<commit_message>
added some project files
</commit_message>
<xml_diff>
--- a/docs/practice.docx
+++ b/docs/practice.docx
@@ -1,10 +1,10 @@
 
 <file path=word/document.xml><?xml version="1.0" encoding="utf-8"?>
-<w:document xmlns:wpc="http://schemas.microsoft.com/office/word/2010/wordprocessingCanvas" xmlns:cx="http://schemas.microsoft.com/office/drawing/2014/chartex" xmlns:cx1="http://schemas.microsoft.com/office/drawing/2015/9/8/chartex" xmlns:cx2="http://schemas.microsoft.com/office/drawing/2015/10/21/chartex" xmlns:cx3="http://schemas.microsoft.com/office/drawing/2016/5/9/chartex" xmlns:cx4="http://schemas.microsoft.com/office/drawing/2016/5/10/chartex" xmlns:cx5="http://schemas.microsoft.com/office/drawing/2016/5/11/chartex" xmlns:cx6="http://schemas.microsoft.com/office/drawing/2016/5/12/chartex" xmlns:cx7="http://schemas.microsoft.com/office/drawing/2016/5/13/chartex" xmlns:cx8="http://schemas.microsoft.com/office/drawing/2016/5/14/chartex" xmlns:mc="http://schemas.openxmlformats.org/markup-compatibility/2006" xmlns:aink="http://schemas.microsoft.com/office/drawing/2016/ink" xmlns:am3d="http://schemas.microsoft.com/office/drawing/2017/model3d" xmlns:o="urn:schemas-microsoft-com:office:office" xmlns:oel="http://schemas.microsoft.com/office/2019/extlst" xmlns:r="http://schemas.openxmlformats.org/officeDocument/2006/relationships" xmlns:m="http://schemas.openxmlformats.org/officeDocument/2006/math" xmlns:v="urn:schemas-microsoft-com:vml" xmlns:wp14="http://schemas.microsoft.com/office/word/2010/wordprocessingDrawing" xmlns:wp="http://schemas.openxmlformats.org/drawingml/2006/wordprocessingDrawing" xmlns:w10="urn:schemas-microsoft-com:office:word" xmlns:w="http://schemas.openxmlformats.org/wordprocessingml/2006/main" xmlns:w14="http://schemas.microsoft.com/office/word/2010/wordml" xmlns:w15="http://schemas.microsoft.com/office/word/2012/wordml" xmlns:w16cex="http://schemas.microsoft.com/office/word/2018/wordml/cex" xmlns:w16cid="http://schemas.microsoft.com/office/word/2016/wordml/cid" xmlns:w16="http://schemas.microsoft.com/office/word/2018/wordml" xmlns:w16sdtdh="http://schemas.microsoft.com/office/word/2020/wordml/sdtdatahash" xmlns:w16se="http://schemas.microsoft.com/office/word/2015/wordml/symex" xmlns:wpg="http://schemas.microsoft.com/office/word/2010/wordprocessingGroup" xmlns:wpi="http://schemas.microsoft.com/office/word/2010/wordprocessingInk" xmlns:wne="http://schemas.microsoft.com/office/word/2006/wordml" xmlns:wps="http://schemas.microsoft.com/office/word/2010/wordprocessingShape" mc:Ignorable="w14 w15 w16se w16cid w16 w16cex w16sdtdh wp14">
+<w:document xmlns:wpc="http://schemas.microsoft.com/office/word/2010/wordprocessingCanvas" xmlns:cx="http://schemas.microsoft.com/office/drawing/2014/chartex" xmlns:cx1="http://schemas.microsoft.com/office/drawing/2015/9/8/chartex" xmlns:cx2="http://schemas.microsoft.com/office/drawing/2015/10/21/chartex" xmlns:cx3="http://schemas.microsoft.com/office/drawing/2016/5/9/chartex" xmlns:cx4="http://schemas.microsoft.com/office/drawing/2016/5/10/chartex" xmlns:cx5="http://schemas.microsoft.com/office/drawing/2016/5/11/chartex" xmlns:cx6="http://schemas.microsoft.com/office/drawing/2016/5/12/chartex" xmlns:cx7="http://schemas.microsoft.com/office/drawing/2016/5/13/chartex" xmlns:cx8="http://schemas.microsoft.com/office/drawing/2016/5/14/chartex" xmlns:mc="http://schemas.openxmlformats.org/markup-compatibility/2006" xmlns:aink="http://schemas.microsoft.com/office/drawing/2016/ink" xmlns:am3d="http://schemas.microsoft.com/office/drawing/2017/model3d" xmlns:o="urn:schemas-microsoft-com:office:office" xmlns:r="http://schemas.openxmlformats.org/officeDocument/2006/relationships" xmlns:m="http://schemas.openxmlformats.org/officeDocument/2006/math" xmlns:v="urn:schemas-microsoft-com:vml" xmlns:wp14="http://schemas.microsoft.com/office/word/2010/wordprocessingDrawing" xmlns:wp="http://schemas.openxmlformats.org/drawingml/2006/wordprocessingDrawing" xmlns:w10="urn:schemas-microsoft-com:office:word" xmlns:w="http://schemas.openxmlformats.org/wordprocessingml/2006/main" xmlns:w14="http://schemas.microsoft.com/office/word/2010/wordml" xmlns:w15="http://schemas.microsoft.com/office/word/2012/wordml" xmlns:w16cex="http://schemas.microsoft.com/office/word/2018/wordml/cex" xmlns:w16cid="http://schemas.microsoft.com/office/word/2016/wordml/cid" xmlns:w16="http://schemas.microsoft.com/office/word/2018/wordml" xmlns:w16sdtdh="http://schemas.microsoft.com/office/word/2020/wordml/sdtdatahash" xmlns:w16se="http://schemas.microsoft.com/office/word/2015/wordml/symex" xmlns:wpg="http://schemas.microsoft.com/office/word/2010/wordprocessingGroup" xmlns:wpi="http://schemas.microsoft.com/office/word/2010/wordprocessingInk" xmlns:wne="http://schemas.microsoft.com/office/word/2006/wordml" xmlns:wps="http://schemas.microsoft.com/office/word/2010/wordprocessingShape" mc:Ignorable="w14 w15 w16se w16cid w16 w16cex w16sdtdh wp14">
   <w:body>
     <w:p>
       <w:pPr>
-        <w:pStyle w:val="BodyText"/>
+        <w:pStyle w:val="Brdtekst"/>
       </w:pPr>
       <w:r>
         <w:t>Variables and constants:</w:t>
@@ -12,7 +12,7 @@
     </w:p>
     <w:p>
       <w:pPr>
-        <w:pStyle w:val="ListParagraph"/>
+        <w:pStyle w:val="Listeavsnitt"/>
         <w:numPr>
           <w:ilvl w:val="0"/>
           <w:numId w:val="2"/>
@@ -24,7 +24,7 @@
     </w:p>
     <w:p>
       <w:pPr>
-        <w:pStyle w:val="ListParagraph"/>
+        <w:pStyle w:val="Listeavsnitt"/>
         <w:numPr>
           <w:ilvl w:val="0"/>
           <w:numId w:val="2"/>
@@ -36,7 +36,7 @@
     </w:p>
     <w:p>
       <w:pPr>
-        <w:pStyle w:val="ListParagraph"/>
+        <w:pStyle w:val="Listeavsnitt"/>
         <w:numPr>
           <w:ilvl w:val="0"/>
           <w:numId w:val="2"/>
@@ -48,7 +48,7 @@
     </w:p>
     <w:p>
       <w:pPr>
-        <w:pStyle w:val="ListParagraph"/>
+        <w:pStyle w:val="Listeavsnitt"/>
         <w:numPr>
           <w:ilvl w:val="0"/>
           <w:numId w:val="2"/>
@@ -60,7 +60,7 @@
     </w:p>
     <w:p>
       <w:pPr>
-        <w:pStyle w:val="ListParagraph"/>
+        <w:pStyle w:val="Listeavsnitt"/>
         <w:numPr>
           <w:ilvl w:val="0"/>
           <w:numId w:val="2"/>
@@ -72,7 +72,7 @@
     </w:p>
     <w:p>
       <w:pPr>
-        <w:pStyle w:val="ListParagraph"/>
+        <w:pStyle w:val="Listeavsnitt"/>
         <w:numPr>
           <w:ilvl w:val="0"/>
           <w:numId w:val="2"/>
@@ -96,7 +96,7 @@
     </w:p>
     <w:p>
       <w:pPr>
-        <w:pStyle w:val="ListParagraph"/>
+        <w:pStyle w:val="Listeavsnitt"/>
         <w:numPr>
           <w:ilvl w:val="0"/>
           <w:numId w:val="2"/>
@@ -108,7 +108,7 @@
     </w:p>
     <w:p>
       <w:pPr>
-        <w:pStyle w:val="ListParagraph"/>
+        <w:pStyle w:val="Listeavsnitt"/>
         <w:numPr>
           <w:ilvl w:val="0"/>
           <w:numId w:val="2"/>
@@ -120,7 +120,7 @@
     </w:p>
     <w:p>
       <w:pPr>
-        <w:pStyle w:val="ListParagraph"/>
+        <w:pStyle w:val="Listeavsnitt"/>
         <w:numPr>
           <w:ilvl w:val="0"/>
           <w:numId w:val="2"/>
@@ -132,7 +132,7 @@
     </w:p>
     <w:p>
       <w:pPr>
-        <w:pStyle w:val="ListParagraph"/>
+        <w:pStyle w:val="Listeavsnitt"/>
         <w:numPr>
           <w:ilvl w:val="0"/>
           <w:numId w:val="2"/>
@@ -144,7 +144,7 @@
     </w:p>
     <w:p>
       <w:pPr>
-        <w:pStyle w:val="ListParagraph"/>
+        <w:pStyle w:val="Listeavsnitt"/>
         <w:numPr>
           <w:ilvl w:val="0"/>
           <w:numId w:val="2"/>
@@ -156,7 +156,7 @@
     </w:p>
     <w:p>
       <w:pPr>
-        <w:pStyle w:val="BodyText"/>
+        <w:pStyle w:val="Brdtekst"/>
       </w:pPr>
       <w:r>
         <w:t>Mathematical operations:</w:t>
@@ -164,7 +164,7 @@
     </w:p>
     <w:p>
       <w:pPr>
-        <w:pStyle w:val="ListParagraph"/>
+        <w:pStyle w:val="Listeavsnitt"/>
         <w:numPr>
           <w:ilvl w:val="0"/>
           <w:numId w:val="3"/>
@@ -176,7 +176,7 @@
     </w:p>
     <w:p>
       <w:pPr>
-        <w:pStyle w:val="ListParagraph"/>
+        <w:pStyle w:val="Listeavsnitt"/>
         <w:numPr>
           <w:ilvl w:val="0"/>
           <w:numId w:val="3"/>
@@ -188,7 +188,7 @@
     </w:p>
     <w:p>
       <w:pPr>
-        <w:pStyle w:val="ListParagraph"/>
+        <w:pStyle w:val="Listeavsnitt"/>
         <w:numPr>
           <w:ilvl w:val="0"/>
           <w:numId w:val="3"/>
@@ -200,7 +200,7 @@
     </w:p>
     <w:p>
       <w:pPr>
-        <w:pStyle w:val="ListParagraph"/>
+        <w:pStyle w:val="Listeavsnitt"/>
         <w:numPr>
           <w:ilvl w:val="0"/>
           <w:numId w:val="3"/>
@@ -212,7 +212,7 @@
     </w:p>
     <w:p>
       <w:pPr>
-        <w:pStyle w:val="ListParagraph"/>
+        <w:pStyle w:val="Listeavsnitt"/>
         <w:numPr>
           <w:ilvl w:val="0"/>
           <w:numId w:val="3"/>
@@ -224,7 +224,7 @@
     </w:p>
     <w:p>
       <w:pPr>
-        <w:pStyle w:val="ListParagraph"/>
+        <w:pStyle w:val="Listeavsnitt"/>
         <w:numPr>
           <w:ilvl w:val="0"/>
           <w:numId w:val="3"/>
@@ -236,7 +236,7 @@
     </w:p>
     <w:p>
       <w:pPr>
-        <w:pStyle w:val="BodyText"/>
+        <w:pStyle w:val="Brdtekst"/>
       </w:pPr>
       <w:r>
         <w:t>Arrays:</w:t>
@@ -244,7 +244,7 @@
     </w:p>
     <w:p>
       <w:pPr>
-        <w:pStyle w:val="ListParagraph"/>
+        <w:pStyle w:val="Listeavsnitt"/>
         <w:numPr>
           <w:ilvl w:val="0"/>
           <w:numId w:val="4"/>
@@ -256,7 +256,7 @@
     </w:p>
     <w:p>
       <w:pPr>
-        <w:pStyle w:val="ListParagraph"/>
+        <w:pStyle w:val="Listeavsnitt"/>
         <w:numPr>
           <w:ilvl w:val="0"/>
           <w:numId w:val="4"/>
@@ -274,7 +274,7 @@
     </w:p>
     <w:p>
       <w:pPr>
-        <w:pStyle w:val="ListParagraph"/>
+        <w:pStyle w:val="Listeavsnitt"/>
         <w:numPr>
           <w:ilvl w:val="0"/>
           <w:numId w:val="4"/>
@@ -286,7 +286,7 @@
     </w:p>
     <w:p>
       <w:pPr>
-        <w:pStyle w:val="ListParagraph"/>
+        <w:pStyle w:val="Listeavsnitt"/>
         <w:numPr>
           <w:ilvl w:val="0"/>
           <w:numId w:val="4"/>
@@ -298,7 +298,7 @@
     </w:p>
     <w:p>
       <w:pPr>
-        <w:pStyle w:val="ListParagraph"/>
+        <w:pStyle w:val="Listeavsnitt"/>
         <w:numPr>
           <w:ilvl w:val="0"/>
           <w:numId w:val="4"/>
@@ -310,7 +310,7 @@
     </w:p>
     <w:p>
       <w:pPr>
-        <w:pStyle w:val="ListParagraph"/>
+        <w:pStyle w:val="Listeavsnitt"/>
         <w:numPr>
           <w:ilvl w:val="0"/>
           <w:numId w:val="4"/>
@@ -322,7 +322,7 @@
     </w:p>
     <w:p>
       <w:pPr>
-        <w:pStyle w:val="ListParagraph"/>
+        <w:pStyle w:val="Listeavsnitt"/>
         <w:numPr>
           <w:ilvl w:val="0"/>
           <w:numId w:val="4"/>
@@ -334,7 +334,7 @@
     </w:p>
     <w:p>
       <w:pPr>
-        <w:pStyle w:val="ListParagraph"/>
+        <w:pStyle w:val="Listeavsnitt"/>
         <w:numPr>
           <w:ilvl w:val="0"/>
           <w:numId w:val="4"/>
@@ -346,7 +346,7 @@
     </w:p>
     <w:p>
       <w:pPr>
-        <w:pStyle w:val="ListParagraph"/>
+        <w:pStyle w:val="Listeavsnitt"/>
         <w:numPr>
           <w:ilvl w:val="0"/>
           <w:numId w:val="4"/>
@@ -358,7 +358,7 @@
     </w:p>
     <w:p>
       <w:pPr>
-        <w:pStyle w:val="ListParagraph"/>
+        <w:pStyle w:val="Listeavsnitt"/>
         <w:numPr>
           <w:ilvl w:val="0"/>
           <w:numId w:val="4"/>
@@ -376,7 +376,7 @@
     </w:p>
     <w:p>
       <w:pPr>
-        <w:pStyle w:val="BodyText"/>
+        <w:pStyle w:val="Brdtekst"/>
       </w:pPr>
       <w:r>
         <w:t>Conditionals:</w:t>
@@ -384,7 +384,7 @@
     </w:p>
     <w:p>
       <w:pPr>
-        <w:pStyle w:val="ListParagraph"/>
+        <w:pStyle w:val="Listeavsnitt"/>
         <w:numPr>
           <w:ilvl w:val="0"/>
           <w:numId w:val="5"/>
@@ -402,7 +402,7 @@
     </w:p>
     <w:p>
       <w:pPr>
-        <w:pStyle w:val="ListParagraph"/>
+        <w:pStyle w:val="Listeavsnitt"/>
         <w:numPr>
           <w:ilvl w:val="0"/>
           <w:numId w:val="5"/>
@@ -428,7 +428,7 @@
     </w:p>
     <w:p>
       <w:pPr>
-        <w:pStyle w:val="ListParagraph"/>
+        <w:pStyle w:val="Listeavsnitt"/>
         <w:numPr>
           <w:ilvl w:val="0"/>
           <w:numId w:val="5"/>
@@ -463,7 +463,7 @@
     </w:p>
     <w:p>
       <w:pPr>
-        <w:pStyle w:val="ListParagraph"/>
+        <w:pStyle w:val="Listeavsnitt"/>
       </w:pPr>
       <w:r>
         <w:t xml:space="preserve">NB! </w:t>
@@ -477,32 +477,19 @@
     </w:p>
     <w:p>
       <w:pPr>
-        <w:pStyle w:val="ListParagraph"/>
+        <w:pStyle w:val="Listeavsnitt"/>
         <w:numPr>
           <w:ilvl w:val="0"/>
           <w:numId w:val="5"/>
         </w:numPr>
       </w:pPr>
       <w:r>
-        <w:t>Create a const day = new Date(</w:t>
-      </w:r>
-      <w:proofErr w:type="gramStart"/>
-      <w:r>
-        <w:t>).</w:t>
-      </w:r>
-      <w:proofErr w:type="spellStart"/>
-      <w:r>
-        <w:t>getDay</w:t>
-      </w:r>
-      <w:proofErr w:type="spellEnd"/>
-      <w:proofErr w:type="gramEnd"/>
-      <w:r>
-        <w:t>() that yields a 0 if the current day is Sunday, 1 if Monday … and 6 if the current day is Saturday. Create a program that prints the current day in a proper text format. E.g.: “Today is Monday.”</w:t>
-      </w:r>
-    </w:p>
-    <w:p>
-      <w:pPr>
-        <w:pStyle w:val="ListParagraph"/>
+        <w:t>Create a const day = new Date().getDay() that yields a 0 if the current day is Sunday, 1 if Monday … and 6 if the current day is Saturday. Create a program that prints the current day in a proper text format. E.g.: “Today is Monday.”</w:t>
+      </w:r>
+    </w:p>
+    <w:p>
+      <w:pPr>
+        <w:pStyle w:val="Listeavsnitt"/>
         <w:numPr>
           <w:ilvl w:val="0"/>
           <w:numId w:val="5"/>
@@ -517,7 +504,7 @@
     </w:p>
     <w:p>
       <w:pPr>
-        <w:pStyle w:val="ListParagraph"/>
+        <w:pStyle w:val="Listeavsnitt"/>
         <w:numPr>
           <w:ilvl w:val="0"/>
           <w:numId w:val="5"/>
@@ -529,7 +516,7 @@
     </w:p>
     <w:p>
       <w:pPr>
-        <w:pStyle w:val="ListParagraph"/>
+        <w:pStyle w:val="Listeavsnitt"/>
         <w:numPr>
           <w:ilvl w:val="1"/>
           <w:numId w:val="5"/>
@@ -541,7 +528,7 @@
     </w:p>
     <w:p>
       <w:pPr>
-        <w:pStyle w:val="ListParagraph"/>
+        <w:pStyle w:val="Listeavsnitt"/>
         <w:numPr>
           <w:ilvl w:val="1"/>
           <w:numId w:val="5"/>
@@ -564,7 +551,7 @@
     </w:p>
     <w:tbl>
       <w:tblPr>
-        <w:tblStyle w:val="TableGrid"/>
+        <w:tblStyle w:val="Tabellrutenett"/>
         <w:tblW w:w="0" w:type="auto"/>
         <w:tblInd w:w="720" w:type="dxa"/>
         <w:tblLook w:val="04A0" w:firstRow="1" w:lastRow="0" w:firstColumn="1" w:lastColumn="0" w:noHBand="0" w:noVBand="1"/>
@@ -582,7 +569,7 @@
           </w:tcPr>
           <w:p>
             <w:pPr>
-              <w:pStyle w:val="ListParagraph"/>
+              <w:pStyle w:val="Listeavsnitt"/>
               <w:ind w:left="0"/>
               <w:jc w:val="center"/>
             </w:pPr>
@@ -597,7 +584,7 @@
           </w:tcPr>
           <w:p>
             <w:pPr>
-              <w:pStyle w:val="ListParagraph"/>
+              <w:pStyle w:val="Listeavsnitt"/>
               <w:ind w:left="0"/>
               <w:jc w:val="center"/>
             </w:pPr>
@@ -612,7 +599,7 @@
           </w:tcPr>
           <w:p>
             <w:pPr>
-              <w:pStyle w:val="ListParagraph"/>
+              <w:pStyle w:val="Listeavsnitt"/>
               <w:ind w:left="0"/>
               <w:jc w:val="center"/>
             </w:pPr>
@@ -627,7 +614,7 @@
           </w:tcPr>
           <w:p>
             <w:pPr>
-              <w:pStyle w:val="ListParagraph"/>
+              <w:pStyle w:val="Listeavsnitt"/>
               <w:ind w:left="0"/>
               <w:jc w:val="center"/>
             </w:pPr>
@@ -644,7 +631,7 @@
           </w:tcPr>
           <w:p>
             <w:pPr>
-              <w:pStyle w:val="ListParagraph"/>
+              <w:pStyle w:val="Listeavsnitt"/>
               <w:ind w:left="0"/>
               <w:jc w:val="center"/>
             </w:pPr>
@@ -659,7 +646,7 @@
           </w:tcPr>
           <w:p>
             <w:pPr>
-              <w:pStyle w:val="ListParagraph"/>
+              <w:pStyle w:val="Listeavsnitt"/>
               <w:ind w:left="0"/>
               <w:jc w:val="center"/>
             </w:pPr>
@@ -674,7 +661,7 @@
           </w:tcPr>
           <w:p>
             <w:pPr>
-              <w:pStyle w:val="ListParagraph"/>
+              <w:pStyle w:val="Listeavsnitt"/>
               <w:ind w:left="0"/>
               <w:jc w:val="center"/>
             </w:pPr>
@@ -689,7 +676,7 @@
           </w:tcPr>
           <w:p>
             <w:pPr>
-              <w:pStyle w:val="ListParagraph"/>
+              <w:pStyle w:val="Listeavsnitt"/>
               <w:ind w:left="0"/>
               <w:jc w:val="center"/>
             </w:pPr>
@@ -706,7 +693,7 @@
           </w:tcPr>
           <w:p>
             <w:pPr>
-              <w:pStyle w:val="ListParagraph"/>
+              <w:pStyle w:val="Listeavsnitt"/>
               <w:ind w:left="0"/>
               <w:jc w:val="center"/>
             </w:pPr>
@@ -721,7 +708,7 @@
           </w:tcPr>
           <w:p>
             <w:pPr>
-              <w:pStyle w:val="ListParagraph"/>
+              <w:pStyle w:val="Listeavsnitt"/>
               <w:ind w:left="0"/>
               <w:jc w:val="center"/>
             </w:pPr>
@@ -736,7 +723,7 @@
           </w:tcPr>
           <w:p>
             <w:pPr>
-              <w:pStyle w:val="ListParagraph"/>
+              <w:pStyle w:val="Listeavsnitt"/>
               <w:ind w:left="0"/>
               <w:jc w:val="center"/>
             </w:pPr>
@@ -751,7 +738,7 @@
           </w:tcPr>
           <w:p>
             <w:pPr>
-              <w:pStyle w:val="ListParagraph"/>
+              <w:pStyle w:val="Listeavsnitt"/>
               <w:ind w:left="0"/>
               <w:jc w:val="center"/>
             </w:pPr>
@@ -768,7 +755,7 @@
           </w:tcPr>
           <w:p>
             <w:pPr>
-              <w:pStyle w:val="ListParagraph"/>
+              <w:pStyle w:val="Listeavsnitt"/>
               <w:ind w:left="0"/>
               <w:jc w:val="center"/>
             </w:pPr>
@@ -783,7 +770,7 @@
           </w:tcPr>
           <w:p>
             <w:pPr>
-              <w:pStyle w:val="ListParagraph"/>
+              <w:pStyle w:val="Listeavsnitt"/>
               <w:ind w:left="0"/>
               <w:jc w:val="center"/>
             </w:pPr>
@@ -798,7 +785,7 @@
           </w:tcPr>
           <w:p>
             <w:pPr>
-              <w:pStyle w:val="ListParagraph"/>
+              <w:pStyle w:val="Listeavsnitt"/>
               <w:ind w:left="0"/>
               <w:jc w:val="center"/>
             </w:pPr>
@@ -813,7 +800,7 @@
           </w:tcPr>
           <w:p>
             <w:pPr>
-              <w:pStyle w:val="ListParagraph"/>
+              <w:pStyle w:val="Listeavsnitt"/>
               <w:ind w:left="0"/>
               <w:jc w:val="center"/>
             </w:pPr>
@@ -826,12 +813,12 @@
     </w:tbl>
     <w:p>
       <w:pPr>
-        <w:pStyle w:val="ListParagraph"/>
+        <w:pStyle w:val="Listeavsnitt"/>
       </w:pPr>
     </w:p>
     <w:tbl>
       <w:tblPr>
-        <w:tblStyle w:val="TableGrid"/>
+        <w:tblStyle w:val="Tabellrutenett"/>
         <w:tblW w:w="0" w:type="auto"/>
         <w:tblInd w:w="720" w:type="dxa"/>
         <w:tblLook w:val="04A0" w:firstRow="1" w:lastRow="0" w:firstColumn="1" w:lastColumn="0" w:noHBand="0" w:noVBand="1"/>
@@ -849,7 +836,7 @@
           </w:tcPr>
           <w:p>
             <w:pPr>
-              <w:pStyle w:val="ListParagraph"/>
+              <w:pStyle w:val="Listeavsnitt"/>
               <w:ind w:left="0"/>
               <w:jc w:val="center"/>
             </w:pPr>
@@ -864,7 +851,7 @@
           </w:tcPr>
           <w:p>
             <w:pPr>
-              <w:pStyle w:val="ListParagraph"/>
+              <w:pStyle w:val="Listeavsnitt"/>
               <w:ind w:left="0"/>
               <w:jc w:val="center"/>
             </w:pPr>
@@ -879,7 +866,7 @@
           </w:tcPr>
           <w:p>
             <w:pPr>
-              <w:pStyle w:val="ListParagraph"/>
+              <w:pStyle w:val="Listeavsnitt"/>
               <w:ind w:left="0"/>
               <w:jc w:val="center"/>
             </w:pPr>
@@ -894,7 +881,7 @@
           </w:tcPr>
           <w:p>
             <w:pPr>
-              <w:pStyle w:val="ListParagraph"/>
+              <w:pStyle w:val="Listeavsnitt"/>
               <w:ind w:left="0"/>
               <w:jc w:val="center"/>
             </w:pPr>
@@ -911,7 +898,7 @@
           </w:tcPr>
           <w:p>
             <w:pPr>
-              <w:pStyle w:val="ListParagraph"/>
+              <w:pStyle w:val="Listeavsnitt"/>
               <w:ind w:left="0"/>
               <w:jc w:val="center"/>
             </w:pPr>
@@ -926,7 +913,7 @@
           </w:tcPr>
           <w:p>
             <w:pPr>
-              <w:pStyle w:val="ListParagraph"/>
+              <w:pStyle w:val="Listeavsnitt"/>
               <w:ind w:left="0"/>
               <w:jc w:val="center"/>
             </w:pPr>
@@ -941,7 +928,7 @@
           </w:tcPr>
           <w:p>
             <w:pPr>
-              <w:pStyle w:val="ListParagraph"/>
+              <w:pStyle w:val="Listeavsnitt"/>
               <w:ind w:left="0"/>
               <w:jc w:val="center"/>
             </w:pPr>
@@ -956,7 +943,7 @@
           </w:tcPr>
           <w:p>
             <w:pPr>
-              <w:pStyle w:val="ListParagraph"/>
+              <w:pStyle w:val="Listeavsnitt"/>
               <w:ind w:left="0"/>
               <w:jc w:val="center"/>
             </w:pPr>
@@ -973,7 +960,7 @@
           </w:tcPr>
           <w:p>
             <w:pPr>
-              <w:pStyle w:val="ListParagraph"/>
+              <w:pStyle w:val="Listeavsnitt"/>
               <w:ind w:left="0"/>
               <w:jc w:val="center"/>
             </w:pPr>
@@ -988,7 +975,7 @@
           </w:tcPr>
           <w:p>
             <w:pPr>
-              <w:pStyle w:val="ListParagraph"/>
+              <w:pStyle w:val="Listeavsnitt"/>
               <w:ind w:left="0"/>
               <w:jc w:val="center"/>
             </w:pPr>
@@ -1003,7 +990,7 @@
           </w:tcPr>
           <w:p>
             <w:pPr>
-              <w:pStyle w:val="ListParagraph"/>
+              <w:pStyle w:val="Listeavsnitt"/>
               <w:ind w:left="0"/>
               <w:jc w:val="center"/>
             </w:pPr>
@@ -1018,7 +1005,7 @@
           </w:tcPr>
           <w:p>
             <w:pPr>
-              <w:pStyle w:val="ListParagraph"/>
+              <w:pStyle w:val="Listeavsnitt"/>
               <w:ind w:left="0"/>
               <w:jc w:val="center"/>
             </w:pPr>
@@ -1035,7 +1022,7 @@
           </w:tcPr>
           <w:p>
             <w:pPr>
-              <w:pStyle w:val="ListParagraph"/>
+              <w:pStyle w:val="Listeavsnitt"/>
               <w:ind w:left="0"/>
               <w:jc w:val="center"/>
             </w:pPr>
@@ -1050,7 +1037,7 @@
           </w:tcPr>
           <w:p>
             <w:pPr>
-              <w:pStyle w:val="ListParagraph"/>
+              <w:pStyle w:val="Listeavsnitt"/>
               <w:ind w:left="0"/>
               <w:jc w:val="center"/>
             </w:pPr>
@@ -1065,7 +1052,7 @@
           </w:tcPr>
           <w:p>
             <w:pPr>
-              <w:pStyle w:val="ListParagraph"/>
+              <w:pStyle w:val="Listeavsnitt"/>
               <w:ind w:left="0"/>
               <w:jc w:val="center"/>
             </w:pPr>
@@ -1080,7 +1067,7 @@
           </w:tcPr>
           <w:p>
             <w:pPr>
-              <w:pStyle w:val="ListParagraph"/>
+              <w:pStyle w:val="Listeavsnitt"/>
               <w:ind w:left="0"/>
               <w:jc w:val="center"/>
             </w:pPr>
@@ -1093,13 +1080,13 @@
     </w:tbl>
     <w:p>
       <w:pPr>
-        <w:pStyle w:val="ListParagraph"/>
+        <w:pStyle w:val="Listeavsnitt"/>
         <w:jc w:val="center"/>
       </w:pPr>
     </w:p>
     <w:tbl>
       <w:tblPr>
-        <w:tblStyle w:val="TableGrid"/>
+        <w:tblStyle w:val="Tabellrutenett"/>
         <w:tblW w:w="0" w:type="auto"/>
         <w:tblInd w:w="720" w:type="dxa"/>
         <w:tblLook w:val="04A0" w:firstRow="1" w:lastRow="0" w:firstColumn="1" w:lastColumn="0" w:noHBand="0" w:noVBand="1"/>
@@ -1116,7 +1103,7 @@
           </w:tcPr>
           <w:p>
             <w:pPr>
-              <w:pStyle w:val="ListParagraph"/>
+              <w:pStyle w:val="Listeavsnitt"/>
               <w:ind w:left="0"/>
             </w:pPr>
             <w:r>
@@ -1130,7 +1117,7 @@
           </w:tcPr>
           <w:p>
             <w:pPr>
-              <w:pStyle w:val="ListParagraph"/>
+              <w:pStyle w:val="Listeavsnitt"/>
               <w:ind w:left="0"/>
             </w:pPr>
             <w:r>
@@ -1144,7 +1131,7 @@
           </w:tcPr>
           <w:p>
             <w:pPr>
-              <w:pStyle w:val="ListParagraph"/>
+              <w:pStyle w:val="Listeavsnitt"/>
               <w:ind w:left="0"/>
               <w:jc w:val="center"/>
             </w:pPr>
@@ -1161,7 +1148,7 @@
           </w:tcPr>
           <w:p>
             <w:pPr>
-              <w:pStyle w:val="ListParagraph"/>
+              <w:pStyle w:val="Listeavsnitt"/>
               <w:ind w:left="0"/>
             </w:pPr>
             <w:r>
@@ -1175,7 +1162,7 @@
           </w:tcPr>
           <w:p>
             <w:pPr>
-              <w:pStyle w:val="ListParagraph"/>
+              <w:pStyle w:val="Listeavsnitt"/>
               <w:ind w:left="0"/>
             </w:pPr>
             <w:r>
@@ -1189,7 +1176,7 @@
           </w:tcPr>
           <w:p>
             <w:pPr>
-              <w:pStyle w:val="ListParagraph"/>
+              <w:pStyle w:val="Listeavsnitt"/>
               <w:ind w:left="0"/>
               <w:jc w:val="center"/>
             </w:pPr>
@@ -1202,12 +1189,12 @@
     </w:tbl>
     <w:p>
       <w:pPr>
-        <w:pStyle w:val="ListParagraph"/>
+        <w:pStyle w:val="Listeavsnitt"/>
       </w:pPr>
     </w:p>
     <w:tbl>
       <w:tblPr>
-        <w:tblStyle w:val="TableGrid"/>
+        <w:tblStyle w:val="Tabellrutenett"/>
         <w:tblW w:w="0" w:type="auto"/>
         <w:tblInd w:w="720" w:type="dxa"/>
         <w:tblLook w:val="04A0" w:firstRow="1" w:lastRow="0" w:firstColumn="1" w:lastColumn="0" w:noHBand="0" w:noVBand="1"/>
@@ -1225,7 +1212,7 @@
           </w:tcPr>
           <w:p>
             <w:pPr>
-              <w:pStyle w:val="ListParagraph"/>
+              <w:pStyle w:val="Listeavsnitt"/>
               <w:ind w:left="0"/>
               <w:jc w:val="center"/>
             </w:pPr>
@@ -1240,7 +1227,7 @@
           </w:tcPr>
           <w:p>
             <w:pPr>
-              <w:pStyle w:val="ListParagraph"/>
+              <w:pStyle w:val="Listeavsnitt"/>
               <w:ind w:left="0"/>
               <w:jc w:val="center"/>
             </w:pPr>
@@ -1255,7 +1242,7 @@
           </w:tcPr>
           <w:p>
             <w:pPr>
-              <w:pStyle w:val="ListParagraph"/>
+              <w:pStyle w:val="Listeavsnitt"/>
               <w:ind w:left="0"/>
               <w:jc w:val="center"/>
             </w:pPr>
@@ -1270,7 +1257,7 @@
           </w:tcPr>
           <w:p>
             <w:pPr>
-              <w:pStyle w:val="ListParagraph"/>
+              <w:pStyle w:val="Listeavsnitt"/>
               <w:ind w:left="0"/>
               <w:jc w:val="center"/>
             </w:pPr>
@@ -1287,15 +1274,13 @@
           </w:tcPr>
           <w:p>
             <w:pPr>
-              <w:pStyle w:val="ListParagraph"/>
+              <w:pStyle w:val="Listeavsnitt"/>
               <w:ind w:left="0"/>
               <w:jc w:val="center"/>
             </w:pPr>
-            <w:proofErr w:type="gramStart"/>
             <w:r>
               <w:t>!true</w:t>
             </w:r>
-            <w:proofErr w:type="gramEnd"/>
           </w:p>
         </w:tc>
         <w:tc>
@@ -1304,7 +1289,7 @@
           </w:tcPr>
           <w:p>
             <w:pPr>
-              <w:pStyle w:val="ListParagraph"/>
+              <w:pStyle w:val="Listeavsnitt"/>
               <w:ind w:left="0"/>
               <w:jc w:val="center"/>
             </w:pPr>
@@ -1319,7 +1304,7 @@
           </w:tcPr>
           <w:p>
             <w:pPr>
-              <w:pStyle w:val="ListParagraph"/>
+              <w:pStyle w:val="Listeavsnitt"/>
               <w:ind w:left="0"/>
               <w:jc w:val="center"/>
             </w:pPr>
@@ -1334,7 +1319,7 @@
           </w:tcPr>
           <w:p>
             <w:pPr>
-              <w:pStyle w:val="ListParagraph"/>
+              <w:pStyle w:val="Listeavsnitt"/>
               <w:ind w:left="0"/>
               <w:jc w:val="center"/>
             </w:pPr>
@@ -1351,15 +1336,13 @@
           </w:tcPr>
           <w:p>
             <w:pPr>
-              <w:pStyle w:val="ListParagraph"/>
+              <w:pStyle w:val="Listeavsnitt"/>
               <w:ind w:left="0"/>
               <w:jc w:val="center"/>
             </w:pPr>
-            <w:proofErr w:type="gramStart"/>
             <w:r>
               <w:t>!false</w:t>
             </w:r>
-            <w:proofErr w:type="gramEnd"/>
           </w:p>
         </w:tc>
         <w:tc>
@@ -1368,7 +1351,7 @@
           </w:tcPr>
           <w:p>
             <w:pPr>
-              <w:pStyle w:val="ListParagraph"/>
+              <w:pStyle w:val="Listeavsnitt"/>
               <w:ind w:left="0"/>
               <w:jc w:val="center"/>
             </w:pPr>
@@ -1383,7 +1366,7 @@
           </w:tcPr>
           <w:p>
             <w:pPr>
-              <w:pStyle w:val="ListParagraph"/>
+              <w:pStyle w:val="Listeavsnitt"/>
               <w:ind w:left="0"/>
               <w:jc w:val="center"/>
             </w:pPr>
@@ -1398,7 +1381,7 @@
           </w:tcPr>
           <w:p>
             <w:pPr>
-              <w:pStyle w:val="ListParagraph"/>
+              <w:pStyle w:val="Listeavsnitt"/>
               <w:ind w:left="0"/>
               <w:jc w:val="center"/>
             </w:pPr>
@@ -1415,7 +1398,7 @@
           </w:tcPr>
           <w:p>
             <w:pPr>
-              <w:pStyle w:val="ListParagraph"/>
+              <w:pStyle w:val="Listeavsnitt"/>
               <w:ind w:left="0"/>
               <w:jc w:val="center"/>
             </w:pPr>
@@ -1430,7 +1413,7 @@
           </w:tcPr>
           <w:p>
             <w:pPr>
-              <w:pStyle w:val="ListParagraph"/>
+              <w:pStyle w:val="Listeavsnitt"/>
               <w:ind w:left="0"/>
               <w:jc w:val="center"/>
             </w:pPr>
@@ -1445,7 +1428,7 @@
           </w:tcPr>
           <w:p>
             <w:pPr>
-              <w:pStyle w:val="ListParagraph"/>
+              <w:pStyle w:val="Listeavsnitt"/>
               <w:ind w:left="0"/>
               <w:jc w:val="center"/>
             </w:pPr>
@@ -1460,7 +1443,7 @@
           </w:tcPr>
           <w:p>
             <w:pPr>
-              <w:pStyle w:val="ListParagraph"/>
+              <w:pStyle w:val="Listeavsnitt"/>
               <w:ind w:left="0"/>
               <w:jc w:val="center"/>
             </w:pPr>
@@ -1477,17 +1460,12 @@
           </w:tcPr>
           <w:p>
             <w:pPr>
-              <w:pStyle w:val="ListParagraph"/>
+              <w:pStyle w:val="Listeavsnitt"/>
               <w:ind w:left="0"/>
               <w:jc w:val="center"/>
             </w:pPr>
-            <w:proofErr w:type="gramStart"/>
             <w:r>
-              <w:t>!(</w:t>
-            </w:r>
-            <w:proofErr w:type="gramEnd"/>
-            <w:r>
-              <w:t>23 == “23”)</w:t>
+              <w:t>!(23 == “23”)</w:t>
             </w:r>
           </w:p>
         </w:tc>
@@ -1497,7 +1475,7 @@
           </w:tcPr>
           <w:p>
             <w:pPr>
-              <w:pStyle w:val="ListParagraph"/>
+              <w:pStyle w:val="Listeavsnitt"/>
               <w:ind w:left="0"/>
               <w:jc w:val="center"/>
             </w:pPr>
@@ -1512,7 +1490,7 @@
           </w:tcPr>
           <w:p>
             <w:pPr>
-              <w:pStyle w:val="ListParagraph"/>
+              <w:pStyle w:val="Listeavsnitt"/>
               <w:ind w:left="0"/>
               <w:jc w:val="center"/>
             </w:pPr>
@@ -1527,7 +1505,7 @@
           </w:tcPr>
           <w:p>
             <w:pPr>
-              <w:pStyle w:val="ListParagraph"/>
+              <w:pStyle w:val="Listeavsnitt"/>
               <w:ind w:left="0"/>
               <w:jc w:val="center"/>
             </w:pPr>
@@ -1544,7 +1522,7 @@
           </w:tcPr>
           <w:p>
             <w:pPr>
-              <w:pStyle w:val="ListParagraph"/>
+              <w:pStyle w:val="Listeavsnitt"/>
               <w:ind w:left="0"/>
               <w:jc w:val="center"/>
             </w:pPr>
@@ -1559,7 +1537,7 @@
           </w:tcPr>
           <w:p>
             <w:pPr>
-              <w:pStyle w:val="ListParagraph"/>
+              <w:pStyle w:val="Listeavsnitt"/>
               <w:ind w:left="0"/>
               <w:jc w:val="center"/>
             </w:pPr>
@@ -1574,7 +1552,7 @@
           </w:tcPr>
           <w:p>
             <w:pPr>
-              <w:pStyle w:val="ListParagraph"/>
+              <w:pStyle w:val="Listeavsnitt"/>
               <w:ind w:left="0"/>
               <w:jc w:val="center"/>
             </w:pPr>
@@ -1589,7 +1567,7 @@
           </w:tcPr>
           <w:p>
             <w:pPr>
-              <w:pStyle w:val="ListParagraph"/>
+              <w:pStyle w:val="Listeavsnitt"/>
               <w:ind w:left="0"/>
               <w:jc w:val="center"/>
             </w:pPr>
@@ -1606,17 +1584,12 @@
           </w:tcPr>
           <w:p>
             <w:pPr>
-              <w:pStyle w:val="ListParagraph"/>
+              <w:pStyle w:val="Listeavsnitt"/>
               <w:ind w:left="0"/>
               <w:jc w:val="center"/>
             </w:pPr>
-            <w:proofErr w:type="gramStart"/>
             <w:r>
-              <w:t>!null</w:t>
-            </w:r>
-            <w:proofErr w:type="gramEnd"/>
-            <w:r>
-              <w:t xml:space="preserve"> == true</w:t>
+              <w:t>!null == true</w:t>
             </w:r>
           </w:p>
         </w:tc>
@@ -1626,7 +1599,7 @@
           </w:tcPr>
           <w:p>
             <w:pPr>
-              <w:pStyle w:val="ListParagraph"/>
+              <w:pStyle w:val="Listeavsnitt"/>
               <w:ind w:left="0"/>
               <w:jc w:val="center"/>
             </w:pPr>
@@ -1641,7 +1614,7 @@
           </w:tcPr>
           <w:p>
             <w:pPr>
-              <w:pStyle w:val="ListParagraph"/>
+              <w:pStyle w:val="Listeavsnitt"/>
               <w:ind w:left="0"/>
               <w:jc w:val="center"/>
             </w:pPr>
@@ -1656,7 +1629,7 @@
           </w:tcPr>
           <w:p>
             <w:pPr>
-              <w:pStyle w:val="ListParagraph"/>
+              <w:pStyle w:val="Listeavsnitt"/>
               <w:ind w:left="0"/>
               <w:jc w:val="center"/>
             </w:pPr>
@@ -1673,18 +1646,13 @@
           </w:tcPr>
           <w:p>
             <w:pPr>
-              <w:pStyle w:val="ListParagraph"/>
+              <w:pStyle w:val="Listeavsnitt"/>
               <w:ind w:left="0"/>
               <w:jc w:val="center"/>
             </w:pPr>
             <w:r>
-              <w:t>12 &gt; 50 &amp;</w:t>
+              <w:t>12 &gt; 50 &amp;&amp; !true</w:t>
             </w:r>
-            <w:proofErr w:type="gramStart"/>
-            <w:r>
-              <w:t>&amp; !true</w:t>
-            </w:r>
-            <w:proofErr w:type="gramEnd"/>
           </w:p>
         </w:tc>
         <w:tc>
@@ -1693,7 +1661,7 @@
           </w:tcPr>
           <w:p>
             <w:pPr>
-              <w:pStyle w:val="ListParagraph"/>
+              <w:pStyle w:val="Listeavsnitt"/>
               <w:ind w:left="0"/>
               <w:jc w:val="center"/>
             </w:pPr>
@@ -1708,7 +1676,7 @@
           </w:tcPr>
           <w:p>
             <w:pPr>
-              <w:pStyle w:val="ListParagraph"/>
+              <w:pStyle w:val="Listeavsnitt"/>
               <w:ind w:left="0"/>
               <w:jc w:val="center"/>
             </w:pPr>
@@ -1729,7 +1697,7 @@
           </w:tcPr>
           <w:p>
             <w:pPr>
-              <w:pStyle w:val="ListParagraph"/>
+              <w:pStyle w:val="Listeavsnitt"/>
               <w:ind w:left="0"/>
               <w:jc w:val="center"/>
             </w:pPr>
@@ -1742,17 +1710,17 @@
     </w:tbl>
     <w:p>
       <w:pPr>
-        <w:pStyle w:val="ListParagraph"/>
-      </w:pPr>
-    </w:p>
-    <w:p>
-      <w:pPr>
-        <w:pStyle w:val="ListParagraph"/>
-      </w:pPr>
-    </w:p>
-    <w:p>
-      <w:pPr>
-        <w:pStyle w:val="ListParagraph"/>
+        <w:pStyle w:val="Listeavsnitt"/>
+      </w:pPr>
+    </w:p>
+    <w:p>
+      <w:pPr>
+        <w:pStyle w:val="Listeavsnitt"/>
+      </w:pPr>
+    </w:p>
+    <w:p>
+      <w:pPr>
+        <w:pStyle w:val="Listeavsnitt"/>
       </w:pPr>
       <w:r>
         <w:lastRenderedPageBreak/>
@@ -1761,7 +1729,7 @@
     </w:p>
     <w:p>
       <w:pPr>
-        <w:pStyle w:val="ListParagraph"/>
+        <w:pStyle w:val="Listeavsnitt"/>
         <w:numPr>
           <w:ilvl w:val="0"/>
           <w:numId w:val="9"/>
@@ -1773,7 +1741,7 @@
     </w:p>
     <w:p>
       <w:pPr>
-        <w:pStyle w:val="ListParagraph"/>
+        <w:pStyle w:val="Listeavsnitt"/>
         <w:numPr>
           <w:ilvl w:val="0"/>
           <w:numId w:val="9"/>
@@ -1785,7 +1753,7 @@
     </w:p>
     <w:p>
       <w:pPr>
-        <w:pStyle w:val="ListParagraph"/>
+        <w:pStyle w:val="Listeavsnitt"/>
         <w:numPr>
           <w:ilvl w:val="0"/>
           <w:numId w:val="9"/>
@@ -1797,7 +1765,7 @@
     </w:p>
     <w:p>
       <w:pPr>
-        <w:pStyle w:val="ListParagraph"/>
+        <w:pStyle w:val="Listeavsnitt"/>
         <w:numPr>
           <w:ilvl w:val="0"/>
           <w:numId w:val="9"/>
@@ -1809,7 +1777,7 @@
     </w:p>
     <w:p>
       <w:pPr>
-        <w:pStyle w:val="ListParagraph"/>
+        <w:pStyle w:val="Listeavsnitt"/>
         <w:numPr>
           <w:ilvl w:val="0"/>
           <w:numId w:val="9"/>
@@ -1821,7 +1789,7 @@
     </w:p>
     <w:p>
       <w:pPr>
-        <w:pStyle w:val="ListParagraph"/>
+        <w:pStyle w:val="Listeavsnitt"/>
         <w:numPr>
           <w:ilvl w:val="0"/>
           <w:numId w:val="9"/>
@@ -1833,7 +1801,7 @@
     </w:p>
     <w:p>
       <w:pPr>
-        <w:pStyle w:val="ListParagraph"/>
+        <w:pStyle w:val="Listeavsnitt"/>
         <w:numPr>
           <w:ilvl w:val="0"/>
           <w:numId w:val="9"/>
@@ -1845,7 +1813,7 @@
     </w:p>
     <w:p>
       <w:pPr>
-        <w:pStyle w:val="ListParagraph"/>
+        <w:pStyle w:val="Listeavsnitt"/>
         <w:numPr>
           <w:ilvl w:val="0"/>
           <w:numId w:val="9"/>
@@ -1860,7 +1828,7 @@
     </w:p>
     <w:p>
       <w:pPr>
-        <w:pStyle w:val="ListParagraph"/>
+        <w:pStyle w:val="Listeavsnitt"/>
         <w:numPr>
           <w:ilvl w:val="0"/>
           <w:numId w:val="9"/>
@@ -1872,7 +1840,7 @@
     </w:p>
     <w:p>
       <w:pPr>
-        <w:pStyle w:val="ListParagraph"/>
+        <w:pStyle w:val="Listeavsnitt"/>
         <w:numPr>
           <w:ilvl w:val="0"/>
           <w:numId w:val="9"/>
@@ -1884,7 +1852,7 @@
     </w:p>
     <w:p>
       <w:pPr>
-        <w:pStyle w:val="ListParagraph"/>
+        <w:pStyle w:val="Listeavsnitt"/>
         <w:numPr>
           <w:ilvl w:val="0"/>
           <w:numId w:val="9"/>
@@ -1896,7 +1864,7 @@
     </w:p>
     <w:p>
       <w:pPr>
-        <w:pStyle w:val="ListParagraph"/>
+        <w:pStyle w:val="Listeavsnitt"/>
         <w:numPr>
           <w:ilvl w:val="0"/>
           <w:numId w:val="9"/>
@@ -1908,7 +1876,7 @@
     </w:p>
     <w:p>
       <w:pPr>
-        <w:pStyle w:val="ListParagraph"/>
+        <w:pStyle w:val="Listeavsnitt"/>
         <w:numPr>
           <w:ilvl w:val="1"/>
           <w:numId w:val="9"/>
@@ -1935,7 +1903,7 @@
     </w:p>
     <w:p>
       <w:pPr>
-        <w:pStyle w:val="ListParagraph"/>
+        <w:pStyle w:val="Listeavsnitt"/>
         <w:numPr>
           <w:ilvl w:val="1"/>
           <w:numId w:val="9"/>
@@ -1963,7 +1931,7 @@
     </w:p>
     <w:p>
       <w:pPr>
-        <w:pStyle w:val="ListParagraph"/>
+        <w:pStyle w:val="Listeavsnitt"/>
         <w:numPr>
           <w:ilvl w:val="1"/>
           <w:numId w:val="9"/>
@@ -1999,7 +1967,7 @@
     </w:p>
     <w:p>
       <w:pPr>
-        <w:pStyle w:val="ListParagraph"/>
+        <w:pStyle w:val="Listeavsnitt"/>
         <w:numPr>
           <w:ilvl w:val="0"/>
           <w:numId w:val="10"/>
@@ -2011,7 +1979,7 @@
     </w:p>
     <w:p>
       <w:pPr>
-        <w:pStyle w:val="ListParagraph"/>
+        <w:pStyle w:val="Listeavsnitt"/>
         <w:numPr>
           <w:ilvl w:val="0"/>
           <w:numId w:val="10"/>
@@ -2023,7 +1991,7 @@
     </w:p>
     <w:p>
       <w:pPr>
-        <w:pStyle w:val="ListParagraph"/>
+        <w:pStyle w:val="Listeavsnitt"/>
         <w:numPr>
           <w:ilvl w:val="0"/>
           <w:numId w:val="10"/>
@@ -2035,27 +2003,19 @@
     </w:p>
     <w:p>
       <w:pPr>
-        <w:pStyle w:val="ListParagraph"/>
+        <w:pStyle w:val="Listeavsnitt"/>
         <w:numPr>
           <w:ilvl w:val="0"/>
           <w:numId w:val="10"/>
         </w:numPr>
       </w:pPr>
       <w:r>
-        <w:t>Write a function that takes two integers X and Y as arguments and prints “&lt;X&gt; to the power of &lt;Y&gt; equals: &lt;result</w:t>
-      </w:r>
-      <w:proofErr w:type="gramStart"/>
-      <w:r>
-        <w:t>&gt;“</w:t>
-      </w:r>
-      <w:proofErr w:type="gramEnd"/>
-      <w:r>
-        <w:t>.</w:t>
-      </w:r>
-    </w:p>
-    <w:p>
-      <w:pPr>
-        <w:pStyle w:val="ListParagraph"/>
+        <w:t>Write a function that takes two integers X and Y as arguments and prints “&lt;X&gt; to the power of &lt;Y&gt; equals: &lt;result&gt;“.</w:t>
+      </w:r>
+    </w:p>
+    <w:p>
+      <w:pPr>
+        <w:pStyle w:val="Listeavsnitt"/>
         <w:numPr>
           <w:ilvl w:val="0"/>
           <w:numId w:val="10"/>
@@ -2067,7 +2027,7 @@
     </w:p>
     <w:p>
       <w:pPr>
-        <w:pStyle w:val="ListParagraph"/>
+        <w:pStyle w:val="Listeavsnitt"/>
         <w:numPr>
           <w:ilvl w:val="0"/>
           <w:numId w:val="10"/>
@@ -2079,7 +2039,7 @@
     </w:p>
     <w:p>
       <w:pPr>
-        <w:pStyle w:val="ListParagraph"/>
+        <w:pStyle w:val="Listeavsnitt"/>
         <w:numPr>
           <w:ilvl w:val="0"/>
           <w:numId w:val="10"/>
@@ -2091,7 +2051,7 @@
     </w:p>
     <w:p>
       <w:pPr>
-        <w:pStyle w:val="ListParagraph"/>
+        <w:pStyle w:val="Listeavsnitt"/>
         <w:numPr>
           <w:ilvl w:val="0"/>
           <w:numId w:val="10"/>
@@ -2103,7 +2063,7 @@
     </w:p>
     <w:p>
       <w:pPr>
-        <w:pStyle w:val="ListParagraph"/>
+        <w:pStyle w:val="Listeavsnitt"/>
         <w:numPr>
           <w:ilvl w:val="0"/>
           <w:numId w:val="10"/>
@@ -2122,7 +2082,7 @@
     </w:p>
     <w:p>
       <w:pPr>
-        <w:pStyle w:val="ListParagraph"/>
+        <w:pStyle w:val="Listeavsnitt"/>
         <w:numPr>
           <w:ilvl w:val="0"/>
           <w:numId w:val="10"/>
@@ -2142,7 +2102,7 @@
     </w:p>
     <w:p>
       <w:pPr>
-        <w:pStyle w:val="ListParagraph"/>
+        <w:pStyle w:val="Listeavsnitt"/>
         <w:numPr>
           <w:ilvl w:val="0"/>
           <w:numId w:val="10"/>
@@ -2158,48 +2118,24 @@
           <w:rFonts w:eastAsia="Times New Roman" w:cstheme="minorHAnsi"/>
           <w:color w:val="000000"/>
         </w:rPr>
-        <w:t>Write a function that computes the list of the first 100 Fibonacci numbers. The first two Fibonacci numbers are 1 and 1. The n+1-st Fibonacci number can be computed by adding the n-</w:t>
-      </w:r>
-      <w:proofErr w:type="spellStart"/>
-      <w:r>
-        <w:rPr>
-          <w:rFonts w:eastAsia="Times New Roman" w:cstheme="minorHAnsi"/>
-          <w:color w:val="000000"/>
-        </w:rPr>
-        <w:t>th</w:t>
-      </w:r>
-      <w:proofErr w:type="spellEnd"/>
-      <w:r>
-        <w:rPr>
-          <w:rFonts w:eastAsia="Times New Roman" w:cstheme="minorHAnsi"/>
-          <w:color w:val="000000"/>
-        </w:rPr>
-        <w:t xml:space="preserve"> and the n-1-th Fibonacci number. The first few are therefore 1, 1, 1+1=2, 1+2=3, 2+3=5, 3+5=8.</w:t>
-      </w:r>
-    </w:p>
-    <w:p>
-      <w:pPr>
-        <w:pStyle w:val="ListParagraph"/>
+        <w:t>Write a function that computes the list of the first 100 Fibonacci numbers. The first two Fibonacci numbers are 1 and 1. The n+1-st Fibonacci number can be computed by adding the n-th and the n-1-th Fibonacci number. The first few are therefore 1, 1, 1+1=2, 1+2=3, 2+3=5, 3+5=8.</w:t>
+      </w:r>
+    </w:p>
+    <w:p>
+      <w:pPr>
+        <w:pStyle w:val="Listeavsnitt"/>
         <w:numPr>
           <w:ilvl w:val="0"/>
           <w:numId w:val="10"/>
         </w:numPr>
       </w:pPr>
       <w:r>
-        <w:t xml:space="preserve">Write a function that changes the value of an array at index number </w:t>
-      </w:r>
-      <w:proofErr w:type="spellStart"/>
-      <w:r>
-        <w:t>i</w:t>
-      </w:r>
-      <w:proofErr w:type="spellEnd"/>
-      <w:r>
-        <w:t xml:space="preserve"> to a given value.</w:t>
-      </w:r>
-    </w:p>
-    <w:p>
-      <w:pPr>
-        <w:pStyle w:val="ListParagraph"/>
+        <w:t>Write a function that changes the value of an array at index number i to a given value.</w:t>
+      </w:r>
+    </w:p>
+    <w:p>
+      <w:pPr>
+        <w:pStyle w:val="Listeavsnitt"/>
         <w:numPr>
           <w:ilvl w:val="0"/>
           <w:numId w:val="10"/>
@@ -2222,7 +2158,7 @@
     </w:p>
     <w:p>
       <w:pPr>
-        <w:pStyle w:val="ListParagraph"/>
+        <w:pStyle w:val="Listeavsnitt"/>
         <w:numPr>
           <w:ilvl w:val="0"/>
           <w:numId w:val="13"/>
@@ -2240,7 +2176,7 @@
     </w:p>
     <w:p>
       <w:pPr>
-        <w:pStyle w:val="ListParagraph"/>
+        <w:pStyle w:val="Listeavsnitt"/>
         <w:numPr>
           <w:ilvl w:val="0"/>
           <w:numId w:val="13"/>
@@ -2258,7 +2194,7 @@
     </w:p>
     <w:p>
       <w:pPr>
-        <w:pStyle w:val="ListParagraph"/>
+        <w:pStyle w:val="Listeavsnitt"/>
         <w:numPr>
           <w:ilvl w:val="0"/>
           <w:numId w:val="13"/>
@@ -2273,7 +2209,7 @@
     </w:p>
     <w:p>
       <w:pPr>
-        <w:pStyle w:val="ListParagraph"/>
+        <w:pStyle w:val="Listeavsnitt"/>
         <w:numPr>
           <w:ilvl w:val="0"/>
           <w:numId w:val="13"/>
@@ -2285,7 +2221,7 @@
     </w:p>
     <w:p>
       <w:pPr>
-        <w:pStyle w:val="ListParagraph"/>
+        <w:pStyle w:val="Listeavsnitt"/>
         <w:numPr>
           <w:ilvl w:val="0"/>
           <w:numId w:val="13"/>
@@ -2305,7 +2241,7 @@
     </w:p>
     <w:p>
       <w:pPr>
-        <w:pStyle w:val="ListParagraph"/>
+        <w:pStyle w:val="Listeavsnitt"/>
         <w:numPr>
           <w:ilvl w:val="0"/>
           <w:numId w:val="12"/>
@@ -2317,7 +2253,7 @@
     </w:p>
     <w:p>
       <w:pPr>
-        <w:pStyle w:val="ListParagraph"/>
+        <w:pStyle w:val="Listeavsnitt"/>
         <w:numPr>
           <w:ilvl w:val="1"/>
           <w:numId w:val="12"/>
@@ -2329,7 +2265,7 @@
     </w:p>
     <w:p>
       <w:pPr>
-        <w:pStyle w:val="ListParagraph"/>
+        <w:pStyle w:val="Listeavsnitt"/>
         <w:numPr>
           <w:ilvl w:val="1"/>
           <w:numId w:val="12"/>
@@ -2341,7 +2277,7 @@
     </w:p>
     <w:p>
       <w:pPr>
-        <w:pStyle w:val="ListParagraph"/>
+        <w:pStyle w:val="Listeavsnitt"/>
         <w:numPr>
           <w:ilvl w:val="1"/>
           <w:numId w:val="12"/>
@@ -2353,7 +2289,7 @@
     </w:p>
     <w:p>
       <w:pPr>
-        <w:pStyle w:val="ListParagraph"/>
+        <w:pStyle w:val="Listeavsnitt"/>
         <w:numPr>
           <w:ilvl w:val="0"/>
           <w:numId w:val="12"/>
@@ -2365,7 +2301,7 @@
     </w:p>
     <w:p>
       <w:pPr>
-        <w:pStyle w:val="ListParagraph"/>
+        <w:pStyle w:val="Listeavsnitt"/>
         <w:numPr>
           <w:ilvl w:val="1"/>
           <w:numId w:val="12"/>
@@ -2377,7 +2313,7 @@
     </w:p>
     <w:p>
       <w:pPr>
-        <w:pStyle w:val="ListParagraph"/>
+        <w:pStyle w:val="Listeavsnitt"/>
         <w:numPr>
           <w:ilvl w:val="1"/>
           <w:numId w:val="12"/>
@@ -2389,7 +2325,7 @@
     </w:p>
     <w:p>
       <w:pPr>
-        <w:pStyle w:val="ListParagraph"/>
+        <w:pStyle w:val="Listeavsnitt"/>
         <w:numPr>
           <w:ilvl w:val="1"/>
           <w:numId w:val="12"/>
@@ -2401,7 +2337,7 @@
     </w:p>
     <w:p>
       <w:pPr>
-        <w:pStyle w:val="ListParagraph"/>
+        <w:pStyle w:val="Listeavsnitt"/>
         <w:numPr>
           <w:ilvl w:val="1"/>
           <w:numId w:val="12"/>
@@ -2413,7 +2349,7 @@
     </w:p>
     <w:p>
       <w:pPr>
-        <w:pStyle w:val="ListParagraph"/>
+        <w:pStyle w:val="Listeavsnitt"/>
         <w:numPr>
           <w:ilvl w:val="1"/>
           <w:numId w:val="12"/>
@@ -2425,7 +2361,7 @@
     </w:p>
     <w:p>
       <w:pPr>
-        <w:pStyle w:val="ListParagraph"/>
+        <w:pStyle w:val="Listeavsnitt"/>
         <w:numPr>
           <w:ilvl w:val="1"/>
           <w:numId w:val="12"/>
@@ -2437,7 +2373,7 @@
     </w:p>
     <w:p>
       <w:pPr>
-        <w:pStyle w:val="ListParagraph"/>
+        <w:pStyle w:val="Listeavsnitt"/>
         <w:numPr>
           <w:ilvl w:val="0"/>
           <w:numId w:val="12"/>
@@ -2449,7 +2385,7 @@
     </w:p>
     <w:p>
       <w:pPr>
-        <w:pStyle w:val="ListParagraph"/>
+        <w:pStyle w:val="Listeavsnitt"/>
         <w:numPr>
           <w:ilvl w:val="1"/>
           <w:numId w:val="12"/>
@@ -2461,7 +2397,7 @@
     </w:p>
     <w:p>
       <w:pPr>
-        <w:pStyle w:val="ListParagraph"/>
+        <w:pStyle w:val="Listeavsnitt"/>
         <w:numPr>
           <w:ilvl w:val="1"/>
           <w:numId w:val="12"/>
@@ -2473,7 +2409,2150 @@
     </w:p>
     <w:p>
       <w:pPr>
-        <w:pStyle w:val="ListParagraph"/>
+        <w:pStyle w:val="Listeavsnitt"/>
+        <w:numPr>
+          <w:ilvl w:val="1"/>
+          <w:numId w:val="12"/>
+        </w:numPr>
+      </w:pPr>
+      <w:r>
+        <w:lastRenderedPageBreak/>
+        <w:t>Create</w:t>
+      </w:r>
+      <w:r>
+        <w:t xml:space="preserve"> morse-data.js to </w:t>
+      </w:r>
+      <w:r>
+        <w:t>export</w:t>
+      </w:r>
+      <w:r>
+        <w:t xml:space="preserve"> the data object with the letter – morse code key-value pairs</w:t>
+      </w:r>
+      <w:r>
+        <w:t>:</w:t>
+      </w:r>
+    </w:p>
+    <w:p>
+      <w:pPr>
+        <w:pStyle w:val="Listeavsnitt"/>
+        <w:numPr>
+          <w:ilvl w:val="0"/>
+          <w:numId w:val="12"/>
+        </w:numPr>
+        <w:shd w:val="clear" w:color="auto" w:fill="1E1E1E"/>
+        <w:spacing w:after="0" w:line="285" w:lineRule="atLeast"/>
+        <w:rPr>
+          <w:rFonts w:ascii="Consolas" w:eastAsia="Times New Roman" w:hAnsi="Consolas" w:cs="Times New Roman"/>
+          <w:color w:val="D4D4D4"/>
+          <w:sz w:val="21"/>
+          <w:szCs w:val="21"/>
+        </w:rPr>
+      </w:pPr>
+      <w:r>
+        <w:rPr>
+          <w:rFonts w:ascii="Consolas" w:eastAsia="Times New Roman" w:hAnsi="Consolas" w:cs="Times New Roman"/>
+          <w:color w:val="569CD6"/>
+          <w:sz w:val="21"/>
+          <w:szCs w:val="21"/>
+        </w:rPr>
+        <w:t>let</w:t>
+      </w:r>
+      <w:r>
+        <w:rPr>
+          <w:rFonts w:ascii="Consolas" w:eastAsia="Times New Roman" w:hAnsi="Consolas" w:cs="Times New Roman"/>
+          <w:color w:val="D4D4D4"/>
+          <w:sz w:val="21"/>
+          <w:szCs w:val="21"/>
+        </w:rPr>
+        <w:t xml:space="preserve"> </w:t>
+      </w:r>
+      <w:r>
+        <w:rPr>
+          <w:rFonts w:ascii="Consolas" w:eastAsia="Times New Roman" w:hAnsi="Consolas" w:cs="Times New Roman"/>
+          <w:color w:val="9CDCFE"/>
+          <w:sz w:val="21"/>
+          <w:szCs w:val="21"/>
+        </w:rPr>
+        <w:t>data</w:t>
+      </w:r>
+      <w:r>
+        <w:rPr>
+          <w:rFonts w:ascii="Consolas" w:eastAsia="Times New Roman" w:hAnsi="Consolas" w:cs="Times New Roman"/>
+          <w:color w:val="D4D4D4"/>
+          <w:sz w:val="21"/>
+          <w:szCs w:val="21"/>
+        </w:rPr>
+        <w:t xml:space="preserve"> = {</w:t>
+      </w:r>
+    </w:p>
+    <w:p>
+      <w:pPr>
+        <w:pStyle w:val="Listeavsnitt"/>
+        <w:numPr>
+          <w:ilvl w:val="0"/>
+          <w:numId w:val="12"/>
+        </w:numPr>
+        <w:shd w:val="clear" w:color="auto" w:fill="1E1E1E"/>
+        <w:spacing w:after="0" w:line="285" w:lineRule="atLeast"/>
+        <w:rPr>
+          <w:rFonts w:ascii="Consolas" w:eastAsia="Times New Roman" w:hAnsi="Consolas" w:cs="Times New Roman"/>
+          <w:color w:val="D4D4D4"/>
+          <w:sz w:val="21"/>
+          <w:szCs w:val="21"/>
+        </w:rPr>
+      </w:pPr>
+      <w:r>
+        <w:rPr>
+          <w:rFonts w:ascii="Consolas" w:eastAsia="Times New Roman" w:hAnsi="Consolas" w:cs="Times New Roman"/>
+          <w:color w:val="D4D4D4"/>
+          <w:sz w:val="21"/>
+          <w:szCs w:val="21"/>
+        </w:rPr>
+        <w:t xml:space="preserve">            </w:t>
+      </w:r>
+      <w:r>
+        <w:rPr>
+          <w:rFonts w:ascii="Consolas" w:eastAsia="Times New Roman" w:hAnsi="Consolas" w:cs="Times New Roman"/>
+          <w:color w:val="9CDCFE"/>
+          <w:sz w:val="21"/>
+          <w:szCs w:val="21"/>
+        </w:rPr>
+        <w:t>A:</w:t>
+      </w:r>
+      <w:r>
+        <w:rPr>
+          <w:rFonts w:ascii="Consolas" w:eastAsia="Times New Roman" w:hAnsi="Consolas" w:cs="Times New Roman"/>
+          <w:color w:val="D4D4D4"/>
+          <w:sz w:val="21"/>
+          <w:szCs w:val="21"/>
+        </w:rPr>
+        <w:t xml:space="preserve"> </w:t>
+      </w:r>
+      <w:r>
+        <w:rPr>
+          <w:rFonts w:ascii="Consolas" w:eastAsia="Times New Roman" w:hAnsi="Consolas" w:cs="Times New Roman"/>
+          <w:color w:val="CE9178"/>
+          <w:sz w:val="21"/>
+          <w:szCs w:val="21"/>
+        </w:rPr>
+        <w:t>".-"</w:t>
+      </w:r>
+      <w:r>
+        <w:rPr>
+          <w:rFonts w:ascii="Consolas" w:eastAsia="Times New Roman" w:hAnsi="Consolas" w:cs="Times New Roman"/>
+          <w:color w:val="D4D4D4"/>
+          <w:sz w:val="21"/>
+          <w:szCs w:val="21"/>
+        </w:rPr>
+        <w:t>,</w:t>
+      </w:r>
+    </w:p>
+    <w:p>
+      <w:pPr>
+        <w:pStyle w:val="Listeavsnitt"/>
+        <w:numPr>
+          <w:ilvl w:val="0"/>
+          <w:numId w:val="12"/>
+        </w:numPr>
+        <w:shd w:val="clear" w:color="auto" w:fill="1E1E1E"/>
+        <w:spacing w:after="0" w:line="285" w:lineRule="atLeast"/>
+        <w:rPr>
+          <w:rFonts w:ascii="Consolas" w:eastAsia="Times New Roman" w:hAnsi="Consolas" w:cs="Times New Roman"/>
+          <w:color w:val="D4D4D4"/>
+          <w:sz w:val="21"/>
+          <w:szCs w:val="21"/>
+        </w:rPr>
+      </w:pPr>
+      <w:r>
+        <w:rPr>
+          <w:rFonts w:ascii="Consolas" w:eastAsia="Times New Roman" w:hAnsi="Consolas" w:cs="Times New Roman"/>
+          <w:color w:val="D4D4D4"/>
+          <w:sz w:val="21"/>
+          <w:szCs w:val="21"/>
+        </w:rPr>
+        <w:t xml:space="preserve">            </w:t>
+      </w:r>
+      <w:r>
+        <w:rPr>
+          <w:rFonts w:ascii="Consolas" w:eastAsia="Times New Roman" w:hAnsi="Consolas" w:cs="Times New Roman"/>
+          <w:color w:val="9CDCFE"/>
+          <w:sz w:val="21"/>
+          <w:szCs w:val="21"/>
+        </w:rPr>
+        <w:t>B:</w:t>
+      </w:r>
+      <w:r>
+        <w:rPr>
+          <w:rFonts w:ascii="Consolas" w:eastAsia="Times New Roman" w:hAnsi="Consolas" w:cs="Times New Roman"/>
+          <w:color w:val="D4D4D4"/>
+          <w:sz w:val="21"/>
+          <w:szCs w:val="21"/>
+        </w:rPr>
+        <w:t xml:space="preserve"> </w:t>
+      </w:r>
+      <w:r>
+        <w:rPr>
+          <w:rFonts w:ascii="Consolas" w:eastAsia="Times New Roman" w:hAnsi="Consolas" w:cs="Times New Roman"/>
+          <w:color w:val="CE9178"/>
+          <w:sz w:val="21"/>
+          <w:szCs w:val="21"/>
+        </w:rPr>
+        <w:t>"-..."</w:t>
+      </w:r>
+      <w:r>
+        <w:rPr>
+          <w:rFonts w:ascii="Consolas" w:eastAsia="Times New Roman" w:hAnsi="Consolas" w:cs="Times New Roman"/>
+          <w:color w:val="D4D4D4"/>
+          <w:sz w:val="21"/>
+          <w:szCs w:val="21"/>
+        </w:rPr>
+        <w:t>,</w:t>
+      </w:r>
+    </w:p>
+    <w:p>
+      <w:pPr>
+        <w:pStyle w:val="Listeavsnitt"/>
+        <w:numPr>
+          <w:ilvl w:val="0"/>
+          <w:numId w:val="12"/>
+        </w:numPr>
+        <w:shd w:val="clear" w:color="auto" w:fill="1E1E1E"/>
+        <w:spacing w:after="0" w:line="285" w:lineRule="atLeast"/>
+        <w:rPr>
+          <w:rFonts w:ascii="Consolas" w:eastAsia="Times New Roman" w:hAnsi="Consolas" w:cs="Times New Roman"/>
+          <w:color w:val="D4D4D4"/>
+          <w:sz w:val="21"/>
+          <w:szCs w:val="21"/>
+        </w:rPr>
+      </w:pPr>
+      <w:r>
+        <w:rPr>
+          <w:rFonts w:ascii="Consolas" w:eastAsia="Times New Roman" w:hAnsi="Consolas" w:cs="Times New Roman"/>
+          <w:color w:val="D4D4D4"/>
+          <w:sz w:val="21"/>
+          <w:szCs w:val="21"/>
+        </w:rPr>
+        <w:t xml:space="preserve">            </w:t>
+      </w:r>
+      <w:r>
+        <w:rPr>
+          <w:rFonts w:ascii="Consolas" w:eastAsia="Times New Roman" w:hAnsi="Consolas" w:cs="Times New Roman"/>
+          <w:color w:val="9CDCFE"/>
+          <w:sz w:val="21"/>
+          <w:szCs w:val="21"/>
+        </w:rPr>
+        <w:t>C:</w:t>
+      </w:r>
+      <w:r>
+        <w:rPr>
+          <w:rFonts w:ascii="Consolas" w:eastAsia="Times New Roman" w:hAnsi="Consolas" w:cs="Times New Roman"/>
+          <w:color w:val="D4D4D4"/>
+          <w:sz w:val="21"/>
+          <w:szCs w:val="21"/>
+        </w:rPr>
+        <w:t xml:space="preserve"> </w:t>
+      </w:r>
+      <w:r>
+        <w:rPr>
+          <w:rFonts w:ascii="Consolas" w:eastAsia="Times New Roman" w:hAnsi="Consolas" w:cs="Times New Roman"/>
+          <w:color w:val="CE9178"/>
+          <w:sz w:val="21"/>
+          <w:szCs w:val="21"/>
+        </w:rPr>
+        <w:t>"-.-."</w:t>
+      </w:r>
+      <w:r>
+        <w:rPr>
+          <w:rFonts w:ascii="Consolas" w:eastAsia="Times New Roman" w:hAnsi="Consolas" w:cs="Times New Roman"/>
+          <w:color w:val="D4D4D4"/>
+          <w:sz w:val="21"/>
+          <w:szCs w:val="21"/>
+        </w:rPr>
+        <w:t>,</w:t>
+      </w:r>
+    </w:p>
+    <w:p>
+      <w:pPr>
+        <w:pStyle w:val="Listeavsnitt"/>
+        <w:numPr>
+          <w:ilvl w:val="0"/>
+          <w:numId w:val="12"/>
+        </w:numPr>
+        <w:shd w:val="clear" w:color="auto" w:fill="1E1E1E"/>
+        <w:spacing w:after="0" w:line="285" w:lineRule="atLeast"/>
+        <w:rPr>
+          <w:rFonts w:ascii="Consolas" w:eastAsia="Times New Roman" w:hAnsi="Consolas" w:cs="Times New Roman"/>
+          <w:color w:val="D4D4D4"/>
+          <w:sz w:val="21"/>
+          <w:szCs w:val="21"/>
+        </w:rPr>
+      </w:pPr>
+      <w:r>
+        <w:rPr>
+          <w:rFonts w:ascii="Consolas" w:eastAsia="Times New Roman" w:hAnsi="Consolas" w:cs="Times New Roman"/>
+          <w:color w:val="D4D4D4"/>
+          <w:sz w:val="21"/>
+          <w:szCs w:val="21"/>
+        </w:rPr>
+        <w:t xml:space="preserve">            </w:t>
+      </w:r>
+      <w:r>
+        <w:rPr>
+          <w:rFonts w:ascii="Consolas" w:eastAsia="Times New Roman" w:hAnsi="Consolas" w:cs="Times New Roman"/>
+          <w:color w:val="9CDCFE"/>
+          <w:sz w:val="21"/>
+          <w:szCs w:val="21"/>
+        </w:rPr>
+        <w:t>D:</w:t>
+      </w:r>
+      <w:r>
+        <w:rPr>
+          <w:rFonts w:ascii="Consolas" w:eastAsia="Times New Roman" w:hAnsi="Consolas" w:cs="Times New Roman"/>
+          <w:color w:val="D4D4D4"/>
+          <w:sz w:val="21"/>
+          <w:szCs w:val="21"/>
+        </w:rPr>
+        <w:t xml:space="preserve"> </w:t>
+      </w:r>
+      <w:r>
+        <w:rPr>
+          <w:rFonts w:ascii="Consolas" w:eastAsia="Times New Roman" w:hAnsi="Consolas" w:cs="Times New Roman"/>
+          <w:color w:val="CE9178"/>
+          <w:sz w:val="21"/>
+          <w:szCs w:val="21"/>
+        </w:rPr>
+        <w:t>"-.."</w:t>
+      </w:r>
+      <w:r>
+        <w:rPr>
+          <w:rFonts w:ascii="Consolas" w:eastAsia="Times New Roman" w:hAnsi="Consolas" w:cs="Times New Roman"/>
+          <w:color w:val="D4D4D4"/>
+          <w:sz w:val="21"/>
+          <w:szCs w:val="21"/>
+        </w:rPr>
+        <w:t>,</w:t>
+      </w:r>
+    </w:p>
+    <w:p>
+      <w:pPr>
+        <w:pStyle w:val="Listeavsnitt"/>
+        <w:numPr>
+          <w:ilvl w:val="0"/>
+          <w:numId w:val="12"/>
+        </w:numPr>
+        <w:shd w:val="clear" w:color="auto" w:fill="1E1E1E"/>
+        <w:spacing w:after="0" w:line="285" w:lineRule="atLeast"/>
+        <w:rPr>
+          <w:rFonts w:ascii="Consolas" w:eastAsia="Times New Roman" w:hAnsi="Consolas" w:cs="Times New Roman"/>
+          <w:color w:val="D4D4D4"/>
+          <w:sz w:val="21"/>
+          <w:szCs w:val="21"/>
+        </w:rPr>
+      </w:pPr>
+      <w:r>
+        <w:rPr>
+          <w:rFonts w:ascii="Consolas" w:eastAsia="Times New Roman" w:hAnsi="Consolas" w:cs="Times New Roman"/>
+          <w:color w:val="D4D4D4"/>
+          <w:sz w:val="21"/>
+          <w:szCs w:val="21"/>
+        </w:rPr>
+        <w:t xml:space="preserve">            </w:t>
+      </w:r>
+      <w:r>
+        <w:rPr>
+          <w:rFonts w:ascii="Consolas" w:eastAsia="Times New Roman" w:hAnsi="Consolas" w:cs="Times New Roman"/>
+          <w:color w:val="9CDCFE"/>
+          <w:sz w:val="21"/>
+          <w:szCs w:val="21"/>
+        </w:rPr>
+        <w:t>E:</w:t>
+      </w:r>
+      <w:r>
+        <w:rPr>
+          <w:rFonts w:ascii="Consolas" w:eastAsia="Times New Roman" w:hAnsi="Consolas" w:cs="Times New Roman"/>
+          <w:color w:val="D4D4D4"/>
+          <w:sz w:val="21"/>
+          <w:szCs w:val="21"/>
+        </w:rPr>
+        <w:t xml:space="preserve"> </w:t>
+      </w:r>
+      <w:r>
+        <w:rPr>
+          <w:rFonts w:ascii="Consolas" w:eastAsia="Times New Roman" w:hAnsi="Consolas" w:cs="Times New Roman"/>
+          <w:color w:val="CE9178"/>
+          <w:sz w:val="21"/>
+          <w:szCs w:val="21"/>
+        </w:rPr>
+        <w:t>"."</w:t>
+      </w:r>
+      <w:r>
+        <w:rPr>
+          <w:rFonts w:ascii="Consolas" w:eastAsia="Times New Roman" w:hAnsi="Consolas" w:cs="Times New Roman"/>
+          <w:color w:val="D4D4D4"/>
+          <w:sz w:val="21"/>
+          <w:szCs w:val="21"/>
+        </w:rPr>
+        <w:t>,</w:t>
+      </w:r>
+    </w:p>
+    <w:p>
+      <w:pPr>
+        <w:pStyle w:val="Listeavsnitt"/>
+        <w:numPr>
+          <w:ilvl w:val="0"/>
+          <w:numId w:val="12"/>
+        </w:numPr>
+        <w:shd w:val="clear" w:color="auto" w:fill="1E1E1E"/>
+        <w:spacing w:after="0" w:line="285" w:lineRule="atLeast"/>
+        <w:rPr>
+          <w:rFonts w:ascii="Consolas" w:eastAsia="Times New Roman" w:hAnsi="Consolas" w:cs="Times New Roman"/>
+          <w:color w:val="D4D4D4"/>
+          <w:sz w:val="21"/>
+          <w:szCs w:val="21"/>
+        </w:rPr>
+      </w:pPr>
+      <w:r>
+        <w:rPr>
+          <w:rFonts w:ascii="Consolas" w:eastAsia="Times New Roman" w:hAnsi="Consolas" w:cs="Times New Roman"/>
+          <w:color w:val="D4D4D4"/>
+          <w:sz w:val="21"/>
+          <w:szCs w:val="21"/>
+        </w:rPr>
+        <w:t xml:space="preserve">            </w:t>
+      </w:r>
+      <w:r>
+        <w:rPr>
+          <w:rFonts w:ascii="Consolas" w:eastAsia="Times New Roman" w:hAnsi="Consolas" w:cs="Times New Roman"/>
+          <w:color w:val="9CDCFE"/>
+          <w:sz w:val="21"/>
+          <w:szCs w:val="21"/>
+        </w:rPr>
+        <w:t>F:</w:t>
+      </w:r>
+      <w:r>
+        <w:rPr>
+          <w:rFonts w:ascii="Consolas" w:eastAsia="Times New Roman" w:hAnsi="Consolas" w:cs="Times New Roman"/>
+          <w:color w:val="D4D4D4"/>
+          <w:sz w:val="21"/>
+          <w:szCs w:val="21"/>
+        </w:rPr>
+        <w:t xml:space="preserve"> </w:t>
+      </w:r>
+      <w:r>
+        <w:rPr>
+          <w:rFonts w:ascii="Consolas" w:eastAsia="Times New Roman" w:hAnsi="Consolas" w:cs="Times New Roman"/>
+          <w:color w:val="CE9178"/>
+          <w:sz w:val="21"/>
+          <w:szCs w:val="21"/>
+        </w:rPr>
+        <w:t>"..-."</w:t>
+      </w:r>
+      <w:r>
+        <w:rPr>
+          <w:rFonts w:ascii="Consolas" w:eastAsia="Times New Roman" w:hAnsi="Consolas" w:cs="Times New Roman"/>
+          <w:color w:val="D4D4D4"/>
+          <w:sz w:val="21"/>
+          <w:szCs w:val="21"/>
+        </w:rPr>
+        <w:t>,</w:t>
+      </w:r>
+    </w:p>
+    <w:p>
+      <w:pPr>
+        <w:pStyle w:val="Listeavsnitt"/>
+        <w:numPr>
+          <w:ilvl w:val="0"/>
+          <w:numId w:val="12"/>
+        </w:numPr>
+        <w:shd w:val="clear" w:color="auto" w:fill="1E1E1E"/>
+        <w:spacing w:after="0" w:line="285" w:lineRule="atLeast"/>
+        <w:rPr>
+          <w:rFonts w:ascii="Consolas" w:eastAsia="Times New Roman" w:hAnsi="Consolas" w:cs="Times New Roman"/>
+          <w:color w:val="D4D4D4"/>
+          <w:sz w:val="21"/>
+          <w:szCs w:val="21"/>
+        </w:rPr>
+      </w:pPr>
+      <w:r>
+        <w:rPr>
+          <w:rFonts w:ascii="Consolas" w:eastAsia="Times New Roman" w:hAnsi="Consolas" w:cs="Times New Roman"/>
+          <w:color w:val="D4D4D4"/>
+          <w:sz w:val="21"/>
+          <w:szCs w:val="21"/>
+        </w:rPr>
+        <w:t xml:space="preserve">            </w:t>
+      </w:r>
+      <w:r>
+        <w:rPr>
+          <w:rFonts w:ascii="Consolas" w:eastAsia="Times New Roman" w:hAnsi="Consolas" w:cs="Times New Roman"/>
+          <w:color w:val="9CDCFE"/>
+          <w:sz w:val="21"/>
+          <w:szCs w:val="21"/>
+        </w:rPr>
+        <w:t>G:</w:t>
+      </w:r>
+      <w:r>
+        <w:rPr>
+          <w:rFonts w:ascii="Consolas" w:eastAsia="Times New Roman" w:hAnsi="Consolas" w:cs="Times New Roman"/>
+          <w:color w:val="D4D4D4"/>
+          <w:sz w:val="21"/>
+          <w:szCs w:val="21"/>
+        </w:rPr>
+        <w:t xml:space="preserve"> </w:t>
+      </w:r>
+      <w:r>
+        <w:rPr>
+          <w:rFonts w:ascii="Consolas" w:eastAsia="Times New Roman" w:hAnsi="Consolas" w:cs="Times New Roman"/>
+          <w:color w:val="CE9178"/>
+          <w:sz w:val="21"/>
+          <w:szCs w:val="21"/>
+        </w:rPr>
+        <w:t>"--."</w:t>
+      </w:r>
+      <w:r>
+        <w:rPr>
+          <w:rFonts w:ascii="Consolas" w:eastAsia="Times New Roman" w:hAnsi="Consolas" w:cs="Times New Roman"/>
+          <w:color w:val="D4D4D4"/>
+          <w:sz w:val="21"/>
+          <w:szCs w:val="21"/>
+        </w:rPr>
+        <w:t>,</w:t>
+      </w:r>
+    </w:p>
+    <w:p>
+      <w:pPr>
+        <w:pStyle w:val="Listeavsnitt"/>
+        <w:numPr>
+          <w:ilvl w:val="0"/>
+          <w:numId w:val="12"/>
+        </w:numPr>
+        <w:shd w:val="clear" w:color="auto" w:fill="1E1E1E"/>
+        <w:spacing w:after="0" w:line="285" w:lineRule="atLeast"/>
+        <w:rPr>
+          <w:rFonts w:ascii="Consolas" w:eastAsia="Times New Roman" w:hAnsi="Consolas" w:cs="Times New Roman"/>
+          <w:color w:val="D4D4D4"/>
+          <w:sz w:val="21"/>
+          <w:szCs w:val="21"/>
+        </w:rPr>
+      </w:pPr>
+      <w:r>
+        <w:rPr>
+          <w:rFonts w:ascii="Consolas" w:eastAsia="Times New Roman" w:hAnsi="Consolas" w:cs="Times New Roman"/>
+          <w:color w:val="D4D4D4"/>
+          <w:sz w:val="21"/>
+          <w:szCs w:val="21"/>
+        </w:rPr>
+        <w:t xml:space="preserve">            </w:t>
+      </w:r>
+      <w:r>
+        <w:rPr>
+          <w:rFonts w:ascii="Consolas" w:eastAsia="Times New Roman" w:hAnsi="Consolas" w:cs="Times New Roman"/>
+          <w:color w:val="9CDCFE"/>
+          <w:sz w:val="21"/>
+          <w:szCs w:val="21"/>
+        </w:rPr>
+        <w:t>H:</w:t>
+      </w:r>
+      <w:r>
+        <w:rPr>
+          <w:rFonts w:ascii="Consolas" w:eastAsia="Times New Roman" w:hAnsi="Consolas" w:cs="Times New Roman"/>
+          <w:color w:val="D4D4D4"/>
+          <w:sz w:val="21"/>
+          <w:szCs w:val="21"/>
+        </w:rPr>
+        <w:t xml:space="preserve"> </w:t>
+      </w:r>
+      <w:r>
+        <w:rPr>
+          <w:rFonts w:ascii="Consolas" w:eastAsia="Times New Roman" w:hAnsi="Consolas" w:cs="Times New Roman"/>
+          <w:color w:val="CE9178"/>
+          <w:sz w:val="21"/>
+          <w:szCs w:val="21"/>
+        </w:rPr>
+        <w:t>"...."</w:t>
+      </w:r>
+      <w:r>
+        <w:rPr>
+          <w:rFonts w:ascii="Consolas" w:eastAsia="Times New Roman" w:hAnsi="Consolas" w:cs="Times New Roman"/>
+          <w:color w:val="D4D4D4"/>
+          <w:sz w:val="21"/>
+          <w:szCs w:val="21"/>
+        </w:rPr>
+        <w:t>,</w:t>
+      </w:r>
+    </w:p>
+    <w:p>
+      <w:pPr>
+        <w:pStyle w:val="Listeavsnitt"/>
+        <w:numPr>
+          <w:ilvl w:val="0"/>
+          <w:numId w:val="12"/>
+        </w:numPr>
+        <w:shd w:val="clear" w:color="auto" w:fill="1E1E1E"/>
+        <w:spacing w:after="0" w:line="285" w:lineRule="atLeast"/>
+        <w:rPr>
+          <w:rFonts w:ascii="Consolas" w:eastAsia="Times New Roman" w:hAnsi="Consolas" w:cs="Times New Roman"/>
+          <w:color w:val="D4D4D4"/>
+          <w:sz w:val="21"/>
+          <w:szCs w:val="21"/>
+        </w:rPr>
+      </w:pPr>
+      <w:r>
+        <w:rPr>
+          <w:rFonts w:ascii="Consolas" w:eastAsia="Times New Roman" w:hAnsi="Consolas" w:cs="Times New Roman"/>
+          <w:color w:val="D4D4D4"/>
+          <w:sz w:val="21"/>
+          <w:szCs w:val="21"/>
+        </w:rPr>
+        <w:t xml:space="preserve">            </w:t>
+      </w:r>
+      <w:r>
+        <w:rPr>
+          <w:rFonts w:ascii="Consolas" w:eastAsia="Times New Roman" w:hAnsi="Consolas" w:cs="Times New Roman"/>
+          <w:color w:val="9CDCFE"/>
+          <w:sz w:val="21"/>
+          <w:szCs w:val="21"/>
+        </w:rPr>
+        <w:t>I:</w:t>
+      </w:r>
+      <w:r>
+        <w:rPr>
+          <w:rFonts w:ascii="Consolas" w:eastAsia="Times New Roman" w:hAnsi="Consolas" w:cs="Times New Roman"/>
+          <w:color w:val="D4D4D4"/>
+          <w:sz w:val="21"/>
+          <w:szCs w:val="21"/>
+        </w:rPr>
+        <w:t xml:space="preserve"> </w:t>
+      </w:r>
+      <w:r>
+        <w:rPr>
+          <w:rFonts w:ascii="Consolas" w:eastAsia="Times New Roman" w:hAnsi="Consolas" w:cs="Times New Roman"/>
+          <w:color w:val="CE9178"/>
+          <w:sz w:val="21"/>
+          <w:szCs w:val="21"/>
+        </w:rPr>
+        <w:t>".."</w:t>
+      </w:r>
+      <w:r>
+        <w:rPr>
+          <w:rFonts w:ascii="Consolas" w:eastAsia="Times New Roman" w:hAnsi="Consolas" w:cs="Times New Roman"/>
+          <w:color w:val="D4D4D4"/>
+          <w:sz w:val="21"/>
+          <w:szCs w:val="21"/>
+        </w:rPr>
+        <w:t>,</w:t>
+      </w:r>
+    </w:p>
+    <w:p>
+      <w:pPr>
+        <w:pStyle w:val="Listeavsnitt"/>
+        <w:numPr>
+          <w:ilvl w:val="0"/>
+          <w:numId w:val="12"/>
+        </w:numPr>
+        <w:shd w:val="clear" w:color="auto" w:fill="1E1E1E"/>
+        <w:spacing w:after="0" w:line="285" w:lineRule="atLeast"/>
+        <w:rPr>
+          <w:rFonts w:ascii="Consolas" w:eastAsia="Times New Roman" w:hAnsi="Consolas" w:cs="Times New Roman"/>
+          <w:color w:val="D4D4D4"/>
+          <w:sz w:val="21"/>
+          <w:szCs w:val="21"/>
+        </w:rPr>
+      </w:pPr>
+      <w:r>
+        <w:rPr>
+          <w:rFonts w:ascii="Consolas" w:eastAsia="Times New Roman" w:hAnsi="Consolas" w:cs="Times New Roman"/>
+          <w:color w:val="D4D4D4"/>
+          <w:sz w:val="21"/>
+          <w:szCs w:val="21"/>
+        </w:rPr>
+        <w:t xml:space="preserve">            </w:t>
+      </w:r>
+      <w:r>
+        <w:rPr>
+          <w:rFonts w:ascii="Consolas" w:eastAsia="Times New Roman" w:hAnsi="Consolas" w:cs="Times New Roman"/>
+          <w:color w:val="9CDCFE"/>
+          <w:sz w:val="21"/>
+          <w:szCs w:val="21"/>
+        </w:rPr>
+        <w:t>J:</w:t>
+      </w:r>
+      <w:r>
+        <w:rPr>
+          <w:rFonts w:ascii="Consolas" w:eastAsia="Times New Roman" w:hAnsi="Consolas" w:cs="Times New Roman"/>
+          <w:color w:val="D4D4D4"/>
+          <w:sz w:val="21"/>
+          <w:szCs w:val="21"/>
+        </w:rPr>
+        <w:t xml:space="preserve"> </w:t>
+      </w:r>
+      <w:r>
+        <w:rPr>
+          <w:rFonts w:ascii="Consolas" w:eastAsia="Times New Roman" w:hAnsi="Consolas" w:cs="Times New Roman"/>
+          <w:color w:val="CE9178"/>
+          <w:sz w:val="21"/>
+          <w:szCs w:val="21"/>
+        </w:rPr>
+        <w:t>".---"</w:t>
+      </w:r>
+      <w:r>
+        <w:rPr>
+          <w:rFonts w:ascii="Consolas" w:eastAsia="Times New Roman" w:hAnsi="Consolas" w:cs="Times New Roman"/>
+          <w:color w:val="D4D4D4"/>
+          <w:sz w:val="21"/>
+          <w:szCs w:val="21"/>
+        </w:rPr>
+        <w:t>,</w:t>
+      </w:r>
+    </w:p>
+    <w:p>
+      <w:pPr>
+        <w:pStyle w:val="Listeavsnitt"/>
+        <w:numPr>
+          <w:ilvl w:val="0"/>
+          <w:numId w:val="12"/>
+        </w:numPr>
+        <w:shd w:val="clear" w:color="auto" w:fill="1E1E1E"/>
+        <w:spacing w:after="0" w:line="285" w:lineRule="atLeast"/>
+        <w:rPr>
+          <w:rFonts w:ascii="Consolas" w:eastAsia="Times New Roman" w:hAnsi="Consolas" w:cs="Times New Roman"/>
+          <w:color w:val="D4D4D4"/>
+          <w:sz w:val="21"/>
+          <w:szCs w:val="21"/>
+        </w:rPr>
+      </w:pPr>
+      <w:r>
+        <w:rPr>
+          <w:rFonts w:ascii="Consolas" w:eastAsia="Times New Roman" w:hAnsi="Consolas" w:cs="Times New Roman"/>
+          <w:color w:val="D4D4D4"/>
+          <w:sz w:val="21"/>
+          <w:szCs w:val="21"/>
+        </w:rPr>
+        <w:t xml:space="preserve">            </w:t>
+      </w:r>
+      <w:r>
+        <w:rPr>
+          <w:rFonts w:ascii="Consolas" w:eastAsia="Times New Roman" w:hAnsi="Consolas" w:cs="Times New Roman"/>
+          <w:color w:val="9CDCFE"/>
+          <w:sz w:val="21"/>
+          <w:szCs w:val="21"/>
+        </w:rPr>
+        <w:t>K:</w:t>
+      </w:r>
+      <w:r>
+        <w:rPr>
+          <w:rFonts w:ascii="Consolas" w:eastAsia="Times New Roman" w:hAnsi="Consolas" w:cs="Times New Roman"/>
+          <w:color w:val="D4D4D4"/>
+          <w:sz w:val="21"/>
+          <w:szCs w:val="21"/>
+        </w:rPr>
+        <w:t xml:space="preserve"> </w:t>
+      </w:r>
+      <w:r>
+        <w:rPr>
+          <w:rFonts w:ascii="Consolas" w:eastAsia="Times New Roman" w:hAnsi="Consolas" w:cs="Times New Roman"/>
+          <w:color w:val="CE9178"/>
+          <w:sz w:val="21"/>
+          <w:szCs w:val="21"/>
+        </w:rPr>
+        <w:t>"-.-"</w:t>
+      </w:r>
+      <w:r>
+        <w:rPr>
+          <w:rFonts w:ascii="Consolas" w:eastAsia="Times New Roman" w:hAnsi="Consolas" w:cs="Times New Roman"/>
+          <w:color w:val="D4D4D4"/>
+          <w:sz w:val="21"/>
+          <w:szCs w:val="21"/>
+        </w:rPr>
+        <w:t>,</w:t>
+      </w:r>
+    </w:p>
+    <w:p>
+      <w:pPr>
+        <w:pStyle w:val="Listeavsnitt"/>
+        <w:numPr>
+          <w:ilvl w:val="0"/>
+          <w:numId w:val="12"/>
+        </w:numPr>
+        <w:shd w:val="clear" w:color="auto" w:fill="1E1E1E"/>
+        <w:spacing w:after="0" w:line="285" w:lineRule="atLeast"/>
+        <w:rPr>
+          <w:rFonts w:ascii="Consolas" w:eastAsia="Times New Roman" w:hAnsi="Consolas" w:cs="Times New Roman"/>
+          <w:color w:val="D4D4D4"/>
+          <w:sz w:val="21"/>
+          <w:szCs w:val="21"/>
+        </w:rPr>
+      </w:pPr>
+      <w:r>
+        <w:rPr>
+          <w:rFonts w:ascii="Consolas" w:eastAsia="Times New Roman" w:hAnsi="Consolas" w:cs="Times New Roman"/>
+          <w:color w:val="D4D4D4"/>
+          <w:sz w:val="21"/>
+          <w:szCs w:val="21"/>
+        </w:rPr>
+        <w:t xml:space="preserve">            </w:t>
+      </w:r>
+      <w:r>
+        <w:rPr>
+          <w:rFonts w:ascii="Consolas" w:eastAsia="Times New Roman" w:hAnsi="Consolas" w:cs="Times New Roman"/>
+          <w:color w:val="9CDCFE"/>
+          <w:sz w:val="21"/>
+          <w:szCs w:val="21"/>
+        </w:rPr>
+        <w:t>L:</w:t>
+      </w:r>
+      <w:r>
+        <w:rPr>
+          <w:rFonts w:ascii="Consolas" w:eastAsia="Times New Roman" w:hAnsi="Consolas" w:cs="Times New Roman"/>
+          <w:color w:val="D4D4D4"/>
+          <w:sz w:val="21"/>
+          <w:szCs w:val="21"/>
+        </w:rPr>
+        <w:t xml:space="preserve"> </w:t>
+      </w:r>
+      <w:r>
+        <w:rPr>
+          <w:rFonts w:ascii="Consolas" w:eastAsia="Times New Roman" w:hAnsi="Consolas" w:cs="Times New Roman"/>
+          <w:color w:val="CE9178"/>
+          <w:sz w:val="21"/>
+          <w:szCs w:val="21"/>
+        </w:rPr>
+        <w:t>".-.."</w:t>
+      </w:r>
+      <w:r>
+        <w:rPr>
+          <w:rFonts w:ascii="Consolas" w:eastAsia="Times New Roman" w:hAnsi="Consolas" w:cs="Times New Roman"/>
+          <w:color w:val="D4D4D4"/>
+          <w:sz w:val="21"/>
+          <w:szCs w:val="21"/>
+        </w:rPr>
+        <w:t>,</w:t>
+      </w:r>
+    </w:p>
+    <w:p>
+      <w:pPr>
+        <w:pStyle w:val="Listeavsnitt"/>
+        <w:numPr>
+          <w:ilvl w:val="0"/>
+          <w:numId w:val="12"/>
+        </w:numPr>
+        <w:shd w:val="clear" w:color="auto" w:fill="1E1E1E"/>
+        <w:spacing w:after="0" w:line="285" w:lineRule="atLeast"/>
+        <w:rPr>
+          <w:rFonts w:ascii="Consolas" w:eastAsia="Times New Roman" w:hAnsi="Consolas" w:cs="Times New Roman"/>
+          <w:color w:val="D4D4D4"/>
+          <w:sz w:val="21"/>
+          <w:szCs w:val="21"/>
+        </w:rPr>
+      </w:pPr>
+      <w:r>
+        <w:rPr>
+          <w:rFonts w:ascii="Consolas" w:eastAsia="Times New Roman" w:hAnsi="Consolas" w:cs="Times New Roman"/>
+          <w:color w:val="D4D4D4"/>
+          <w:sz w:val="21"/>
+          <w:szCs w:val="21"/>
+        </w:rPr>
+        <w:t xml:space="preserve">            </w:t>
+      </w:r>
+      <w:r>
+        <w:rPr>
+          <w:rFonts w:ascii="Consolas" w:eastAsia="Times New Roman" w:hAnsi="Consolas" w:cs="Times New Roman"/>
+          <w:color w:val="9CDCFE"/>
+          <w:sz w:val="21"/>
+          <w:szCs w:val="21"/>
+        </w:rPr>
+        <w:t>M:</w:t>
+      </w:r>
+      <w:r>
+        <w:rPr>
+          <w:rFonts w:ascii="Consolas" w:eastAsia="Times New Roman" w:hAnsi="Consolas" w:cs="Times New Roman"/>
+          <w:color w:val="D4D4D4"/>
+          <w:sz w:val="21"/>
+          <w:szCs w:val="21"/>
+        </w:rPr>
+        <w:t xml:space="preserve"> </w:t>
+      </w:r>
+      <w:r>
+        <w:rPr>
+          <w:rFonts w:ascii="Consolas" w:eastAsia="Times New Roman" w:hAnsi="Consolas" w:cs="Times New Roman"/>
+          <w:color w:val="CE9178"/>
+          <w:sz w:val="21"/>
+          <w:szCs w:val="21"/>
+        </w:rPr>
+        <w:t>"--"</w:t>
+      </w:r>
+      <w:r>
+        <w:rPr>
+          <w:rFonts w:ascii="Consolas" w:eastAsia="Times New Roman" w:hAnsi="Consolas" w:cs="Times New Roman"/>
+          <w:color w:val="D4D4D4"/>
+          <w:sz w:val="21"/>
+          <w:szCs w:val="21"/>
+        </w:rPr>
+        <w:t>,</w:t>
+      </w:r>
+    </w:p>
+    <w:p>
+      <w:pPr>
+        <w:pStyle w:val="Listeavsnitt"/>
+        <w:numPr>
+          <w:ilvl w:val="0"/>
+          <w:numId w:val="12"/>
+        </w:numPr>
+        <w:shd w:val="clear" w:color="auto" w:fill="1E1E1E"/>
+        <w:spacing w:after="0" w:line="285" w:lineRule="atLeast"/>
+        <w:rPr>
+          <w:rFonts w:ascii="Consolas" w:eastAsia="Times New Roman" w:hAnsi="Consolas" w:cs="Times New Roman"/>
+          <w:color w:val="D4D4D4"/>
+          <w:sz w:val="21"/>
+          <w:szCs w:val="21"/>
+        </w:rPr>
+      </w:pPr>
+      <w:r>
+        <w:rPr>
+          <w:rFonts w:ascii="Consolas" w:eastAsia="Times New Roman" w:hAnsi="Consolas" w:cs="Times New Roman"/>
+          <w:color w:val="D4D4D4"/>
+          <w:sz w:val="21"/>
+          <w:szCs w:val="21"/>
+        </w:rPr>
+        <w:t xml:space="preserve">            </w:t>
+      </w:r>
+      <w:r>
+        <w:rPr>
+          <w:rFonts w:ascii="Consolas" w:eastAsia="Times New Roman" w:hAnsi="Consolas" w:cs="Times New Roman"/>
+          <w:color w:val="9CDCFE"/>
+          <w:sz w:val="21"/>
+          <w:szCs w:val="21"/>
+        </w:rPr>
+        <w:t>N:</w:t>
+      </w:r>
+      <w:r>
+        <w:rPr>
+          <w:rFonts w:ascii="Consolas" w:eastAsia="Times New Roman" w:hAnsi="Consolas" w:cs="Times New Roman"/>
+          <w:color w:val="D4D4D4"/>
+          <w:sz w:val="21"/>
+          <w:szCs w:val="21"/>
+        </w:rPr>
+        <w:t xml:space="preserve"> </w:t>
+      </w:r>
+      <w:r>
+        <w:rPr>
+          <w:rFonts w:ascii="Consolas" w:eastAsia="Times New Roman" w:hAnsi="Consolas" w:cs="Times New Roman"/>
+          <w:color w:val="CE9178"/>
+          <w:sz w:val="21"/>
+          <w:szCs w:val="21"/>
+        </w:rPr>
+        <w:t>"-."</w:t>
+      </w:r>
+      <w:r>
+        <w:rPr>
+          <w:rFonts w:ascii="Consolas" w:eastAsia="Times New Roman" w:hAnsi="Consolas" w:cs="Times New Roman"/>
+          <w:color w:val="D4D4D4"/>
+          <w:sz w:val="21"/>
+          <w:szCs w:val="21"/>
+        </w:rPr>
+        <w:t>,</w:t>
+      </w:r>
+    </w:p>
+    <w:p>
+      <w:pPr>
+        <w:pStyle w:val="Listeavsnitt"/>
+        <w:numPr>
+          <w:ilvl w:val="0"/>
+          <w:numId w:val="12"/>
+        </w:numPr>
+        <w:shd w:val="clear" w:color="auto" w:fill="1E1E1E"/>
+        <w:spacing w:after="0" w:line="285" w:lineRule="atLeast"/>
+        <w:rPr>
+          <w:rFonts w:ascii="Consolas" w:eastAsia="Times New Roman" w:hAnsi="Consolas" w:cs="Times New Roman"/>
+          <w:color w:val="D4D4D4"/>
+          <w:sz w:val="21"/>
+          <w:szCs w:val="21"/>
+        </w:rPr>
+      </w:pPr>
+      <w:r>
+        <w:rPr>
+          <w:rFonts w:ascii="Consolas" w:eastAsia="Times New Roman" w:hAnsi="Consolas" w:cs="Times New Roman"/>
+          <w:color w:val="D4D4D4"/>
+          <w:sz w:val="21"/>
+          <w:szCs w:val="21"/>
+        </w:rPr>
+        <w:t xml:space="preserve">            </w:t>
+      </w:r>
+      <w:r>
+        <w:rPr>
+          <w:rFonts w:ascii="Consolas" w:eastAsia="Times New Roman" w:hAnsi="Consolas" w:cs="Times New Roman"/>
+          <w:color w:val="9CDCFE"/>
+          <w:sz w:val="21"/>
+          <w:szCs w:val="21"/>
+        </w:rPr>
+        <w:t>O:</w:t>
+      </w:r>
+      <w:r>
+        <w:rPr>
+          <w:rFonts w:ascii="Consolas" w:eastAsia="Times New Roman" w:hAnsi="Consolas" w:cs="Times New Roman"/>
+          <w:color w:val="D4D4D4"/>
+          <w:sz w:val="21"/>
+          <w:szCs w:val="21"/>
+        </w:rPr>
+        <w:t xml:space="preserve"> </w:t>
+      </w:r>
+      <w:r>
+        <w:rPr>
+          <w:rFonts w:ascii="Consolas" w:eastAsia="Times New Roman" w:hAnsi="Consolas" w:cs="Times New Roman"/>
+          <w:color w:val="CE9178"/>
+          <w:sz w:val="21"/>
+          <w:szCs w:val="21"/>
+        </w:rPr>
+        <w:t>"---"</w:t>
+      </w:r>
+      <w:r>
+        <w:rPr>
+          <w:rFonts w:ascii="Consolas" w:eastAsia="Times New Roman" w:hAnsi="Consolas" w:cs="Times New Roman"/>
+          <w:color w:val="D4D4D4"/>
+          <w:sz w:val="21"/>
+          <w:szCs w:val="21"/>
+        </w:rPr>
+        <w:t>,</w:t>
+      </w:r>
+    </w:p>
+    <w:p>
+      <w:pPr>
+        <w:pStyle w:val="Listeavsnitt"/>
+        <w:numPr>
+          <w:ilvl w:val="0"/>
+          <w:numId w:val="12"/>
+        </w:numPr>
+        <w:shd w:val="clear" w:color="auto" w:fill="1E1E1E"/>
+        <w:spacing w:after="0" w:line="285" w:lineRule="atLeast"/>
+        <w:rPr>
+          <w:rFonts w:ascii="Consolas" w:eastAsia="Times New Roman" w:hAnsi="Consolas" w:cs="Times New Roman"/>
+          <w:color w:val="D4D4D4"/>
+          <w:sz w:val="21"/>
+          <w:szCs w:val="21"/>
+        </w:rPr>
+      </w:pPr>
+      <w:r>
+        <w:rPr>
+          <w:rFonts w:ascii="Consolas" w:eastAsia="Times New Roman" w:hAnsi="Consolas" w:cs="Times New Roman"/>
+          <w:color w:val="D4D4D4"/>
+          <w:sz w:val="21"/>
+          <w:szCs w:val="21"/>
+        </w:rPr>
+        <w:t xml:space="preserve">            </w:t>
+      </w:r>
+      <w:r>
+        <w:rPr>
+          <w:rFonts w:ascii="Consolas" w:eastAsia="Times New Roman" w:hAnsi="Consolas" w:cs="Times New Roman"/>
+          <w:color w:val="9CDCFE"/>
+          <w:sz w:val="21"/>
+          <w:szCs w:val="21"/>
+        </w:rPr>
+        <w:t>P:</w:t>
+      </w:r>
+      <w:r>
+        <w:rPr>
+          <w:rFonts w:ascii="Consolas" w:eastAsia="Times New Roman" w:hAnsi="Consolas" w:cs="Times New Roman"/>
+          <w:color w:val="D4D4D4"/>
+          <w:sz w:val="21"/>
+          <w:szCs w:val="21"/>
+        </w:rPr>
+        <w:t xml:space="preserve"> </w:t>
+      </w:r>
+      <w:r>
+        <w:rPr>
+          <w:rFonts w:ascii="Consolas" w:eastAsia="Times New Roman" w:hAnsi="Consolas" w:cs="Times New Roman"/>
+          <w:color w:val="CE9178"/>
+          <w:sz w:val="21"/>
+          <w:szCs w:val="21"/>
+        </w:rPr>
+        <w:t>".--."</w:t>
+      </w:r>
+      <w:r>
+        <w:rPr>
+          <w:rFonts w:ascii="Consolas" w:eastAsia="Times New Roman" w:hAnsi="Consolas" w:cs="Times New Roman"/>
+          <w:color w:val="D4D4D4"/>
+          <w:sz w:val="21"/>
+          <w:szCs w:val="21"/>
+        </w:rPr>
+        <w:t>,</w:t>
+      </w:r>
+    </w:p>
+    <w:p>
+      <w:pPr>
+        <w:pStyle w:val="Listeavsnitt"/>
+        <w:numPr>
+          <w:ilvl w:val="0"/>
+          <w:numId w:val="12"/>
+        </w:numPr>
+        <w:shd w:val="clear" w:color="auto" w:fill="1E1E1E"/>
+        <w:spacing w:after="0" w:line="285" w:lineRule="atLeast"/>
+        <w:rPr>
+          <w:rFonts w:ascii="Consolas" w:eastAsia="Times New Roman" w:hAnsi="Consolas" w:cs="Times New Roman"/>
+          <w:color w:val="D4D4D4"/>
+          <w:sz w:val="21"/>
+          <w:szCs w:val="21"/>
+        </w:rPr>
+      </w:pPr>
+      <w:r>
+        <w:rPr>
+          <w:rFonts w:ascii="Consolas" w:eastAsia="Times New Roman" w:hAnsi="Consolas" w:cs="Times New Roman"/>
+          <w:color w:val="D4D4D4"/>
+          <w:sz w:val="21"/>
+          <w:szCs w:val="21"/>
+        </w:rPr>
+        <w:t xml:space="preserve">            </w:t>
+      </w:r>
+      <w:r>
+        <w:rPr>
+          <w:rFonts w:ascii="Consolas" w:eastAsia="Times New Roman" w:hAnsi="Consolas" w:cs="Times New Roman"/>
+          <w:color w:val="9CDCFE"/>
+          <w:sz w:val="21"/>
+          <w:szCs w:val="21"/>
+        </w:rPr>
+        <w:t>Q:</w:t>
+      </w:r>
+      <w:r>
+        <w:rPr>
+          <w:rFonts w:ascii="Consolas" w:eastAsia="Times New Roman" w:hAnsi="Consolas" w:cs="Times New Roman"/>
+          <w:color w:val="D4D4D4"/>
+          <w:sz w:val="21"/>
+          <w:szCs w:val="21"/>
+        </w:rPr>
+        <w:t xml:space="preserve"> </w:t>
+      </w:r>
+      <w:r>
+        <w:rPr>
+          <w:rFonts w:ascii="Consolas" w:eastAsia="Times New Roman" w:hAnsi="Consolas" w:cs="Times New Roman"/>
+          <w:color w:val="CE9178"/>
+          <w:sz w:val="21"/>
+          <w:szCs w:val="21"/>
+        </w:rPr>
+        <w:t>"--.-"</w:t>
+      </w:r>
+      <w:r>
+        <w:rPr>
+          <w:rFonts w:ascii="Consolas" w:eastAsia="Times New Roman" w:hAnsi="Consolas" w:cs="Times New Roman"/>
+          <w:color w:val="D4D4D4"/>
+          <w:sz w:val="21"/>
+          <w:szCs w:val="21"/>
+        </w:rPr>
+        <w:t>,</w:t>
+      </w:r>
+    </w:p>
+    <w:p>
+      <w:pPr>
+        <w:pStyle w:val="Listeavsnitt"/>
+        <w:numPr>
+          <w:ilvl w:val="0"/>
+          <w:numId w:val="12"/>
+        </w:numPr>
+        <w:shd w:val="clear" w:color="auto" w:fill="1E1E1E"/>
+        <w:spacing w:after="0" w:line="285" w:lineRule="atLeast"/>
+        <w:rPr>
+          <w:rFonts w:ascii="Consolas" w:eastAsia="Times New Roman" w:hAnsi="Consolas" w:cs="Times New Roman"/>
+          <w:color w:val="D4D4D4"/>
+          <w:sz w:val="21"/>
+          <w:szCs w:val="21"/>
+        </w:rPr>
+      </w:pPr>
+      <w:r>
+        <w:rPr>
+          <w:rFonts w:ascii="Consolas" w:eastAsia="Times New Roman" w:hAnsi="Consolas" w:cs="Times New Roman"/>
+          <w:color w:val="D4D4D4"/>
+          <w:sz w:val="21"/>
+          <w:szCs w:val="21"/>
+        </w:rPr>
+        <w:t xml:space="preserve">            </w:t>
+      </w:r>
+      <w:r>
+        <w:rPr>
+          <w:rFonts w:ascii="Consolas" w:eastAsia="Times New Roman" w:hAnsi="Consolas" w:cs="Times New Roman"/>
+          <w:color w:val="9CDCFE"/>
+          <w:sz w:val="21"/>
+          <w:szCs w:val="21"/>
+        </w:rPr>
+        <w:t>R:</w:t>
+      </w:r>
+      <w:r>
+        <w:rPr>
+          <w:rFonts w:ascii="Consolas" w:eastAsia="Times New Roman" w:hAnsi="Consolas" w:cs="Times New Roman"/>
+          <w:color w:val="D4D4D4"/>
+          <w:sz w:val="21"/>
+          <w:szCs w:val="21"/>
+        </w:rPr>
+        <w:t xml:space="preserve"> </w:t>
+      </w:r>
+      <w:r>
+        <w:rPr>
+          <w:rFonts w:ascii="Consolas" w:eastAsia="Times New Roman" w:hAnsi="Consolas" w:cs="Times New Roman"/>
+          <w:color w:val="CE9178"/>
+          <w:sz w:val="21"/>
+          <w:szCs w:val="21"/>
+        </w:rPr>
+        <w:t>".-."</w:t>
+      </w:r>
+      <w:r>
+        <w:rPr>
+          <w:rFonts w:ascii="Consolas" w:eastAsia="Times New Roman" w:hAnsi="Consolas" w:cs="Times New Roman"/>
+          <w:color w:val="D4D4D4"/>
+          <w:sz w:val="21"/>
+          <w:szCs w:val="21"/>
+        </w:rPr>
+        <w:t>,</w:t>
+      </w:r>
+    </w:p>
+    <w:p>
+      <w:pPr>
+        <w:pStyle w:val="Listeavsnitt"/>
+        <w:numPr>
+          <w:ilvl w:val="0"/>
+          <w:numId w:val="12"/>
+        </w:numPr>
+        <w:shd w:val="clear" w:color="auto" w:fill="1E1E1E"/>
+        <w:spacing w:after="0" w:line="285" w:lineRule="atLeast"/>
+        <w:rPr>
+          <w:rFonts w:ascii="Consolas" w:eastAsia="Times New Roman" w:hAnsi="Consolas" w:cs="Times New Roman"/>
+          <w:color w:val="D4D4D4"/>
+          <w:sz w:val="21"/>
+          <w:szCs w:val="21"/>
+        </w:rPr>
+      </w:pPr>
+      <w:r>
+        <w:rPr>
+          <w:rFonts w:ascii="Consolas" w:eastAsia="Times New Roman" w:hAnsi="Consolas" w:cs="Times New Roman"/>
+          <w:color w:val="D4D4D4"/>
+          <w:sz w:val="21"/>
+          <w:szCs w:val="21"/>
+        </w:rPr>
+        <w:t xml:space="preserve">            </w:t>
+      </w:r>
+      <w:r>
+        <w:rPr>
+          <w:rFonts w:ascii="Consolas" w:eastAsia="Times New Roman" w:hAnsi="Consolas" w:cs="Times New Roman"/>
+          <w:color w:val="9CDCFE"/>
+          <w:sz w:val="21"/>
+          <w:szCs w:val="21"/>
+        </w:rPr>
+        <w:t>S:</w:t>
+      </w:r>
+      <w:r>
+        <w:rPr>
+          <w:rFonts w:ascii="Consolas" w:eastAsia="Times New Roman" w:hAnsi="Consolas" w:cs="Times New Roman"/>
+          <w:color w:val="D4D4D4"/>
+          <w:sz w:val="21"/>
+          <w:szCs w:val="21"/>
+        </w:rPr>
+        <w:t xml:space="preserve"> </w:t>
+      </w:r>
+      <w:r>
+        <w:rPr>
+          <w:rFonts w:ascii="Consolas" w:eastAsia="Times New Roman" w:hAnsi="Consolas" w:cs="Times New Roman"/>
+          <w:color w:val="CE9178"/>
+          <w:sz w:val="21"/>
+          <w:szCs w:val="21"/>
+        </w:rPr>
+        <w:t>"..."</w:t>
+      </w:r>
+      <w:r>
+        <w:rPr>
+          <w:rFonts w:ascii="Consolas" w:eastAsia="Times New Roman" w:hAnsi="Consolas" w:cs="Times New Roman"/>
+          <w:color w:val="D4D4D4"/>
+          <w:sz w:val="21"/>
+          <w:szCs w:val="21"/>
+        </w:rPr>
+        <w:t>,</w:t>
+      </w:r>
+    </w:p>
+    <w:p>
+      <w:pPr>
+        <w:pStyle w:val="Listeavsnitt"/>
+        <w:numPr>
+          <w:ilvl w:val="0"/>
+          <w:numId w:val="12"/>
+        </w:numPr>
+        <w:shd w:val="clear" w:color="auto" w:fill="1E1E1E"/>
+        <w:spacing w:after="0" w:line="285" w:lineRule="atLeast"/>
+        <w:rPr>
+          <w:rFonts w:ascii="Consolas" w:eastAsia="Times New Roman" w:hAnsi="Consolas" w:cs="Times New Roman"/>
+          <w:color w:val="D4D4D4"/>
+          <w:sz w:val="21"/>
+          <w:szCs w:val="21"/>
+        </w:rPr>
+      </w:pPr>
+      <w:r>
+        <w:rPr>
+          <w:rFonts w:ascii="Consolas" w:eastAsia="Times New Roman" w:hAnsi="Consolas" w:cs="Times New Roman"/>
+          <w:color w:val="D4D4D4"/>
+          <w:sz w:val="21"/>
+          <w:szCs w:val="21"/>
+        </w:rPr>
+        <w:t xml:space="preserve">            </w:t>
+      </w:r>
+      <w:r>
+        <w:rPr>
+          <w:rFonts w:ascii="Consolas" w:eastAsia="Times New Roman" w:hAnsi="Consolas" w:cs="Times New Roman"/>
+          <w:color w:val="9CDCFE"/>
+          <w:sz w:val="21"/>
+          <w:szCs w:val="21"/>
+        </w:rPr>
+        <w:t>T:</w:t>
+      </w:r>
+      <w:r>
+        <w:rPr>
+          <w:rFonts w:ascii="Consolas" w:eastAsia="Times New Roman" w:hAnsi="Consolas" w:cs="Times New Roman"/>
+          <w:color w:val="D4D4D4"/>
+          <w:sz w:val="21"/>
+          <w:szCs w:val="21"/>
+        </w:rPr>
+        <w:t xml:space="preserve"> </w:t>
+      </w:r>
+      <w:r>
+        <w:rPr>
+          <w:rFonts w:ascii="Consolas" w:eastAsia="Times New Roman" w:hAnsi="Consolas" w:cs="Times New Roman"/>
+          <w:color w:val="CE9178"/>
+          <w:sz w:val="21"/>
+          <w:szCs w:val="21"/>
+        </w:rPr>
+        <w:t>"-"</w:t>
+      </w:r>
+      <w:r>
+        <w:rPr>
+          <w:rFonts w:ascii="Consolas" w:eastAsia="Times New Roman" w:hAnsi="Consolas" w:cs="Times New Roman"/>
+          <w:color w:val="D4D4D4"/>
+          <w:sz w:val="21"/>
+          <w:szCs w:val="21"/>
+        </w:rPr>
+        <w:t>,</w:t>
+      </w:r>
+    </w:p>
+    <w:p>
+      <w:pPr>
+        <w:pStyle w:val="Listeavsnitt"/>
+        <w:numPr>
+          <w:ilvl w:val="0"/>
+          <w:numId w:val="12"/>
+        </w:numPr>
+        <w:shd w:val="clear" w:color="auto" w:fill="1E1E1E"/>
+        <w:spacing w:after="0" w:line="285" w:lineRule="atLeast"/>
+        <w:rPr>
+          <w:rFonts w:ascii="Consolas" w:eastAsia="Times New Roman" w:hAnsi="Consolas" w:cs="Times New Roman"/>
+          <w:color w:val="D4D4D4"/>
+          <w:sz w:val="21"/>
+          <w:szCs w:val="21"/>
+        </w:rPr>
+      </w:pPr>
+      <w:r>
+        <w:rPr>
+          <w:rFonts w:ascii="Consolas" w:eastAsia="Times New Roman" w:hAnsi="Consolas" w:cs="Times New Roman"/>
+          <w:color w:val="D4D4D4"/>
+          <w:sz w:val="21"/>
+          <w:szCs w:val="21"/>
+        </w:rPr>
+        <w:t xml:space="preserve">            </w:t>
+      </w:r>
+      <w:r>
+        <w:rPr>
+          <w:rFonts w:ascii="Consolas" w:eastAsia="Times New Roman" w:hAnsi="Consolas" w:cs="Times New Roman"/>
+          <w:color w:val="9CDCFE"/>
+          <w:sz w:val="21"/>
+          <w:szCs w:val="21"/>
+        </w:rPr>
+        <w:t>U:</w:t>
+      </w:r>
+      <w:r>
+        <w:rPr>
+          <w:rFonts w:ascii="Consolas" w:eastAsia="Times New Roman" w:hAnsi="Consolas" w:cs="Times New Roman"/>
+          <w:color w:val="D4D4D4"/>
+          <w:sz w:val="21"/>
+          <w:szCs w:val="21"/>
+        </w:rPr>
+        <w:t xml:space="preserve"> </w:t>
+      </w:r>
+      <w:r>
+        <w:rPr>
+          <w:rFonts w:ascii="Consolas" w:eastAsia="Times New Roman" w:hAnsi="Consolas" w:cs="Times New Roman"/>
+          <w:color w:val="CE9178"/>
+          <w:sz w:val="21"/>
+          <w:szCs w:val="21"/>
+        </w:rPr>
+        <w:t>"..-"</w:t>
+      </w:r>
+      <w:r>
+        <w:rPr>
+          <w:rFonts w:ascii="Consolas" w:eastAsia="Times New Roman" w:hAnsi="Consolas" w:cs="Times New Roman"/>
+          <w:color w:val="D4D4D4"/>
+          <w:sz w:val="21"/>
+          <w:szCs w:val="21"/>
+        </w:rPr>
+        <w:t>,</w:t>
+      </w:r>
+    </w:p>
+    <w:p>
+      <w:pPr>
+        <w:pStyle w:val="Listeavsnitt"/>
+        <w:numPr>
+          <w:ilvl w:val="0"/>
+          <w:numId w:val="12"/>
+        </w:numPr>
+        <w:shd w:val="clear" w:color="auto" w:fill="1E1E1E"/>
+        <w:spacing w:after="0" w:line="285" w:lineRule="atLeast"/>
+        <w:rPr>
+          <w:rFonts w:ascii="Consolas" w:eastAsia="Times New Roman" w:hAnsi="Consolas" w:cs="Times New Roman"/>
+          <w:color w:val="D4D4D4"/>
+          <w:sz w:val="21"/>
+          <w:szCs w:val="21"/>
+        </w:rPr>
+      </w:pPr>
+      <w:r>
+        <w:rPr>
+          <w:rFonts w:ascii="Consolas" w:eastAsia="Times New Roman" w:hAnsi="Consolas" w:cs="Times New Roman"/>
+          <w:color w:val="D4D4D4"/>
+          <w:sz w:val="21"/>
+          <w:szCs w:val="21"/>
+        </w:rPr>
+        <w:t xml:space="preserve">            </w:t>
+      </w:r>
+      <w:r>
+        <w:rPr>
+          <w:rFonts w:ascii="Consolas" w:eastAsia="Times New Roman" w:hAnsi="Consolas" w:cs="Times New Roman"/>
+          <w:color w:val="9CDCFE"/>
+          <w:sz w:val="21"/>
+          <w:szCs w:val="21"/>
+        </w:rPr>
+        <w:t>V:</w:t>
+      </w:r>
+      <w:r>
+        <w:rPr>
+          <w:rFonts w:ascii="Consolas" w:eastAsia="Times New Roman" w:hAnsi="Consolas" w:cs="Times New Roman"/>
+          <w:color w:val="D4D4D4"/>
+          <w:sz w:val="21"/>
+          <w:szCs w:val="21"/>
+        </w:rPr>
+        <w:t xml:space="preserve"> </w:t>
+      </w:r>
+      <w:r>
+        <w:rPr>
+          <w:rFonts w:ascii="Consolas" w:eastAsia="Times New Roman" w:hAnsi="Consolas" w:cs="Times New Roman"/>
+          <w:color w:val="CE9178"/>
+          <w:sz w:val="21"/>
+          <w:szCs w:val="21"/>
+        </w:rPr>
+        <w:t>"...-"</w:t>
+      </w:r>
+      <w:r>
+        <w:rPr>
+          <w:rFonts w:ascii="Consolas" w:eastAsia="Times New Roman" w:hAnsi="Consolas" w:cs="Times New Roman"/>
+          <w:color w:val="D4D4D4"/>
+          <w:sz w:val="21"/>
+          <w:szCs w:val="21"/>
+        </w:rPr>
+        <w:t>,</w:t>
+      </w:r>
+    </w:p>
+    <w:p>
+      <w:pPr>
+        <w:pStyle w:val="Listeavsnitt"/>
+        <w:numPr>
+          <w:ilvl w:val="0"/>
+          <w:numId w:val="12"/>
+        </w:numPr>
+        <w:shd w:val="clear" w:color="auto" w:fill="1E1E1E"/>
+        <w:spacing w:after="0" w:line="285" w:lineRule="atLeast"/>
+        <w:rPr>
+          <w:rFonts w:ascii="Consolas" w:eastAsia="Times New Roman" w:hAnsi="Consolas" w:cs="Times New Roman"/>
+          <w:color w:val="D4D4D4"/>
+          <w:sz w:val="21"/>
+          <w:szCs w:val="21"/>
+        </w:rPr>
+      </w:pPr>
+      <w:r>
+        <w:rPr>
+          <w:rFonts w:ascii="Consolas" w:eastAsia="Times New Roman" w:hAnsi="Consolas" w:cs="Times New Roman"/>
+          <w:color w:val="D4D4D4"/>
+          <w:sz w:val="21"/>
+          <w:szCs w:val="21"/>
+        </w:rPr>
+        <w:t xml:space="preserve">            </w:t>
+      </w:r>
+      <w:r>
+        <w:rPr>
+          <w:rFonts w:ascii="Consolas" w:eastAsia="Times New Roman" w:hAnsi="Consolas" w:cs="Times New Roman"/>
+          <w:color w:val="9CDCFE"/>
+          <w:sz w:val="21"/>
+          <w:szCs w:val="21"/>
+        </w:rPr>
+        <w:t>W:</w:t>
+      </w:r>
+      <w:r>
+        <w:rPr>
+          <w:rFonts w:ascii="Consolas" w:eastAsia="Times New Roman" w:hAnsi="Consolas" w:cs="Times New Roman"/>
+          <w:color w:val="D4D4D4"/>
+          <w:sz w:val="21"/>
+          <w:szCs w:val="21"/>
+        </w:rPr>
+        <w:t xml:space="preserve"> </w:t>
+      </w:r>
+      <w:r>
+        <w:rPr>
+          <w:rFonts w:ascii="Consolas" w:eastAsia="Times New Roman" w:hAnsi="Consolas" w:cs="Times New Roman"/>
+          <w:color w:val="CE9178"/>
+          <w:sz w:val="21"/>
+          <w:szCs w:val="21"/>
+        </w:rPr>
+        <w:t>".--"</w:t>
+      </w:r>
+      <w:r>
+        <w:rPr>
+          <w:rFonts w:ascii="Consolas" w:eastAsia="Times New Roman" w:hAnsi="Consolas" w:cs="Times New Roman"/>
+          <w:color w:val="D4D4D4"/>
+          <w:sz w:val="21"/>
+          <w:szCs w:val="21"/>
+        </w:rPr>
+        <w:t>,</w:t>
+      </w:r>
+    </w:p>
+    <w:p>
+      <w:pPr>
+        <w:pStyle w:val="Listeavsnitt"/>
+        <w:numPr>
+          <w:ilvl w:val="0"/>
+          <w:numId w:val="12"/>
+        </w:numPr>
+        <w:shd w:val="clear" w:color="auto" w:fill="1E1E1E"/>
+        <w:spacing w:after="0" w:line="285" w:lineRule="atLeast"/>
+        <w:rPr>
+          <w:rFonts w:ascii="Consolas" w:eastAsia="Times New Roman" w:hAnsi="Consolas" w:cs="Times New Roman"/>
+          <w:color w:val="D4D4D4"/>
+          <w:sz w:val="21"/>
+          <w:szCs w:val="21"/>
+        </w:rPr>
+      </w:pPr>
+      <w:r>
+        <w:rPr>
+          <w:rFonts w:ascii="Consolas" w:eastAsia="Times New Roman" w:hAnsi="Consolas" w:cs="Times New Roman"/>
+          <w:color w:val="D4D4D4"/>
+          <w:sz w:val="21"/>
+          <w:szCs w:val="21"/>
+        </w:rPr>
+        <w:t xml:space="preserve">            </w:t>
+      </w:r>
+      <w:r>
+        <w:rPr>
+          <w:rFonts w:ascii="Consolas" w:eastAsia="Times New Roman" w:hAnsi="Consolas" w:cs="Times New Roman"/>
+          <w:color w:val="9CDCFE"/>
+          <w:sz w:val="21"/>
+          <w:szCs w:val="21"/>
+        </w:rPr>
+        <w:t>X:</w:t>
+      </w:r>
+      <w:r>
+        <w:rPr>
+          <w:rFonts w:ascii="Consolas" w:eastAsia="Times New Roman" w:hAnsi="Consolas" w:cs="Times New Roman"/>
+          <w:color w:val="D4D4D4"/>
+          <w:sz w:val="21"/>
+          <w:szCs w:val="21"/>
+        </w:rPr>
+        <w:t xml:space="preserve"> </w:t>
+      </w:r>
+      <w:r>
+        <w:rPr>
+          <w:rFonts w:ascii="Consolas" w:eastAsia="Times New Roman" w:hAnsi="Consolas" w:cs="Times New Roman"/>
+          <w:color w:val="CE9178"/>
+          <w:sz w:val="21"/>
+          <w:szCs w:val="21"/>
+        </w:rPr>
+        <w:t>"-..-"</w:t>
+      </w:r>
+      <w:r>
+        <w:rPr>
+          <w:rFonts w:ascii="Consolas" w:eastAsia="Times New Roman" w:hAnsi="Consolas" w:cs="Times New Roman"/>
+          <w:color w:val="D4D4D4"/>
+          <w:sz w:val="21"/>
+          <w:szCs w:val="21"/>
+        </w:rPr>
+        <w:t>,</w:t>
+      </w:r>
+    </w:p>
+    <w:p>
+      <w:pPr>
+        <w:pStyle w:val="Listeavsnitt"/>
+        <w:numPr>
+          <w:ilvl w:val="0"/>
+          <w:numId w:val="12"/>
+        </w:numPr>
+        <w:shd w:val="clear" w:color="auto" w:fill="1E1E1E"/>
+        <w:spacing w:after="0" w:line="285" w:lineRule="atLeast"/>
+        <w:rPr>
+          <w:rFonts w:ascii="Consolas" w:eastAsia="Times New Roman" w:hAnsi="Consolas" w:cs="Times New Roman"/>
+          <w:color w:val="D4D4D4"/>
+          <w:sz w:val="21"/>
+          <w:szCs w:val="21"/>
+        </w:rPr>
+      </w:pPr>
+      <w:r>
+        <w:rPr>
+          <w:rFonts w:ascii="Consolas" w:eastAsia="Times New Roman" w:hAnsi="Consolas" w:cs="Times New Roman"/>
+          <w:color w:val="D4D4D4"/>
+          <w:sz w:val="21"/>
+          <w:szCs w:val="21"/>
+        </w:rPr>
+        <w:t xml:space="preserve">            </w:t>
+      </w:r>
+      <w:r>
+        <w:rPr>
+          <w:rFonts w:ascii="Consolas" w:eastAsia="Times New Roman" w:hAnsi="Consolas" w:cs="Times New Roman"/>
+          <w:color w:val="9CDCFE"/>
+          <w:sz w:val="21"/>
+          <w:szCs w:val="21"/>
+        </w:rPr>
+        <w:t>Y:</w:t>
+      </w:r>
+      <w:r>
+        <w:rPr>
+          <w:rFonts w:ascii="Consolas" w:eastAsia="Times New Roman" w:hAnsi="Consolas" w:cs="Times New Roman"/>
+          <w:color w:val="D4D4D4"/>
+          <w:sz w:val="21"/>
+          <w:szCs w:val="21"/>
+        </w:rPr>
+        <w:t xml:space="preserve"> </w:t>
+      </w:r>
+      <w:r>
+        <w:rPr>
+          <w:rFonts w:ascii="Consolas" w:eastAsia="Times New Roman" w:hAnsi="Consolas" w:cs="Times New Roman"/>
+          <w:color w:val="CE9178"/>
+          <w:sz w:val="21"/>
+          <w:szCs w:val="21"/>
+        </w:rPr>
+        <w:t>"-.--"</w:t>
+      </w:r>
+      <w:r>
+        <w:rPr>
+          <w:rFonts w:ascii="Consolas" w:eastAsia="Times New Roman" w:hAnsi="Consolas" w:cs="Times New Roman"/>
+          <w:color w:val="D4D4D4"/>
+          <w:sz w:val="21"/>
+          <w:szCs w:val="21"/>
+        </w:rPr>
+        <w:t>,</w:t>
+      </w:r>
+    </w:p>
+    <w:p>
+      <w:pPr>
+        <w:pStyle w:val="Listeavsnitt"/>
+        <w:numPr>
+          <w:ilvl w:val="0"/>
+          <w:numId w:val="12"/>
+        </w:numPr>
+        <w:shd w:val="clear" w:color="auto" w:fill="1E1E1E"/>
+        <w:spacing w:after="0" w:line="285" w:lineRule="atLeast"/>
+        <w:rPr>
+          <w:rFonts w:ascii="Consolas" w:eastAsia="Times New Roman" w:hAnsi="Consolas" w:cs="Times New Roman"/>
+          <w:color w:val="D4D4D4"/>
+          <w:sz w:val="21"/>
+          <w:szCs w:val="21"/>
+        </w:rPr>
+      </w:pPr>
+      <w:r>
+        <w:rPr>
+          <w:rFonts w:ascii="Consolas" w:eastAsia="Times New Roman" w:hAnsi="Consolas" w:cs="Times New Roman"/>
+          <w:color w:val="D4D4D4"/>
+          <w:sz w:val="21"/>
+          <w:szCs w:val="21"/>
+        </w:rPr>
+        <w:t xml:space="preserve">            </w:t>
+      </w:r>
+      <w:r>
+        <w:rPr>
+          <w:rFonts w:ascii="Consolas" w:eastAsia="Times New Roman" w:hAnsi="Consolas" w:cs="Times New Roman"/>
+          <w:color w:val="9CDCFE"/>
+          <w:sz w:val="21"/>
+          <w:szCs w:val="21"/>
+        </w:rPr>
+        <w:t>Z:</w:t>
+      </w:r>
+      <w:r>
+        <w:rPr>
+          <w:rFonts w:ascii="Consolas" w:eastAsia="Times New Roman" w:hAnsi="Consolas" w:cs="Times New Roman"/>
+          <w:color w:val="D4D4D4"/>
+          <w:sz w:val="21"/>
+          <w:szCs w:val="21"/>
+        </w:rPr>
+        <w:t xml:space="preserve"> </w:t>
+      </w:r>
+      <w:r>
+        <w:rPr>
+          <w:rFonts w:ascii="Consolas" w:eastAsia="Times New Roman" w:hAnsi="Consolas" w:cs="Times New Roman"/>
+          <w:color w:val="CE9178"/>
+          <w:sz w:val="21"/>
+          <w:szCs w:val="21"/>
+        </w:rPr>
+        <w:t>"--.."</w:t>
+      </w:r>
+    </w:p>
+    <w:p>
+      <w:pPr>
+        <w:pStyle w:val="Listeavsnitt"/>
+        <w:numPr>
+          <w:ilvl w:val="0"/>
+          <w:numId w:val="12"/>
+        </w:numPr>
+        <w:shd w:val="clear" w:color="auto" w:fill="1E1E1E"/>
+        <w:spacing w:after="0" w:line="285" w:lineRule="atLeast"/>
+        <w:rPr>
+          <w:rFonts w:ascii="Consolas" w:eastAsia="Times New Roman" w:hAnsi="Consolas" w:cs="Times New Roman"/>
+          <w:color w:val="D4D4D4"/>
+          <w:sz w:val="21"/>
+          <w:szCs w:val="21"/>
+        </w:rPr>
+      </w:pPr>
+      <w:r>
+        <w:rPr>
+          <w:rFonts w:ascii="Consolas" w:eastAsia="Times New Roman" w:hAnsi="Consolas" w:cs="Times New Roman"/>
+          <w:color w:val="D4D4D4"/>
+          <w:sz w:val="21"/>
+          <w:szCs w:val="21"/>
+        </w:rPr>
+        <w:t>        }</w:t>
+      </w:r>
+    </w:p>
+    <w:p>
+      <w:pPr>
+        <w:pStyle w:val="Listeavsnitt"/>
+        <w:numPr>
+          <w:ilvl w:val="0"/>
+          <w:numId w:val="12"/>
+        </w:numPr>
+        <w:shd w:val="clear" w:color="auto" w:fill="1E1E1E"/>
+        <w:spacing w:after="0" w:line="285" w:lineRule="atLeast"/>
+        <w:rPr>
+          <w:rFonts w:ascii="Consolas" w:eastAsia="Times New Roman" w:hAnsi="Consolas" w:cs="Times New Roman"/>
+          <w:color w:val="D4D4D4"/>
+          <w:sz w:val="21"/>
+          <w:szCs w:val="21"/>
+        </w:rPr>
+      </w:pPr>
+    </w:p>
+    <w:p>
+      <w:pPr>
+        <w:pStyle w:val="Listeavsnitt"/>
+        <w:numPr>
+          <w:ilvl w:val="0"/>
+          <w:numId w:val="12"/>
+        </w:numPr>
+        <w:shd w:val="clear" w:color="auto" w:fill="1E1E1E"/>
+        <w:spacing w:after="0" w:line="285" w:lineRule="atLeast"/>
+        <w:rPr>
+          <w:rFonts w:ascii="Consolas" w:eastAsia="Times New Roman" w:hAnsi="Consolas" w:cs="Times New Roman"/>
+          <w:color w:val="D4D4D4"/>
+          <w:sz w:val="21"/>
+          <w:szCs w:val="21"/>
+        </w:rPr>
+      </w:pPr>
+      <w:r>
+        <w:rPr>
+          <w:rFonts w:ascii="Consolas" w:eastAsia="Times New Roman" w:hAnsi="Consolas" w:cs="Times New Roman"/>
+          <w:color w:val="C586C0"/>
+          <w:sz w:val="21"/>
+          <w:szCs w:val="21"/>
+        </w:rPr>
+        <w:t>export</w:t>
+      </w:r>
+      <w:r>
+        <w:rPr>
+          <w:rFonts w:ascii="Consolas" w:eastAsia="Times New Roman" w:hAnsi="Consolas" w:cs="Times New Roman"/>
+          <w:color w:val="D4D4D4"/>
+          <w:sz w:val="21"/>
+          <w:szCs w:val="21"/>
+        </w:rPr>
+        <w:t xml:space="preserve"> </w:t>
+      </w:r>
+      <w:r>
+        <w:rPr>
+          <w:rFonts w:ascii="Consolas" w:eastAsia="Times New Roman" w:hAnsi="Consolas" w:cs="Times New Roman"/>
+          <w:color w:val="C586C0"/>
+          <w:sz w:val="21"/>
+          <w:szCs w:val="21"/>
+        </w:rPr>
+        <w:t>default</w:t>
+      </w:r>
+      <w:r>
+        <w:rPr>
+          <w:rFonts w:ascii="Consolas" w:eastAsia="Times New Roman" w:hAnsi="Consolas" w:cs="Times New Roman"/>
+          <w:color w:val="D4D4D4"/>
+          <w:sz w:val="21"/>
+          <w:szCs w:val="21"/>
+        </w:rPr>
+        <w:t xml:space="preserve"> </w:t>
+      </w:r>
+      <w:r>
+        <w:rPr>
+          <w:rFonts w:ascii="Consolas" w:eastAsia="Times New Roman" w:hAnsi="Consolas" w:cs="Times New Roman"/>
+          <w:color w:val="9CDCFE"/>
+          <w:sz w:val="21"/>
+          <w:szCs w:val="21"/>
+        </w:rPr>
+        <w:t>data</w:t>
+      </w:r>
+      <w:r>
+        <w:rPr>
+          <w:rFonts w:ascii="Consolas" w:eastAsia="Times New Roman" w:hAnsi="Consolas" w:cs="Times New Roman"/>
+          <w:color w:val="D4D4D4"/>
+          <w:sz w:val="21"/>
+          <w:szCs w:val="21"/>
+        </w:rPr>
+        <w:t>;</w:t>
+      </w:r>
+    </w:p>
+    <w:p>
+      <w:pPr>
+        <w:pStyle w:val="Listeavsnitt"/>
+        <w:ind w:left="1440"/>
+      </w:pPr>
+    </w:p>
+    <w:p>
+      <w:pPr>
+        <w:pStyle w:val="Listeavsnitt"/>
+        <w:numPr>
+          <w:ilvl w:val="1"/>
+          <w:numId w:val="12"/>
+        </w:numPr>
+      </w:pPr>
+      <w:r>
+        <w:t xml:space="preserve">Reuse </w:t>
+      </w:r>
+      <w:r>
+        <w:t xml:space="preserve">the </w:t>
+      </w:r>
+      <w:r>
+        <w:t xml:space="preserve">following method to find </w:t>
+      </w:r>
+      <w:r>
+        <w:t>a</w:t>
+      </w:r>
+      <w:r>
+        <w:t xml:space="preserve"> key based on a value:</w:t>
+      </w:r>
+    </w:p>
+    <w:p>
+      <w:pPr>
+        <w:shd w:val="clear" w:color="auto" w:fill="1E1E1E"/>
+        <w:spacing w:after="0" w:line="285" w:lineRule="atLeast"/>
+        <w:ind w:left="720" w:firstLine="720"/>
+        <w:rPr>
+          <w:rFonts w:ascii="Consolas" w:eastAsia="Times New Roman" w:hAnsi="Consolas" w:cs="Times New Roman"/>
+          <w:color w:val="D4D4D4"/>
+          <w:sz w:val="21"/>
+          <w:szCs w:val="21"/>
+        </w:rPr>
+      </w:pPr>
+      <w:r>
+        <w:rPr>
+          <w:rFonts w:ascii="Consolas" w:eastAsia="Times New Roman" w:hAnsi="Consolas" w:cs="Times New Roman"/>
+          <w:color w:val="DCDCAA"/>
+          <w:sz w:val="21"/>
+          <w:szCs w:val="21"/>
+        </w:rPr>
+        <w:t>getKeyByValue</w:t>
+      </w:r>
+      <w:r>
+        <w:rPr>
+          <w:rFonts w:ascii="Consolas" w:eastAsia="Times New Roman" w:hAnsi="Consolas" w:cs="Times New Roman"/>
+          <w:color w:val="D4D4D4"/>
+          <w:sz w:val="21"/>
+          <w:szCs w:val="21"/>
+        </w:rPr>
+        <w:t>(</w:t>
+      </w:r>
+      <w:r>
+        <w:rPr>
+          <w:rFonts w:ascii="Consolas" w:eastAsia="Times New Roman" w:hAnsi="Consolas" w:cs="Times New Roman"/>
+          <w:color w:val="9CDCFE"/>
+          <w:sz w:val="21"/>
+          <w:szCs w:val="21"/>
+        </w:rPr>
+        <w:t>obj</w:t>
+      </w:r>
+      <w:r>
+        <w:rPr>
+          <w:rFonts w:ascii="Consolas" w:eastAsia="Times New Roman" w:hAnsi="Consolas" w:cs="Times New Roman"/>
+          <w:color w:val="D4D4D4"/>
+          <w:sz w:val="21"/>
+          <w:szCs w:val="21"/>
+        </w:rPr>
+        <w:t>) {</w:t>
+      </w:r>
+    </w:p>
+    <w:p>
+      <w:pPr>
+        <w:pStyle w:val="Listeavsnitt"/>
+        <w:shd w:val="clear" w:color="auto" w:fill="1E1E1E"/>
+        <w:spacing w:after="0" w:line="285" w:lineRule="atLeast"/>
+        <w:rPr>
+          <w:rFonts w:ascii="Consolas" w:eastAsia="Times New Roman" w:hAnsi="Consolas" w:cs="Times New Roman"/>
+          <w:color w:val="D4D4D4"/>
+          <w:sz w:val="21"/>
+          <w:szCs w:val="21"/>
+        </w:rPr>
+      </w:pPr>
+      <w:r>
+        <w:rPr>
+          <w:rFonts w:ascii="Consolas" w:eastAsia="Times New Roman" w:hAnsi="Consolas" w:cs="Times New Roman"/>
+          <w:color w:val="D4D4D4"/>
+          <w:sz w:val="21"/>
+          <w:szCs w:val="21"/>
+        </w:rPr>
+        <w:t xml:space="preserve">       </w:t>
+      </w:r>
+      <w:r>
+        <w:rPr>
+          <w:rFonts w:ascii="Consolas" w:eastAsia="Times New Roman" w:hAnsi="Consolas" w:cs="Times New Roman"/>
+          <w:color w:val="D4D4D4"/>
+          <w:sz w:val="21"/>
+          <w:szCs w:val="21"/>
+        </w:rPr>
+        <w:tab/>
+      </w:r>
+      <w:r>
+        <w:rPr>
+          <w:rFonts w:ascii="Consolas" w:eastAsia="Times New Roman" w:hAnsi="Consolas" w:cs="Times New Roman"/>
+          <w:color w:val="C586C0"/>
+          <w:sz w:val="21"/>
+          <w:szCs w:val="21"/>
+        </w:rPr>
+        <w:t>return</w:t>
+      </w:r>
+      <w:r>
+        <w:rPr>
+          <w:rFonts w:ascii="Consolas" w:eastAsia="Times New Roman" w:hAnsi="Consolas" w:cs="Times New Roman"/>
+          <w:color w:val="D4D4D4"/>
+          <w:sz w:val="21"/>
+          <w:szCs w:val="21"/>
+        </w:rPr>
+        <w:t xml:space="preserve"> </w:t>
+      </w:r>
+      <w:r>
+        <w:rPr>
+          <w:rFonts w:ascii="Consolas" w:eastAsia="Times New Roman" w:hAnsi="Consolas" w:cs="Times New Roman"/>
+          <w:color w:val="4EC9B0"/>
+          <w:sz w:val="21"/>
+          <w:szCs w:val="21"/>
+        </w:rPr>
+        <w:t>Object</w:t>
+      </w:r>
+      <w:r>
+        <w:rPr>
+          <w:rFonts w:ascii="Consolas" w:eastAsia="Times New Roman" w:hAnsi="Consolas" w:cs="Times New Roman"/>
+          <w:color w:val="D4D4D4"/>
+          <w:sz w:val="21"/>
+          <w:szCs w:val="21"/>
+        </w:rPr>
+        <w:t>.</w:t>
+      </w:r>
+      <w:r>
+        <w:rPr>
+          <w:rFonts w:ascii="Consolas" w:eastAsia="Times New Roman" w:hAnsi="Consolas" w:cs="Times New Roman"/>
+          <w:color w:val="DCDCAA"/>
+          <w:sz w:val="21"/>
+          <w:szCs w:val="21"/>
+        </w:rPr>
+        <w:t>keys</w:t>
+      </w:r>
+      <w:r>
+        <w:rPr>
+          <w:rFonts w:ascii="Consolas" w:eastAsia="Times New Roman" w:hAnsi="Consolas" w:cs="Times New Roman"/>
+          <w:color w:val="D4D4D4"/>
+          <w:sz w:val="21"/>
+          <w:szCs w:val="21"/>
+        </w:rPr>
+        <w:t>(</w:t>
+      </w:r>
+      <w:r>
+        <w:rPr>
+          <w:rFonts w:ascii="Consolas" w:eastAsia="Times New Roman" w:hAnsi="Consolas" w:cs="Times New Roman"/>
+          <w:color w:val="9CDCFE"/>
+          <w:sz w:val="21"/>
+          <w:szCs w:val="21"/>
+        </w:rPr>
+        <w:t>obj</w:t>
+      </w:r>
+      <w:r>
+        <w:rPr>
+          <w:rFonts w:ascii="Consolas" w:eastAsia="Times New Roman" w:hAnsi="Consolas" w:cs="Times New Roman"/>
+          <w:color w:val="D4D4D4"/>
+          <w:sz w:val="21"/>
+          <w:szCs w:val="21"/>
+        </w:rPr>
+        <w:t>).</w:t>
+      </w:r>
+      <w:r>
+        <w:rPr>
+          <w:rFonts w:ascii="Consolas" w:eastAsia="Times New Roman" w:hAnsi="Consolas" w:cs="Times New Roman"/>
+          <w:color w:val="DCDCAA"/>
+          <w:sz w:val="21"/>
+          <w:szCs w:val="21"/>
+        </w:rPr>
+        <w:t>find</w:t>
+      </w:r>
+      <w:r>
+        <w:rPr>
+          <w:rFonts w:ascii="Consolas" w:eastAsia="Times New Roman" w:hAnsi="Consolas" w:cs="Times New Roman"/>
+          <w:color w:val="D4D4D4"/>
+          <w:sz w:val="21"/>
+          <w:szCs w:val="21"/>
+        </w:rPr>
+        <w:t>(</w:t>
+      </w:r>
+      <w:r>
+        <w:rPr>
+          <w:rFonts w:ascii="Consolas" w:eastAsia="Times New Roman" w:hAnsi="Consolas" w:cs="Times New Roman"/>
+          <w:color w:val="9CDCFE"/>
+          <w:sz w:val="21"/>
+          <w:szCs w:val="21"/>
+        </w:rPr>
+        <w:t>key</w:t>
+      </w:r>
+      <w:r>
+        <w:rPr>
+          <w:rFonts w:ascii="Consolas" w:eastAsia="Times New Roman" w:hAnsi="Consolas" w:cs="Times New Roman"/>
+          <w:color w:val="D4D4D4"/>
+          <w:sz w:val="21"/>
+          <w:szCs w:val="21"/>
+        </w:rPr>
+        <w:t xml:space="preserve"> </w:t>
+      </w:r>
+      <w:r>
+        <w:rPr>
+          <w:rFonts w:ascii="Consolas" w:eastAsia="Times New Roman" w:hAnsi="Consolas" w:cs="Times New Roman"/>
+          <w:color w:val="569CD6"/>
+          <w:sz w:val="21"/>
+          <w:szCs w:val="21"/>
+        </w:rPr>
+        <w:t>=&gt;</w:t>
+      </w:r>
+      <w:r>
+        <w:rPr>
+          <w:rFonts w:ascii="Consolas" w:eastAsia="Times New Roman" w:hAnsi="Consolas" w:cs="Times New Roman"/>
+          <w:color w:val="D4D4D4"/>
+          <w:sz w:val="21"/>
+          <w:szCs w:val="21"/>
+        </w:rPr>
+        <w:t xml:space="preserve"> </w:t>
+      </w:r>
+      <w:r>
+        <w:rPr>
+          <w:rFonts w:ascii="Consolas" w:eastAsia="Times New Roman" w:hAnsi="Consolas" w:cs="Times New Roman"/>
+          <w:color w:val="9CDCFE"/>
+          <w:sz w:val="21"/>
+          <w:szCs w:val="21"/>
+        </w:rPr>
+        <w:t>obj</w:t>
+      </w:r>
+      <w:r>
+        <w:rPr>
+          <w:rFonts w:ascii="Consolas" w:eastAsia="Times New Roman" w:hAnsi="Consolas" w:cs="Times New Roman"/>
+          <w:color w:val="D4D4D4"/>
+          <w:sz w:val="21"/>
+          <w:szCs w:val="21"/>
+        </w:rPr>
+        <w:t>[</w:t>
+      </w:r>
+      <w:r>
+        <w:rPr>
+          <w:rFonts w:ascii="Consolas" w:eastAsia="Times New Roman" w:hAnsi="Consolas" w:cs="Times New Roman"/>
+          <w:color w:val="9CDCFE"/>
+          <w:sz w:val="21"/>
+          <w:szCs w:val="21"/>
+        </w:rPr>
+        <w:t>key</w:t>
+      </w:r>
+      <w:r>
+        <w:rPr>
+          <w:rFonts w:ascii="Consolas" w:eastAsia="Times New Roman" w:hAnsi="Consolas" w:cs="Times New Roman"/>
+          <w:color w:val="D4D4D4"/>
+          <w:sz w:val="21"/>
+          <w:szCs w:val="21"/>
+        </w:rPr>
+        <w:t xml:space="preserve">] === </w:t>
+      </w:r>
+      <w:r>
+        <w:rPr>
+          <w:rFonts w:ascii="Consolas" w:eastAsia="Times New Roman" w:hAnsi="Consolas" w:cs="Times New Roman"/>
+          <w:color w:val="9CDCFE"/>
+          <w:sz w:val="21"/>
+          <w:szCs w:val="21"/>
+        </w:rPr>
+        <w:t>value</w:t>
+      </w:r>
+      <w:r>
+        <w:rPr>
+          <w:rFonts w:ascii="Consolas" w:eastAsia="Times New Roman" w:hAnsi="Consolas" w:cs="Times New Roman"/>
+          <w:color w:val="D4D4D4"/>
+          <w:sz w:val="21"/>
+          <w:szCs w:val="21"/>
+        </w:rPr>
+        <w:t>);</w:t>
+      </w:r>
+    </w:p>
+    <w:p>
+      <w:pPr>
+        <w:shd w:val="clear" w:color="auto" w:fill="1E1E1E"/>
+        <w:spacing w:after="0" w:line="285" w:lineRule="atLeast"/>
+        <w:ind w:left="720" w:firstLine="720"/>
+        <w:rPr>
+          <w:rFonts w:ascii="Consolas" w:eastAsia="Times New Roman" w:hAnsi="Consolas" w:cs="Times New Roman"/>
+          <w:color w:val="D4D4D4"/>
+          <w:sz w:val="21"/>
+          <w:szCs w:val="21"/>
+        </w:rPr>
+      </w:pPr>
+      <w:r>
+        <w:rPr>
+          <w:rFonts w:ascii="Consolas" w:eastAsia="Times New Roman" w:hAnsi="Consolas" w:cs="Times New Roman"/>
+          <w:color w:val="D4D4D4"/>
+          <w:sz w:val="21"/>
+          <w:szCs w:val="21"/>
+        </w:rPr>
+        <w:t>}</w:t>
+      </w:r>
+    </w:p>
+    <w:p>
+      <w:pPr>
+        <w:pStyle w:val="Listeavsnitt"/>
+        <w:ind w:left="1080"/>
+      </w:pPr>
+    </w:p>
+    <w:p>
+      <w:pPr>
+        <w:pStyle w:val="Listeavsnitt"/>
+      </w:pPr>
+    </w:p>
+    <w:p>
+      <w:pPr>
+        <w:pStyle w:val="Listeavsnitt"/>
+      </w:pPr>
+    </w:p>
+    <w:p>
+      <w:pPr>
+        <w:pStyle w:val="Listeavsnitt"/>
+      </w:pPr>
+    </w:p>
+    <w:p>
+      <w:pPr>
+        <w:pStyle w:val="Listeavsnitt"/>
+      </w:pPr>
+    </w:p>
+    <w:p>
+      <w:pPr>
+        <w:pStyle w:val="Listeavsnitt"/>
+      </w:pPr>
+    </w:p>
+    <w:p>
+      <w:pPr>
+        <w:pStyle w:val="Listeavsnitt"/>
+      </w:pPr>
+    </w:p>
+    <w:p>
+      <w:pPr>
+        <w:pStyle w:val="Listeavsnitt"/>
       </w:pPr>
       <w:r>
         <w:lastRenderedPageBreak/>
@@ -2482,7 +4561,7 @@
     </w:p>
     <w:p>
       <w:pPr>
-        <w:pStyle w:val="ListParagraph"/>
+        <w:pStyle w:val="Listeavsnitt"/>
         <w:numPr>
           <w:ilvl w:val="0"/>
           <w:numId w:val="14"/>
@@ -2494,7 +4573,7 @@
     </w:p>
     <w:p>
       <w:pPr>
-        <w:pStyle w:val="ListParagraph"/>
+        <w:pStyle w:val="Listeavsnitt"/>
         <w:numPr>
           <w:ilvl w:val="1"/>
           <w:numId w:val="14"/>
@@ -2506,7 +4585,7 @@
     </w:p>
     <w:p>
       <w:pPr>
-        <w:pStyle w:val="ListParagraph"/>
+        <w:pStyle w:val="Listeavsnitt"/>
         <w:numPr>
           <w:ilvl w:val="1"/>
           <w:numId w:val="14"/>
@@ -2518,7 +4597,7 @@
     </w:p>
     <w:p>
       <w:pPr>
-        <w:pStyle w:val="ListParagraph"/>
+        <w:pStyle w:val="Listeavsnitt"/>
         <w:numPr>
           <w:ilvl w:val="1"/>
           <w:numId w:val="14"/>
@@ -2530,7 +4609,7 @@
     </w:p>
     <w:p>
       <w:pPr>
-        <w:pStyle w:val="ListParagraph"/>
+        <w:pStyle w:val="Listeavsnitt"/>
         <w:numPr>
           <w:ilvl w:val="1"/>
           <w:numId w:val="14"/>
@@ -2542,7 +4621,7 @@
     </w:p>
     <w:p>
       <w:pPr>
-        <w:pStyle w:val="ListParagraph"/>
+        <w:pStyle w:val="Listeavsnitt"/>
         <w:numPr>
           <w:ilvl w:val="0"/>
           <w:numId w:val="14"/>
@@ -2554,7 +4633,7 @@
     </w:p>
     <w:p>
       <w:pPr>
-        <w:pStyle w:val="ListParagraph"/>
+        <w:pStyle w:val="Listeavsnitt"/>
         <w:numPr>
           <w:ilvl w:val="1"/>
           <w:numId w:val="14"/>
@@ -2566,7 +4645,7 @@
     </w:p>
     <w:p>
       <w:pPr>
-        <w:pStyle w:val="ListParagraph"/>
+        <w:pStyle w:val="Listeavsnitt"/>
         <w:numPr>
           <w:ilvl w:val="0"/>
           <w:numId w:val="14"/>
@@ -2578,7 +4657,7 @@
     </w:p>
     <w:p>
       <w:pPr>
-        <w:pStyle w:val="ListParagraph"/>
+        <w:pStyle w:val="Listeavsnitt"/>
         <w:numPr>
           <w:ilvl w:val="1"/>
           <w:numId w:val="14"/>
@@ -2590,7 +4669,7 @@
     </w:p>
     <w:p>
       <w:pPr>
-        <w:pStyle w:val="ListParagraph"/>
+        <w:pStyle w:val="Listeavsnitt"/>
         <w:numPr>
           <w:ilvl w:val="1"/>
           <w:numId w:val="14"/>
@@ -2602,7 +4681,7 @@
     </w:p>
     <w:p>
       <w:pPr>
-        <w:pStyle w:val="ListParagraph"/>
+        <w:pStyle w:val="Listeavsnitt"/>
         <w:numPr>
           <w:ilvl w:val="0"/>
           <w:numId w:val="14"/>
@@ -2617,7 +4696,7 @@
     </w:p>
     <w:p>
       <w:pPr>
-        <w:pStyle w:val="ListParagraph"/>
+        <w:pStyle w:val="Listeavsnitt"/>
         <w:numPr>
           <w:ilvl w:val="1"/>
           <w:numId w:val="14"/>
@@ -2629,7 +4708,7 @@
     </w:p>
     <w:p>
       <w:pPr>
-        <w:pStyle w:val="ListParagraph"/>
+        <w:pStyle w:val="Listeavsnitt"/>
         <w:numPr>
           <w:ilvl w:val="0"/>
           <w:numId w:val="14"/>
@@ -2641,7 +4720,7 @@
     </w:p>
     <w:p>
       <w:pPr>
-        <w:pStyle w:val="ListParagraph"/>
+        <w:pStyle w:val="Listeavsnitt"/>
         <w:numPr>
           <w:ilvl w:val="1"/>
           <w:numId w:val="14"/>
@@ -2653,7 +4732,7 @@
     </w:p>
     <w:p>
       <w:pPr>
-        <w:pStyle w:val="ListParagraph"/>
+        <w:pStyle w:val="Listeavsnitt"/>
         <w:numPr>
           <w:ilvl w:val="1"/>
           <w:numId w:val="14"/>
@@ -2665,7 +4744,7 @@
     </w:p>
     <w:p>
       <w:pPr>
-        <w:pStyle w:val="ListParagraph"/>
+        <w:pStyle w:val="Listeavsnitt"/>
         <w:numPr>
           <w:ilvl w:val="1"/>
           <w:numId w:val="14"/>
@@ -2677,225 +4756,242 @@
     </w:p>
     <w:p>
       <w:pPr>
-        <w:pStyle w:val="ListParagraph"/>
+        <w:pStyle w:val="Listeavsnitt"/>
         <w:numPr>
           <w:ilvl w:val="0"/>
           <w:numId w:val="14"/>
         </w:numPr>
       </w:pPr>
       <w:r>
-        <w:t xml:space="preserve">Create a subclass </w:t>
-      </w:r>
-      <w:proofErr w:type="spellStart"/>
-      <w:r>
-        <w:t>TicketOffice</w:t>
-      </w:r>
-      <w:proofErr w:type="spellEnd"/>
-      <w:r>
-        <w:t xml:space="preserve"> with the parameter of:</w:t>
-      </w:r>
-    </w:p>
-    <w:p>
-      <w:pPr>
-        <w:pStyle w:val="ListParagraph"/>
+        <w:t>Create a subclass TicketOffice with the parameter of:</w:t>
+      </w:r>
+    </w:p>
+    <w:p>
+      <w:pPr>
+        <w:pStyle w:val="Listeavsnitt"/>
         <w:numPr>
           <w:ilvl w:val="1"/>
           <w:numId w:val="14"/>
         </w:numPr>
       </w:pPr>
       <w:r>
-        <w:t>A list of tickets to be sold.</w:t>
-      </w:r>
-    </w:p>
-    <w:p>
-      <w:pPr>
-        <w:pStyle w:val="ListParagraph"/>
-        <w:ind w:left="1440"/>
-      </w:pPr>
-      <w:r>
-        <w:t>The office should have the following functionality:</w:t>
-      </w:r>
-    </w:p>
-    <w:p>
-      <w:pPr>
-        <w:pStyle w:val="ListParagraph"/>
-        <w:numPr>
-          <w:ilvl w:val="0"/>
-          <w:numId w:val="15"/>
-        </w:numPr>
-      </w:pPr>
-      <w:r>
-        <w:t>Produce not more tickets than the max number of allowed people in the Zoo.</w:t>
-      </w:r>
-    </w:p>
-    <w:p>
-      <w:pPr>
-        <w:pStyle w:val="ListParagraph"/>
-        <w:numPr>
-          <w:ilvl w:val="0"/>
-          <w:numId w:val="15"/>
-        </w:numPr>
-      </w:pPr>
-      <w:r>
-        <w:t xml:space="preserve">Sell a ticket and warn if tickets are sold out. </w:t>
-      </w:r>
-      <w:r>
-        <w:t xml:space="preserve">The buyer should be able to buy a ticket to entire Zoo, or just to the bird house. </w:t>
-      </w:r>
-      <w:r>
-        <w:t>Return the ticket object.</w:t>
-      </w:r>
-    </w:p>
-    <w:p>
-      <w:pPr>
-        <w:pStyle w:val="ListParagraph"/>
-        <w:numPr>
-          <w:ilvl w:val="0"/>
-          <w:numId w:val="15"/>
-        </w:numPr>
-      </w:pPr>
-      <w:r>
-        <w:t>Display current number of available tickets.</w:t>
-      </w:r>
-    </w:p>
-    <w:p>
-      <w:pPr>
-        <w:pStyle w:val="ListParagraph"/>
-        <w:numPr>
-          <w:ilvl w:val="0"/>
-          <w:numId w:val="14"/>
-        </w:numPr>
-      </w:pPr>
-      <w:r>
-        <w:t>Create a subclass Zoo with the parameters bird house, reptile park, mammal section</w:t>
-      </w:r>
-      <w:r>
-        <w:t>, list of visitors</w:t>
-      </w:r>
-      <w:r>
-        <w:t>.</w:t>
-      </w:r>
-    </w:p>
-    <w:p>
-      <w:pPr>
-        <w:pStyle w:val="ListParagraph"/>
+        <w:t xml:space="preserve">A list of </w:t>
+      </w:r>
+      <w:r>
+        <w:t xml:space="preserve">full price </w:t>
+      </w:r>
+      <w:r>
+        <w:t>tickets to be sold.</w:t>
+      </w:r>
+    </w:p>
+    <w:p>
+      <w:pPr>
+        <w:pStyle w:val="Listeavsnitt"/>
         <w:numPr>
           <w:ilvl w:val="1"/>
           <w:numId w:val="14"/>
         </w:numPr>
       </w:pPr>
       <w:r>
-        <w:t>Write a function to add a bird to the bird house.</w:t>
-      </w:r>
-    </w:p>
-    <w:p>
-      <w:pPr>
-        <w:pStyle w:val="ListParagraph"/>
+        <w:t>A list of bird-house only tickets to be sold.</w:t>
+      </w:r>
+    </w:p>
+    <w:p>
+      <w:pPr>
+        <w:pStyle w:val="Listeavsnitt"/>
+        <w:ind w:left="1440"/>
+      </w:pPr>
+      <w:r>
+        <w:t>The office should have the following functionality:</w:t>
+      </w:r>
+    </w:p>
+    <w:p>
+      <w:pPr>
+        <w:pStyle w:val="Listeavsnitt"/>
+        <w:numPr>
+          <w:ilvl w:val="0"/>
+          <w:numId w:val="15"/>
+        </w:numPr>
+      </w:pPr>
+      <w:r>
+        <w:t>Produce not more tickets than the max number of allowed people in the Zoo.</w:t>
+      </w:r>
+    </w:p>
+    <w:p>
+      <w:pPr>
+        <w:pStyle w:val="Listeavsnitt"/>
+        <w:numPr>
+          <w:ilvl w:val="1"/>
+          <w:numId w:val="15"/>
+        </w:numPr>
+      </w:pPr>
+      <w:r>
+        <w:t>If the max number of people allowed is an odd number, produce just +1 full price ticket. The rest should be only bird-house tickets.</w:t>
+      </w:r>
+    </w:p>
+    <w:p>
+      <w:pPr>
+        <w:pStyle w:val="Listeavsnitt"/>
+        <w:numPr>
+          <w:ilvl w:val="0"/>
+          <w:numId w:val="15"/>
+        </w:numPr>
+      </w:pPr>
+      <w:r>
+        <w:t xml:space="preserve">Sell a ticket and warn if tickets are sold out. </w:t>
+      </w:r>
+      <w:r>
+        <w:t xml:space="preserve">The buyer should be able to buy a ticket to entire Zoo, or just to the bird house. </w:t>
+      </w:r>
+      <w:r>
+        <w:t>Return the ticket object.</w:t>
+      </w:r>
+    </w:p>
+    <w:p>
+      <w:pPr>
+        <w:pStyle w:val="Listeavsnitt"/>
+        <w:numPr>
+          <w:ilvl w:val="0"/>
+          <w:numId w:val="15"/>
+        </w:numPr>
+      </w:pPr>
+      <w:r>
+        <w:t>Display current number of available tickets.</w:t>
+      </w:r>
+    </w:p>
+    <w:p>
+      <w:pPr>
+        <w:pStyle w:val="Listeavsnitt"/>
+        <w:numPr>
+          <w:ilvl w:val="0"/>
+          <w:numId w:val="14"/>
+        </w:numPr>
+      </w:pPr>
+      <w:r>
+        <w:t>Create a subclass Zoo with the parameters bird house, reptile park, mammal section</w:t>
+      </w:r>
+      <w:r>
+        <w:t>, list of visitors</w:t>
+      </w:r>
+      <w:r>
+        <w:t>.</w:t>
+      </w:r>
+    </w:p>
+    <w:p>
+      <w:pPr>
+        <w:pStyle w:val="Listeavsnitt"/>
         <w:numPr>
           <w:ilvl w:val="1"/>
           <w:numId w:val="14"/>
         </w:numPr>
       </w:pPr>
       <w:r>
-        <w:t>Write a function to add a reptile to the reptile park.</w:t>
-      </w:r>
-    </w:p>
-    <w:p>
-      <w:pPr>
-        <w:pStyle w:val="ListParagraph"/>
+        <w:t>Write a function to add a bird to the bird house.</w:t>
+      </w:r>
+    </w:p>
+    <w:p>
+      <w:pPr>
+        <w:pStyle w:val="Listeavsnitt"/>
         <w:numPr>
           <w:ilvl w:val="1"/>
           <w:numId w:val="14"/>
         </w:numPr>
       </w:pPr>
       <w:r>
-        <w:t>Write a function to add a mammal to the mammal section.</w:t>
-      </w:r>
-    </w:p>
-    <w:p>
-      <w:pPr>
-        <w:pStyle w:val="ListParagraph"/>
+        <w:t>Write a function to add a reptile to the reptile park.</w:t>
+      </w:r>
+    </w:p>
+    <w:p>
+      <w:pPr>
+        <w:pStyle w:val="Listeavsnitt"/>
         <w:numPr>
           <w:ilvl w:val="1"/>
           <w:numId w:val="14"/>
         </w:numPr>
       </w:pPr>
       <w:r>
-        <w:t>Write a function to admit a visitor to the Zoo. Checks if the visitor has a ticket at all.</w:t>
-      </w:r>
-      <w:r>
-        <w:t xml:space="preserve"> Add the visitor to the list of visitors, but not more than the maximum capacity of the Zoo.</w:t>
-      </w:r>
-    </w:p>
-    <w:p>
-      <w:pPr>
-        <w:pStyle w:val="ListParagraph"/>
+        <w:t>Write a function to add a mammal to the mammal section.</w:t>
+      </w:r>
+    </w:p>
+    <w:p>
+      <w:pPr>
+        <w:pStyle w:val="Listeavsnitt"/>
         <w:numPr>
           <w:ilvl w:val="1"/>
           <w:numId w:val="14"/>
         </w:numPr>
       </w:pPr>
       <w:r>
-        <w:t>Write a function to admit a visitor to a specific section of the Zoo. Visitors with full tickets should be able to enter every part of the Zoo, visitors with only bird house entrance should be able to only enter the bird house and get rejected otherwise.</w:t>
-      </w:r>
-    </w:p>
-    <w:p>
-      <w:pPr>
-        <w:pStyle w:val="ListParagraph"/>
-        <w:numPr>
-          <w:ilvl w:val="0"/>
-          <w:numId w:val="14"/>
-        </w:numPr>
-      </w:pPr>
-      <w:r>
-        <w:t>Create a class Visitor with the parameter ticket.</w:t>
-      </w:r>
-    </w:p>
-    <w:p>
-      <w:pPr>
-        <w:pStyle w:val="ListParagraph"/>
+        <w:t>Write a function to admit a visitor to the Zoo. Checks if the visitor has a ticket at all.</w:t>
+      </w:r>
+      <w:r>
+        <w:t xml:space="preserve"> Add the visitor to the list of visitors, but not more than the maximum capacity of the Zoo.</w:t>
+      </w:r>
+    </w:p>
+    <w:p>
+      <w:pPr>
+        <w:pStyle w:val="Listeavsnitt"/>
         <w:numPr>
           <w:ilvl w:val="1"/>
           <w:numId w:val="14"/>
         </w:numPr>
       </w:pPr>
       <w:r>
-        <w:t>Write a function to take a Ticket.</w:t>
-      </w:r>
-    </w:p>
-    <w:p>
-      <w:pPr>
-        <w:pStyle w:val="ListParagraph"/>
+        <w:t>Write a function to admit a visitor to a specific section of the Zoo. Visitors with full tickets should be able to enter every part of the Zoo, visitors with only bird house entrance should be able to only enter the bird house and get rejected otherwise.</w:t>
+      </w:r>
+    </w:p>
+    <w:p>
+      <w:pPr>
+        <w:pStyle w:val="Listeavsnitt"/>
+        <w:numPr>
+          <w:ilvl w:val="0"/>
+          <w:numId w:val="14"/>
+        </w:numPr>
+      </w:pPr>
+      <w:r>
+        <w:t>Create a class Visitor with the parameter ticket.</w:t>
+      </w:r>
+    </w:p>
+    <w:p>
+      <w:pPr>
+        <w:pStyle w:val="Listeavsnitt"/>
         <w:numPr>
           <w:ilvl w:val="1"/>
           <w:numId w:val="14"/>
         </w:numPr>
       </w:pPr>
       <w:r>
+        <w:t>Write a function to take a Ticket.</w:t>
+      </w:r>
+    </w:p>
+    <w:p>
+      <w:pPr>
+        <w:pStyle w:val="Listeavsnitt"/>
+        <w:numPr>
+          <w:ilvl w:val="1"/>
+          <w:numId w:val="14"/>
+        </w:numPr>
+      </w:pPr>
+      <w:r>
         <w:t>Write a function to show the ticket. It returns a Ticket object.</w:t>
       </w:r>
     </w:p>
     <w:p>
       <w:pPr>
-        <w:pStyle w:val="ListParagraph"/>
-        <w:ind w:left="2160"/>
-      </w:pPr>
-    </w:p>
-    <w:p>
-      <w:pPr>
-        <w:pStyle w:val="ListParagraph"/>
+        <w:pStyle w:val="Listeavsnitt"/>
         <w:numPr>
           <w:ilvl w:val="0"/>
           <w:numId w:val="14"/>
         </w:numPr>
       </w:pPr>
       <w:r>
+        <w:lastRenderedPageBreak/>
         <w:t>Create a class Ticket with the parameter price and type.</w:t>
       </w:r>
     </w:p>
     <w:p>
       <w:pPr>
-        <w:pStyle w:val="ListParagraph"/>
+        <w:pStyle w:val="Listeavsnitt"/>
         <w:numPr>
           <w:ilvl w:val="1"/>
           <w:numId w:val="14"/>
@@ -2916,7 +5012,7 @@
 </file>
 
 <file path=word/numbering.xml><?xml version="1.0" encoding="utf-8"?>
-<w:numbering xmlns:wpc="http://schemas.microsoft.com/office/word/2010/wordprocessingCanvas" xmlns:cx="http://schemas.microsoft.com/office/drawing/2014/chartex" xmlns:cx1="http://schemas.microsoft.com/office/drawing/2015/9/8/chartex" xmlns:cx2="http://schemas.microsoft.com/office/drawing/2015/10/21/chartex" xmlns:cx3="http://schemas.microsoft.com/office/drawing/2016/5/9/chartex" xmlns:cx4="http://schemas.microsoft.com/office/drawing/2016/5/10/chartex" xmlns:cx5="http://schemas.microsoft.com/office/drawing/2016/5/11/chartex" xmlns:cx6="http://schemas.microsoft.com/office/drawing/2016/5/12/chartex" xmlns:cx7="http://schemas.microsoft.com/office/drawing/2016/5/13/chartex" xmlns:cx8="http://schemas.microsoft.com/office/drawing/2016/5/14/chartex" xmlns:mc="http://schemas.openxmlformats.org/markup-compatibility/2006" xmlns:aink="http://schemas.microsoft.com/office/drawing/2016/ink" xmlns:am3d="http://schemas.microsoft.com/office/drawing/2017/model3d" xmlns:o="urn:schemas-microsoft-com:office:office" xmlns:oel="http://schemas.microsoft.com/office/2019/extlst" xmlns:r="http://schemas.openxmlformats.org/officeDocument/2006/relationships" xmlns:m="http://schemas.openxmlformats.org/officeDocument/2006/math" xmlns:v="urn:schemas-microsoft-com:vml" xmlns:wp14="http://schemas.microsoft.com/office/word/2010/wordprocessingDrawing" xmlns:wp="http://schemas.openxmlformats.org/drawingml/2006/wordprocessingDrawing" xmlns:w10="urn:schemas-microsoft-com:office:word" xmlns:w="http://schemas.openxmlformats.org/wordprocessingml/2006/main" xmlns:w14="http://schemas.microsoft.com/office/word/2010/wordml" xmlns:w15="http://schemas.microsoft.com/office/word/2012/wordml" xmlns:w16cex="http://schemas.microsoft.com/office/word/2018/wordml/cex" xmlns:w16cid="http://schemas.microsoft.com/office/word/2016/wordml/cid" xmlns:w16="http://schemas.microsoft.com/office/word/2018/wordml" xmlns:w16sdtdh="http://schemas.microsoft.com/office/word/2020/wordml/sdtdatahash" xmlns:w16se="http://schemas.microsoft.com/office/word/2015/wordml/symex" xmlns:wpg="http://schemas.microsoft.com/office/word/2010/wordprocessingGroup" xmlns:wpi="http://schemas.microsoft.com/office/word/2010/wordprocessingInk" xmlns:wne="http://schemas.microsoft.com/office/word/2006/wordml" xmlns:wps="http://schemas.microsoft.com/office/word/2010/wordprocessingShape" mc:Ignorable="w14 w15 w16se w16cid w16 w16cex w16sdtdh wp14">
+<w:numbering xmlns:wpc="http://schemas.microsoft.com/office/word/2010/wordprocessingCanvas" xmlns:cx="http://schemas.microsoft.com/office/drawing/2014/chartex" xmlns:cx1="http://schemas.microsoft.com/office/drawing/2015/9/8/chartex" xmlns:cx2="http://schemas.microsoft.com/office/drawing/2015/10/21/chartex" xmlns:cx3="http://schemas.microsoft.com/office/drawing/2016/5/9/chartex" xmlns:cx4="http://schemas.microsoft.com/office/drawing/2016/5/10/chartex" xmlns:cx5="http://schemas.microsoft.com/office/drawing/2016/5/11/chartex" xmlns:cx6="http://schemas.microsoft.com/office/drawing/2016/5/12/chartex" xmlns:cx7="http://schemas.microsoft.com/office/drawing/2016/5/13/chartex" xmlns:cx8="http://schemas.microsoft.com/office/drawing/2016/5/14/chartex" xmlns:mc="http://schemas.openxmlformats.org/markup-compatibility/2006" xmlns:aink="http://schemas.microsoft.com/office/drawing/2016/ink" xmlns:am3d="http://schemas.microsoft.com/office/drawing/2017/model3d" xmlns:o="urn:schemas-microsoft-com:office:office" xmlns:r="http://schemas.openxmlformats.org/officeDocument/2006/relationships" xmlns:m="http://schemas.openxmlformats.org/officeDocument/2006/math" xmlns:v="urn:schemas-microsoft-com:vml" xmlns:wp14="http://schemas.microsoft.com/office/word/2010/wordprocessingDrawing" xmlns:wp="http://schemas.openxmlformats.org/drawingml/2006/wordprocessingDrawing" xmlns:w10="urn:schemas-microsoft-com:office:word" xmlns:w="http://schemas.openxmlformats.org/wordprocessingml/2006/main" xmlns:w14="http://schemas.microsoft.com/office/word/2010/wordml" xmlns:w15="http://schemas.microsoft.com/office/word/2012/wordml" xmlns:w16cex="http://schemas.microsoft.com/office/word/2018/wordml/cex" xmlns:w16cid="http://schemas.microsoft.com/office/word/2016/wordml/cid" xmlns:w16="http://schemas.microsoft.com/office/word/2018/wordml" xmlns:w16sdtdh="http://schemas.microsoft.com/office/word/2020/wordml/sdtdatahash" xmlns:w16se="http://schemas.microsoft.com/office/word/2015/wordml/symex" xmlns:wpg="http://schemas.microsoft.com/office/word/2010/wordprocessingGroup" xmlns:wpi="http://schemas.microsoft.com/office/word/2010/wordprocessingInk" xmlns:wne="http://schemas.microsoft.com/office/word/2006/wordml" xmlns:wps="http://schemas.microsoft.com/office/word/2010/wordprocessingShape" mc:Ignorable="w14 w15 w16se w16cid w16 w16cex w16sdtdh wp14">
   <w:abstractNum w:abstractNumId="0" w15:restartNumberingAfterBreak="0">
     <w:nsid w:val="06B04909"/>
     <w:multiLevelType w:val="hybridMultilevel"/>
@@ -3159,7 +5255,7 @@
         <w:rFonts w:ascii="Courier New" w:hAnsi="Courier New" w:cs="Courier New" w:hint="default"/>
       </w:rPr>
     </w:lvl>
-    <w:lvl w:ilvl="1" w:tplc="04090003" w:tentative="1">
+    <w:lvl w:ilvl="1" w:tplc="04090003">
       <w:start w:val="1"/>
       <w:numFmt w:val="bullet"/>
       <w:lvlText w:val="o"/>
@@ -4588,49 +6684,49 @@
       </w:rPr>
     </w:lvl>
   </w:abstractNum>
-  <w:num w:numId="1" w16cid:durableId="969046560">
+  <w:num w:numId="1">
     <w:abstractNumId w:val="5"/>
   </w:num>
-  <w:num w:numId="2" w16cid:durableId="1143692748">
+  <w:num w:numId="2">
     <w:abstractNumId w:val="13"/>
   </w:num>
-  <w:num w:numId="3" w16cid:durableId="1329135901">
+  <w:num w:numId="3">
     <w:abstractNumId w:val="10"/>
   </w:num>
-  <w:num w:numId="4" w16cid:durableId="1189489017">
+  <w:num w:numId="4">
     <w:abstractNumId w:val="8"/>
   </w:num>
-  <w:num w:numId="5" w16cid:durableId="177354448">
+  <w:num w:numId="5">
     <w:abstractNumId w:val="7"/>
   </w:num>
-  <w:num w:numId="6" w16cid:durableId="643315861">
+  <w:num w:numId="6">
     <w:abstractNumId w:val="14"/>
   </w:num>
-  <w:num w:numId="7" w16cid:durableId="1674408834">
+  <w:num w:numId="7">
     <w:abstractNumId w:val="11"/>
   </w:num>
-  <w:num w:numId="8" w16cid:durableId="725682027">
+  <w:num w:numId="8">
     <w:abstractNumId w:val="3"/>
   </w:num>
-  <w:num w:numId="9" w16cid:durableId="1795443049">
+  <w:num w:numId="9">
     <w:abstractNumId w:val="0"/>
   </w:num>
-  <w:num w:numId="10" w16cid:durableId="86851570">
+  <w:num w:numId="10">
     <w:abstractNumId w:val="12"/>
   </w:num>
-  <w:num w:numId="11" w16cid:durableId="1734279729">
+  <w:num w:numId="11">
     <w:abstractNumId w:val="6"/>
   </w:num>
-  <w:num w:numId="12" w16cid:durableId="436096069">
+  <w:num w:numId="12">
     <w:abstractNumId w:val="9"/>
   </w:num>
-  <w:num w:numId="13" w16cid:durableId="975066762">
+  <w:num w:numId="13">
     <w:abstractNumId w:val="4"/>
   </w:num>
-  <w:num w:numId="14" w16cid:durableId="563640284">
+  <w:num w:numId="14">
     <w:abstractNumId w:val="1"/>
   </w:num>
-  <w:num w:numId="15" w16cid:durableId="432823033">
+  <w:num w:numId="15">
     <w:abstractNumId w:val="2"/>
   </w:num>
 </w:numbering>
@@ -5035,13 +7131,13 @@
     <w:name w:val="Normal"/>
     <w:qFormat/>
   </w:style>
-  <w:style w:type="character" w:default="1" w:styleId="DefaultParagraphFont">
+  <w:style w:type="character" w:default="1" w:styleId="Standardskriftforavsnitt">
     <w:name w:val="Default Paragraph Font"/>
     <w:uiPriority w:val="1"/>
     <w:semiHidden/>
     <w:unhideWhenUsed/>
   </w:style>
-  <w:style w:type="table" w:default="1" w:styleId="TableNormal">
+  <w:style w:type="table" w:default="1" w:styleId="Vanligtabell">
     <w:name w:val="Normal Table"/>
     <w:uiPriority w:val="99"/>
     <w:semiHidden/>
@@ -5056,13 +7152,13 @@
       </w:tblCellMar>
     </w:tblPr>
   </w:style>
-  <w:style w:type="numbering" w:default="1" w:styleId="NoList">
+  <w:style w:type="numbering" w:default="1" w:styleId="Ingenliste">
     <w:name w:val="No List"/>
     <w:uiPriority w:val="99"/>
     <w:semiHidden/>
     <w:unhideWhenUsed/>
   </w:style>
-  <w:style w:type="paragraph" w:styleId="ListParagraph">
+  <w:style w:type="paragraph" w:styleId="Listeavsnitt">
     <w:name w:val="List Paragraph"/>
     <w:basedOn w:val="Normal"/>
     <w:uiPriority w:val="34"/>
@@ -5073,10 +7169,10 @@
       <w:contextualSpacing/>
     </w:pPr>
   </w:style>
-  <w:style w:type="paragraph" w:styleId="BodyText">
+  <w:style w:type="paragraph" w:styleId="Brdtekst">
     <w:name w:val="Body Text"/>
     <w:basedOn w:val="Normal"/>
-    <w:link w:val="BodyTextChar"/>
+    <w:link w:val="BrdtekstTegn"/>
     <w:uiPriority w:val="99"/>
     <w:unhideWhenUsed/>
     <w:rsid w:val="00F22826"/>
@@ -5084,16 +7180,16 @@
       <w:spacing w:after="120"/>
     </w:pPr>
   </w:style>
-  <w:style w:type="character" w:customStyle="1" w:styleId="BodyTextChar">
-    <w:name w:val="Body Text Char"/>
-    <w:basedOn w:val="DefaultParagraphFont"/>
-    <w:link w:val="BodyText"/>
+  <w:style w:type="character" w:customStyle="1" w:styleId="BrdtekstTegn">
+    <w:name w:val="Brødtekst Tegn"/>
+    <w:basedOn w:val="Standardskriftforavsnitt"/>
+    <w:link w:val="Brdtekst"/>
     <w:uiPriority w:val="99"/>
     <w:rsid w:val="00F22826"/>
   </w:style>
-  <w:style w:type="table" w:styleId="TableGrid">
+  <w:style w:type="table" w:styleId="Tabellrutenett">
     <w:name w:val="Table Grid"/>
-    <w:basedOn w:val="TableNormal"/>
+    <w:basedOn w:val="Vanligtabell"/>
     <w:uiPriority w:val="39"/>
     <w:rsid w:val="0000399A"/>
     <w:pPr>
@@ -5110,9 +7206,9 @@
       </w:tblBorders>
     </w:tblPr>
   </w:style>
-  <w:style w:type="character" w:styleId="HTMLCode">
+  <w:style w:type="character" w:styleId="HTML-kode">
     <w:name w:val="HTML Code"/>
-    <w:basedOn w:val="DefaultParagraphFont"/>
+    <w:basedOn w:val="Standardskriftforavsnitt"/>
     <w:uiPriority w:val="99"/>
     <w:semiHidden/>
     <w:unhideWhenUsed/>

</xml_diff>

<commit_message>
Added a website project
</commit_message>
<xml_diff>
--- a/docs/practice.docx
+++ b/docs/practice.docx
@@ -1,10 +1,10 @@
 
 <file path=word/document.xml><?xml version="1.0" encoding="utf-8"?>
-<w:document xmlns:wpc="http://schemas.microsoft.com/office/word/2010/wordprocessingCanvas" xmlns:cx="http://schemas.microsoft.com/office/drawing/2014/chartex" xmlns:cx1="http://schemas.microsoft.com/office/drawing/2015/9/8/chartex" xmlns:cx2="http://schemas.microsoft.com/office/drawing/2015/10/21/chartex" xmlns:cx3="http://schemas.microsoft.com/office/drawing/2016/5/9/chartex" xmlns:cx4="http://schemas.microsoft.com/office/drawing/2016/5/10/chartex" xmlns:cx5="http://schemas.microsoft.com/office/drawing/2016/5/11/chartex" xmlns:cx6="http://schemas.microsoft.com/office/drawing/2016/5/12/chartex" xmlns:cx7="http://schemas.microsoft.com/office/drawing/2016/5/13/chartex" xmlns:cx8="http://schemas.microsoft.com/office/drawing/2016/5/14/chartex" xmlns:mc="http://schemas.openxmlformats.org/markup-compatibility/2006" xmlns:aink="http://schemas.microsoft.com/office/drawing/2016/ink" xmlns:am3d="http://schemas.microsoft.com/office/drawing/2017/model3d" xmlns:o="urn:schemas-microsoft-com:office:office" xmlns:r="http://schemas.openxmlformats.org/officeDocument/2006/relationships" xmlns:m="http://schemas.openxmlformats.org/officeDocument/2006/math" xmlns:v="urn:schemas-microsoft-com:vml" xmlns:wp14="http://schemas.microsoft.com/office/word/2010/wordprocessingDrawing" xmlns:wp="http://schemas.openxmlformats.org/drawingml/2006/wordprocessingDrawing" xmlns:w10="urn:schemas-microsoft-com:office:word" xmlns:w="http://schemas.openxmlformats.org/wordprocessingml/2006/main" xmlns:w14="http://schemas.microsoft.com/office/word/2010/wordml" xmlns:w15="http://schemas.microsoft.com/office/word/2012/wordml" xmlns:w16cex="http://schemas.microsoft.com/office/word/2018/wordml/cex" xmlns:w16cid="http://schemas.microsoft.com/office/word/2016/wordml/cid" xmlns:w16="http://schemas.microsoft.com/office/word/2018/wordml" xmlns:w16sdtdh="http://schemas.microsoft.com/office/word/2020/wordml/sdtdatahash" xmlns:w16se="http://schemas.microsoft.com/office/word/2015/wordml/symex" xmlns:wpg="http://schemas.microsoft.com/office/word/2010/wordprocessingGroup" xmlns:wpi="http://schemas.microsoft.com/office/word/2010/wordprocessingInk" xmlns:wne="http://schemas.microsoft.com/office/word/2006/wordml" xmlns:wps="http://schemas.microsoft.com/office/word/2010/wordprocessingShape" mc:Ignorable="w14 w15 w16se w16cid w16 w16cex w16sdtdh wp14">
+<w:document xmlns:wpc="http://schemas.microsoft.com/office/word/2010/wordprocessingCanvas" xmlns:cx="http://schemas.microsoft.com/office/drawing/2014/chartex" xmlns:cx1="http://schemas.microsoft.com/office/drawing/2015/9/8/chartex" xmlns:cx2="http://schemas.microsoft.com/office/drawing/2015/10/21/chartex" xmlns:cx3="http://schemas.microsoft.com/office/drawing/2016/5/9/chartex" xmlns:cx4="http://schemas.microsoft.com/office/drawing/2016/5/10/chartex" xmlns:cx5="http://schemas.microsoft.com/office/drawing/2016/5/11/chartex" xmlns:cx6="http://schemas.microsoft.com/office/drawing/2016/5/12/chartex" xmlns:cx7="http://schemas.microsoft.com/office/drawing/2016/5/13/chartex" xmlns:cx8="http://schemas.microsoft.com/office/drawing/2016/5/14/chartex" xmlns:mc="http://schemas.openxmlformats.org/markup-compatibility/2006" xmlns:aink="http://schemas.microsoft.com/office/drawing/2016/ink" xmlns:am3d="http://schemas.microsoft.com/office/drawing/2017/model3d" xmlns:o="urn:schemas-microsoft-com:office:office" xmlns:oel="http://schemas.microsoft.com/office/2019/extlst" xmlns:r="http://schemas.openxmlformats.org/officeDocument/2006/relationships" xmlns:m="http://schemas.openxmlformats.org/officeDocument/2006/math" xmlns:v="urn:schemas-microsoft-com:vml" xmlns:wp14="http://schemas.microsoft.com/office/word/2010/wordprocessingDrawing" xmlns:wp="http://schemas.openxmlformats.org/drawingml/2006/wordprocessingDrawing" xmlns:w10="urn:schemas-microsoft-com:office:word" xmlns:w="http://schemas.openxmlformats.org/wordprocessingml/2006/main" xmlns:w14="http://schemas.microsoft.com/office/word/2010/wordml" xmlns:w15="http://schemas.microsoft.com/office/word/2012/wordml" xmlns:w16cex="http://schemas.microsoft.com/office/word/2018/wordml/cex" xmlns:w16cid="http://schemas.microsoft.com/office/word/2016/wordml/cid" xmlns:w16="http://schemas.microsoft.com/office/word/2018/wordml" xmlns:w16sdtdh="http://schemas.microsoft.com/office/word/2020/wordml/sdtdatahash" xmlns:w16se="http://schemas.microsoft.com/office/word/2015/wordml/symex" xmlns:wpg="http://schemas.microsoft.com/office/word/2010/wordprocessingGroup" xmlns:wpi="http://schemas.microsoft.com/office/word/2010/wordprocessingInk" xmlns:wne="http://schemas.microsoft.com/office/word/2006/wordml" xmlns:wps="http://schemas.microsoft.com/office/word/2010/wordprocessingShape" mc:Ignorable="w14 w15 w16se w16cid w16 w16cex w16sdtdh wp14">
   <w:body>
     <w:p>
       <w:pPr>
-        <w:pStyle w:val="Brdtekst"/>
+        <w:pStyle w:val="BodyText"/>
       </w:pPr>
       <w:r>
         <w:t>Variables and constants:</w:t>
@@ -12,7 +12,7 @@
     </w:p>
     <w:p>
       <w:pPr>
-        <w:pStyle w:val="Listeavsnitt"/>
+        <w:pStyle w:val="ListParagraph"/>
         <w:numPr>
           <w:ilvl w:val="0"/>
           <w:numId w:val="2"/>
@@ -24,7 +24,7 @@
     </w:p>
     <w:p>
       <w:pPr>
-        <w:pStyle w:val="Listeavsnitt"/>
+        <w:pStyle w:val="ListParagraph"/>
         <w:numPr>
           <w:ilvl w:val="0"/>
           <w:numId w:val="2"/>
@@ -36,7 +36,7 @@
     </w:p>
     <w:p>
       <w:pPr>
-        <w:pStyle w:val="Listeavsnitt"/>
+        <w:pStyle w:val="ListParagraph"/>
         <w:numPr>
           <w:ilvl w:val="0"/>
           <w:numId w:val="2"/>
@@ -48,7 +48,7 @@
     </w:p>
     <w:p>
       <w:pPr>
-        <w:pStyle w:val="Listeavsnitt"/>
+        <w:pStyle w:val="ListParagraph"/>
         <w:numPr>
           <w:ilvl w:val="0"/>
           <w:numId w:val="2"/>
@@ -60,7 +60,7 @@
     </w:p>
     <w:p>
       <w:pPr>
-        <w:pStyle w:val="Listeavsnitt"/>
+        <w:pStyle w:val="ListParagraph"/>
         <w:numPr>
           <w:ilvl w:val="0"/>
           <w:numId w:val="2"/>
@@ -72,7 +72,7 @@
     </w:p>
     <w:p>
       <w:pPr>
-        <w:pStyle w:val="Listeavsnitt"/>
+        <w:pStyle w:val="ListParagraph"/>
         <w:numPr>
           <w:ilvl w:val="0"/>
           <w:numId w:val="2"/>
@@ -96,7 +96,7 @@
     </w:p>
     <w:p>
       <w:pPr>
-        <w:pStyle w:val="Listeavsnitt"/>
+        <w:pStyle w:val="ListParagraph"/>
         <w:numPr>
           <w:ilvl w:val="0"/>
           <w:numId w:val="2"/>
@@ -108,7 +108,7 @@
     </w:p>
     <w:p>
       <w:pPr>
-        <w:pStyle w:val="Listeavsnitt"/>
+        <w:pStyle w:val="ListParagraph"/>
         <w:numPr>
           <w:ilvl w:val="0"/>
           <w:numId w:val="2"/>
@@ -120,19 +120,24 @@
     </w:p>
     <w:p>
       <w:pPr>
-        <w:pStyle w:val="Listeavsnitt"/>
+        <w:pStyle w:val="ListParagraph"/>
         <w:numPr>
           <w:ilvl w:val="0"/>
           <w:numId w:val="2"/>
         </w:numPr>
       </w:pPr>
       <w:r>
-        <w:t>Print the data type of this const into the terminal</w:t>
-      </w:r>
-    </w:p>
-    <w:p>
-      <w:pPr>
-        <w:pStyle w:val="Listeavsnitt"/>
+        <w:t xml:space="preserve">Print the data type of this const into the </w:t>
+      </w:r>
+      <w:proofErr w:type="gramStart"/>
+      <w:r>
+        <w:t>terminal</w:t>
+      </w:r>
+      <w:proofErr w:type="gramEnd"/>
+    </w:p>
+    <w:p>
+      <w:pPr>
+        <w:pStyle w:val="ListParagraph"/>
         <w:numPr>
           <w:ilvl w:val="0"/>
           <w:numId w:val="2"/>
@@ -144,7 +149,7 @@
     </w:p>
     <w:p>
       <w:pPr>
-        <w:pStyle w:val="Listeavsnitt"/>
+        <w:pStyle w:val="ListParagraph"/>
         <w:numPr>
           <w:ilvl w:val="0"/>
           <w:numId w:val="2"/>
@@ -156,7 +161,7 @@
     </w:p>
     <w:p>
       <w:pPr>
-        <w:pStyle w:val="Brdtekst"/>
+        <w:pStyle w:val="BodyText"/>
       </w:pPr>
       <w:r>
         <w:t>Mathematical operations:</w:t>
@@ -164,7 +169,7 @@
     </w:p>
     <w:p>
       <w:pPr>
-        <w:pStyle w:val="Listeavsnitt"/>
+        <w:pStyle w:val="ListParagraph"/>
         <w:numPr>
           <w:ilvl w:val="0"/>
           <w:numId w:val="3"/>
@@ -176,7 +181,7 @@
     </w:p>
     <w:p>
       <w:pPr>
-        <w:pStyle w:val="Listeavsnitt"/>
+        <w:pStyle w:val="ListParagraph"/>
         <w:numPr>
           <w:ilvl w:val="0"/>
           <w:numId w:val="3"/>
@@ -188,7 +193,7 @@
     </w:p>
     <w:p>
       <w:pPr>
-        <w:pStyle w:val="Listeavsnitt"/>
+        <w:pStyle w:val="ListParagraph"/>
         <w:numPr>
           <w:ilvl w:val="0"/>
           <w:numId w:val="3"/>
@@ -200,7 +205,7 @@
     </w:p>
     <w:p>
       <w:pPr>
-        <w:pStyle w:val="Listeavsnitt"/>
+        <w:pStyle w:val="ListParagraph"/>
         <w:numPr>
           <w:ilvl w:val="0"/>
           <w:numId w:val="3"/>
@@ -212,7 +217,7 @@
     </w:p>
     <w:p>
       <w:pPr>
-        <w:pStyle w:val="Listeavsnitt"/>
+        <w:pStyle w:val="ListParagraph"/>
         <w:numPr>
           <w:ilvl w:val="0"/>
           <w:numId w:val="3"/>
@@ -224,7 +229,7 @@
     </w:p>
     <w:p>
       <w:pPr>
-        <w:pStyle w:val="Listeavsnitt"/>
+        <w:pStyle w:val="ListParagraph"/>
         <w:numPr>
           <w:ilvl w:val="0"/>
           <w:numId w:val="3"/>
@@ -236,7 +241,7 @@
     </w:p>
     <w:p>
       <w:pPr>
-        <w:pStyle w:val="Brdtekst"/>
+        <w:pStyle w:val="BodyText"/>
       </w:pPr>
       <w:r>
         <w:t>Arrays:</w:t>
@@ -244,7 +249,7 @@
     </w:p>
     <w:p>
       <w:pPr>
-        <w:pStyle w:val="Listeavsnitt"/>
+        <w:pStyle w:val="ListParagraph"/>
         <w:numPr>
           <w:ilvl w:val="0"/>
           <w:numId w:val="4"/>
@@ -256,7 +261,7 @@
     </w:p>
     <w:p>
       <w:pPr>
-        <w:pStyle w:val="Listeavsnitt"/>
+        <w:pStyle w:val="ListParagraph"/>
         <w:numPr>
           <w:ilvl w:val="0"/>
           <w:numId w:val="4"/>
@@ -274,7 +279,7 @@
     </w:p>
     <w:p>
       <w:pPr>
-        <w:pStyle w:val="Listeavsnitt"/>
+        <w:pStyle w:val="ListParagraph"/>
         <w:numPr>
           <w:ilvl w:val="0"/>
           <w:numId w:val="4"/>
@@ -286,7 +291,7 @@
     </w:p>
     <w:p>
       <w:pPr>
-        <w:pStyle w:val="Listeavsnitt"/>
+        <w:pStyle w:val="ListParagraph"/>
         <w:numPr>
           <w:ilvl w:val="0"/>
           <w:numId w:val="4"/>
@@ -298,7 +303,7 @@
     </w:p>
     <w:p>
       <w:pPr>
-        <w:pStyle w:val="Listeavsnitt"/>
+        <w:pStyle w:val="ListParagraph"/>
         <w:numPr>
           <w:ilvl w:val="0"/>
           <w:numId w:val="4"/>
@@ -310,7 +315,7 @@
     </w:p>
     <w:p>
       <w:pPr>
-        <w:pStyle w:val="Listeavsnitt"/>
+        <w:pStyle w:val="ListParagraph"/>
         <w:numPr>
           <w:ilvl w:val="0"/>
           <w:numId w:val="4"/>
@@ -322,7 +327,7 @@
     </w:p>
     <w:p>
       <w:pPr>
-        <w:pStyle w:val="Listeavsnitt"/>
+        <w:pStyle w:val="ListParagraph"/>
         <w:numPr>
           <w:ilvl w:val="0"/>
           <w:numId w:val="4"/>
@@ -334,7 +339,7 @@
     </w:p>
     <w:p>
       <w:pPr>
-        <w:pStyle w:val="Listeavsnitt"/>
+        <w:pStyle w:val="ListParagraph"/>
         <w:numPr>
           <w:ilvl w:val="0"/>
           <w:numId w:val="4"/>
@@ -346,7 +351,7 @@
     </w:p>
     <w:p>
       <w:pPr>
-        <w:pStyle w:val="Listeavsnitt"/>
+        <w:pStyle w:val="ListParagraph"/>
         <w:numPr>
           <w:ilvl w:val="0"/>
           <w:numId w:val="4"/>
@@ -358,7 +363,7 @@
     </w:p>
     <w:p>
       <w:pPr>
-        <w:pStyle w:val="Listeavsnitt"/>
+        <w:pStyle w:val="ListParagraph"/>
         <w:numPr>
           <w:ilvl w:val="0"/>
           <w:numId w:val="4"/>
@@ -376,7 +381,7 @@
     </w:p>
     <w:p>
       <w:pPr>
-        <w:pStyle w:val="Brdtekst"/>
+        <w:pStyle w:val="BodyText"/>
       </w:pPr>
       <w:r>
         <w:t>Conditionals:</w:t>
@@ -384,7 +389,7 @@
     </w:p>
     <w:p>
       <w:pPr>
-        <w:pStyle w:val="Listeavsnitt"/>
+        <w:pStyle w:val="ListParagraph"/>
         <w:numPr>
           <w:ilvl w:val="0"/>
           <w:numId w:val="5"/>
@@ -402,7 +407,7 @@
     </w:p>
     <w:p>
       <w:pPr>
-        <w:pStyle w:val="Listeavsnitt"/>
+        <w:pStyle w:val="ListParagraph"/>
         <w:numPr>
           <w:ilvl w:val="0"/>
           <w:numId w:val="5"/>
@@ -428,7 +433,7 @@
     </w:p>
     <w:p>
       <w:pPr>
-        <w:pStyle w:val="Listeavsnitt"/>
+        <w:pStyle w:val="ListParagraph"/>
         <w:numPr>
           <w:ilvl w:val="0"/>
           <w:numId w:val="5"/>
@@ -463,7 +468,7 @@
     </w:p>
     <w:p>
       <w:pPr>
-        <w:pStyle w:val="Listeavsnitt"/>
+        <w:pStyle w:val="ListParagraph"/>
       </w:pPr>
       <w:r>
         <w:t xml:space="preserve">NB! </w:t>
@@ -477,19 +482,32 @@
     </w:p>
     <w:p>
       <w:pPr>
-        <w:pStyle w:val="Listeavsnitt"/>
+        <w:pStyle w:val="ListParagraph"/>
         <w:numPr>
           <w:ilvl w:val="0"/>
           <w:numId w:val="5"/>
         </w:numPr>
       </w:pPr>
       <w:r>
-        <w:t>Create a const day = new Date().getDay() that yields a 0 if the current day is Sunday, 1 if Monday … and 6 if the current day is Saturday. Create a program that prints the current day in a proper text format. E.g.: “Today is Monday.”</w:t>
-      </w:r>
-    </w:p>
-    <w:p>
-      <w:pPr>
-        <w:pStyle w:val="Listeavsnitt"/>
+        <w:t>Create a const day = new Date(</w:t>
+      </w:r>
+      <w:proofErr w:type="gramStart"/>
+      <w:r>
+        <w:t>).</w:t>
+      </w:r>
+      <w:proofErr w:type="spellStart"/>
+      <w:r>
+        <w:t>getDay</w:t>
+      </w:r>
+      <w:proofErr w:type="spellEnd"/>
+      <w:proofErr w:type="gramEnd"/>
+      <w:r>
+        <w:t>() that yields a 0 if the current day is Sunday, 1 if Monday … and 6 if the current day is Saturday. Create a program that prints the current day in a proper text format. E.g.: “Today is Monday.”</w:t>
+      </w:r>
+    </w:p>
+    <w:p>
+      <w:pPr>
+        <w:pStyle w:val="ListParagraph"/>
         <w:numPr>
           <w:ilvl w:val="0"/>
           <w:numId w:val="5"/>
@@ -504,7 +522,7 @@
     </w:p>
     <w:p>
       <w:pPr>
-        <w:pStyle w:val="Listeavsnitt"/>
+        <w:pStyle w:val="ListParagraph"/>
         <w:numPr>
           <w:ilvl w:val="0"/>
           <w:numId w:val="5"/>
@@ -516,7 +534,7 @@
     </w:p>
     <w:p>
       <w:pPr>
-        <w:pStyle w:val="Listeavsnitt"/>
+        <w:pStyle w:val="ListParagraph"/>
         <w:numPr>
           <w:ilvl w:val="1"/>
           <w:numId w:val="5"/>
@@ -528,7 +546,7 @@
     </w:p>
     <w:p>
       <w:pPr>
-        <w:pStyle w:val="Listeavsnitt"/>
+        <w:pStyle w:val="ListParagraph"/>
         <w:numPr>
           <w:ilvl w:val="1"/>
           <w:numId w:val="5"/>
@@ -551,7 +569,7 @@
     </w:p>
     <w:tbl>
       <w:tblPr>
-        <w:tblStyle w:val="Tabellrutenett"/>
+        <w:tblStyle w:val="TableGrid"/>
         <w:tblW w:w="0" w:type="auto"/>
         <w:tblInd w:w="720" w:type="dxa"/>
         <w:tblLook w:val="04A0" w:firstRow="1" w:lastRow="0" w:firstColumn="1" w:lastColumn="0" w:noHBand="0" w:noVBand="1"/>
@@ -569,7 +587,7 @@
           </w:tcPr>
           <w:p>
             <w:pPr>
-              <w:pStyle w:val="Listeavsnitt"/>
+              <w:pStyle w:val="ListParagraph"/>
               <w:ind w:left="0"/>
               <w:jc w:val="center"/>
             </w:pPr>
@@ -584,7 +602,7 @@
           </w:tcPr>
           <w:p>
             <w:pPr>
-              <w:pStyle w:val="Listeavsnitt"/>
+              <w:pStyle w:val="ListParagraph"/>
               <w:ind w:left="0"/>
               <w:jc w:val="center"/>
             </w:pPr>
@@ -599,7 +617,7 @@
           </w:tcPr>
           <w:p>
             <w:pPr>
-              <w:pStyle w:val="Listeavsnitt"/>
+              <w:pStyle w:val="ListParagraph"/>
               <w:ind w:left="0"/>
               <w:jc w:val="center"/>
             </w:pPr>
@@ -614,7 +632,7 @@
           </w:tcPr>
           <w:p>
             <w:pPr>
-              <w:pStyle w:val="Listeavsnitt"/>
+              <w:pStyle w:val="ListParagraph"/>
               <w:ind w:left="0"/>
               <w:jc w:val="center"/>
             </w:pPr>
@@ -631,7 +649,7 @@
           </w:tcPr>
           <w:p>
             <w:pPr>
-              <w:pStyle w:val="Listeavsnitt"/>
+              <w:pStyle w:val="ListParagraph"/>
               <w:ind w:left="0"/>
               <w:jc w:val="center"/>
             </w:pPr>
@@ -646,7 +664,7 @@
           </w:tcPr>
           <w:p>
             <w:pPr>
-              <w:pStyle w:val="Listeavsnitt"/>
+              <w:pStyle w:val="ListParagraph"/>
               <w:ind w:left="0"/>
               <w:jc w:val="center"/>
             </w:pPr>
@@ -661,7 +679,7 @@
           </w:tcPr>
           <w:p>
             <w:pPr>
-              <w:pStyle w:val="Listeavsnitt"/>
+              <w:pStyle w:val="ListParagraph"/>
               <w:ind w:left="0"/>
               <w:jc w:val="center"/>
             </w:pPr>
@@ -676,7 +694,7 @@
           </w:tcPr>
           <w:p>
             <w:pPr>
-              <w:pStyle w:val="Listeavsnitt"/>
+              <w:pStyle w:val="ListParagraph"/>
               <w:ind w:left="0"/>
               <w:jc w:val="center"/>
             </w:pPr>
@@ -693,7 +711,7 @@
           </w:tcPr>
           <w:p>
             <w:pPr>
-              <w:pStyle w:val="Listeavsnitt"/>
+              <w:pStyle w:val="ListParagraph"/>
               <w:ind w:left="0"/>
               <w:jc w:val="center"/>
             </w:pPr>
@@ -708,7 +726,7 @@
           </w:tcPr>
           <w:p>
             <w:pPr>
-              <w:pStyle w:val="Listeavsnitt"/>
+              <w:pStyle w:val="ListParagraph"/>
               <w:ind w:left="0"/>
               <w:jc w:val="center"/>
             </w:pPr>
@@ -723,7 +741,7 @@
           </w:tcPr>
           <w:p>
             <w:pPr>
-              <w:pStyle w:val="Listeavsnitt"/>
+              <w:pStyle w:val="ListParagraph"/>
               <w:ind w:left="0"/>
               <w:jc w:val="center"/>
             </w:pPr>
@@ -738,7 +756,7 @@
           </w:tcPr>
           <w:p>
             <w:pPr>
-              <w:pStyle w:val="Listeavsnitt"/>
+              <w:pStyle w:val="ListParagraph"/>
               <w:ind w:left="0"/>
               <w:jc w:val="center"/>
             </w:pPr>
@@ -755,7 +773,7 @@
           </w:tcPr>
           <w:p>
             <w:pPr>
-              <w:pStyle w:val="Listeavsnitt"/>
+              <w:pStyle w:val="ListParagraph"/>
               <w:ind w:left="0"/>
               <w:jc w:val="center"/>
             </w:pPr>
@@ -770,7 +788,7 @@
           </w:tcPr>
           <w:p>
             <w:pPr>
-              <w:pStyle w:val="Listeavsnitt"/>
+              <w:pStyle w:val="ListParagraph"/>
               <w:ind w:left="0"/>
               <w:jc w:val="center"/>
             </w:pPr>
@@ -785,7 +803,7 @@
           </w:tcPr>
           <w:p>
             <w:pPr>
-              <w:pStyle w:val="Listeavsnitt"/>
+              <w:pStyle w:val="ListParagraph"/>
               <w:ind w:left="0"/>
               <w:jc w:val="center"/>
             </w:pPr>
@@ -800,7 +818,7 @@
           </w:tcPr>
           <w:p>
             <w:pPr>
-              <w:pStyle w:val="Listeavsnitt"/>
+              <w:pStyle w:val="ListParagraph"/>
               <w:ind w:left="0"/>
               <w:jc w:val="center"/>
             </w:pPr>
@@ -813,12 +831,12 @@
     </w:tbl>
     <w:p>
       <w:pPr>
-        <w:pStyle w:val="Listeavsnitt"/>
+        <w:pStyle w:val="ListParagraph"/>
       </w:pPr>
     </w:p>
     <w:tbl>
       <w:tblPr>
-        <w:tblStyle w:val="Tabellrutenett"/>
+        <w:tblStyle w:val="TableGrid"/>
         <w:tblW w:w="0" w:type="auto"/>
         <w:tblInd w:w="720" w:type="dxa"/>
         <w:tblLook w:val="04A0" w:firstRow="1" w:lastRow="0" w:firstColumn="1" w:lastColumn="0" w:noHBand="0" w:noVBand="1"/>
@@ -836,7 +854,7 @@
           </w:tcPr>
           <w:p>
             <w:pPr>
-              <w:pStyle w:val="Listeavsnitt"/>
+              <w:pStyle w:val="ListParagraph"/>
               <w:ind w:left="0"/>
               <w:jc w:val="center"/>
             </w:pPr>
@@ -851,7 +869,7 @@
           </w:tcPr>
           <w:p>
             <w:pPr>
-              <w:pStyle w:val="Listeavsnitt"/>
+              <w:pStyle w:val="ListParagraph"/>
               <w:ind w:left="0"/>
               <w:jc w:val="center"/>
             </w:pPr>
@@ -866,7 +884,7 @@
           </w:tcPr>
           <w:p>
             <w:pPr>
-              <w:pStyle w:val="Listeavsnitt"/>
+              <w:pStyle w:val="ListParagraph"/>
               <w:ind w:left="0"/>
               <w:jc w:val="center"/>
             </w:pPr>
@@ -881,7 +899,7 @@
           </w:tcPr>
           <w:p>
             <w:pPr>
-              <w:pStyle w:val="Listeavsnitt"/>
+              <w:pStyle w:val="ListParagraph"/>
               <w:ind w:left="0"/>
               <w:jc w:val="center"/>
             </w:pPr>
@@ -898,7 +916,7 @@
           </w:tcPr>
           <w:p>
             <w:pPr>
-              <w:pStyle w:val="Listeavsnitt"/>
+              <w:pStyle w:val="ListParagraph"/>
               <w:ind w:left="0"/>
               <w:jc w:val="center"/>
             </w:pPr>
@@ -913,7 +931,7 @@
           </w:tcPr>
           <w:p>
             <w:pPr>
-              <w:pStyle w:val="Listeavsnitt"/>
+              <w:pStyle w:val="ListParagraph"/>
               <w:ind w:left="0"/>
               <w:jc w:val="center"/>
             </w:pPr>
@@ -928,7 +946,7 @@
           </w:tcPr>
           <w:p>
             <w:pPr>
-              <w:pStyle w:val="Listeavsnitt"/>
+              <w:pStyle w:val="ListParagraph"/>
               <w:ind w:left="0"/>
               <w:jc w:val="center"/>
             </w:pPr>
@@ -943,7 +961,7 @@
           </w:tcPr>
           <w:p>
             <w:pPr>
-              <w:pStyle w:val="Listeavsnitt"/>
+              <w:pStyle w:val="ListParagraph"/>
               <w:ind w:left="0"/>
               <w:jc w:val="center"/>
             </w:pPr>
@@ -960,7 +978,7 @@
           </w:tcPr>
           <w:p>
             <w:pPr>
-              <w:pStyle w:val="Listeavsnitt"/>
+              <w:pStyle w:val="ListParagraph"/>
               <w:ind w:left="0"/>
               <w:jc w:val="center"/>
             </w:pPr>
@@ -975,7 +993,7 @@
           </w:tcPr>
           <w:p>
             <w:pPr>
-              <w:pStyle w:val="Listeavsnitt"/>
+              <w:pStyle w:val="ListParagraph"/>
               <w:ind w:left="0"/>
               <w:jc w:val="center"/>
             </w:pPr>
@@ -990,7 +1008,7 @@
           </w:tcPr>
           <w:p>
             <w:pPr>
-              <w:pStyle w:val="Listeavsnitt"/>
+              <w:pStyle w:val="ListParagraph"/>
               <w:ind w:left="0"/>
               <w:jc w:val="center"/>
             </w:pPr>
@@ -1005,7 +1023,7 @@
           </w:tcPr>
           <w:p>
             <w:pPr>
-              <w:pStyle w:val="Listeavsnitt"/>
+              <w:pStyle w:val="ListParagraph"/>
               <w:ind w:left="0"/>
               <w:jc w:val="center"/>
             </w:pPr>
@@ -1022,7 +1040,7 @@
           </w:tcPr>
           <w:p>
             <w:pPr>
-              <w:pStyle w:val="Listeavsnitt"/>
+              <w:pStyle w:val="ListParagraph"/>
               <w:ind w:left="0"/>
               <w:jc w:val="center"/>
             </w:pPr>
@@ -1037,7 +1055,7 @@
           </w:tcPr>
           <w:p>
             <w:pPr>
-              <w:pStyle w:val="Listeavsnitt"/>
+              <w:pStyle w:val="ListParagraph"/>
               <w:ind w:left="0"/>
               <w:jc w:val="center"/>
             </w:pPr>
@@ -1052,7 +1070,7 @@
           </w:tcPr>
           <w:p>
             <w:pPr>
-              <w:pStyle w:val="Listeavsnitt"/>
+              <w:pStyle w:val="ListParagraph"/>
               <w:ind w:left="0"/>
               <w:jc w:val="center"/>
             </w:pPr>
@@ -1067,7 +1085,7 @@
           </w:tcPr>
           <w:p>
             <w:pPr>
-              <w:pStyle w:val="Listeavsnitt"/>
+              <w:pStyle w:val="ListParagraph"/>
               <w:ind w:left="0"/>
               <w:jc w:val="center"/>
             </w:pPr>
@@ -1080,13 +1098,13 @@
     </w:tbl>
     <w:p>
       <w:pPr>
-        <w:pStyle w:val="Listeavsnitt"/>
+        <w:pStyle w:val="ListParagraph"/>
         <w:jc w:val="center"/>
       </w:pPr>
     </w:p>
     <w:tbl>
       <w:tblPr>
-        <w:tblStyle w:val="Tabellrutenett"/>
+        <w:tblStyle w:val="TableGrid"/>
         <w:tblW w:w="0" w:type="auto"/>
         <w:tblInd w:w="720" w:type="dxa"/>
         <w:tblLook w:val="04A0" w:firstRow="1" w:lastRow="0" w:firstColumn="1" w:lastColumn="0" w:noHBand="0" w:noVBand="1"/>
@@ -1103,7 +1121,7 @@
           </w:tcPr>
           <w:p>
             <w:pPr>
-              <w:pStyle w:val="Listeavsnitt"/>
+              <w:pStyle w:val="ListParagraph"/>
               <w:ind w:left="0"/>
             </w:pPr>
             <w:r>
@@ -1117,7 +1135,7 @@
           </w:tcPr>
           <w:p>
             <w:pPr>
-              <w:pStyle w:val="Listeavsnitt"/>
+              <w:pStyle w:val="ListParagraph"/>
               <w:ind w:left="0"/>
             </w:pPr>
             <w:r>
@@ -1131,7 +1149,7 @@
           </w:tcPr>
           <w:p>
             <w:pPr>
-              <w:pStyle w:val="Listeavsnitt"/>
+              <w:pStyle w:val="ListParagraph"/>
               <w:ind w:left="0"/>
               <w:jc w:val="center"/>
             </w:pPr>
@@ -1148,7 +1166,7 @@
           </w:tcPr>
           <w:p>
             <w:pPr>
-              <w:pStyle w:val="Listeavsnitt"/>
+              <w:pStyle w:val="ListParagraph"/>
               <w:ind w:left="0"/>
             </w:pPr>
             <w:r>
@@ -1162,7 +1180,7 @@
           </w:tcPr>
           <w:p>
             <w:pPr>
-              <w:pStyle w:val="Listeavsnitt"/>
+              <w:pStyle w:val="ListParagraph"/>
               <w:ind w:left="0"/>
             </w:pPr>
             <w:r>
@@ -1176,7 +1194,7 @@
           </w:tcPr>
           <w:p>
             <w:pPr>
-              <w:pStyle w:val="Listeavsnitt"/>
+              <w:pStyle w:val="ListParagraph"/>
               <w:ind w:left="0"/>
               <w:jc w:val="center"/>
             </w:pPr>
@@ -1189,12 +1207,12 @@
     </w:tbl>
     <w:p>
       <w:pPr>
-        <w:pStyle w:val="Listeavsnitt"/>
+        <w:pStyle w:val="ListParagraph"/>
       </w:pPr>
     </w:p>
     <w:tbl>
       <w:tblPr>
-        <w:tblStyle w:val="Tabellrutenett"/>
+        <w:tblStyle w:val="TableGrid"/>
         <w:tblW w:w="0" w:type="auto"/>
         <w:tblInd w:w="720" w:type="dxa"/>
         <w:tblLook w:val="04A0" w:firstRow="1" w:lastRow="0" w:firstColumn="1" w:lastColumn="0" w:noHBand="0" w:noVBand="1"/>
@@ -1212,7 +1230,7 @@
           </w:tcPr>
           <w:p>
             <w:pPr>
-              <w:pStyle w:val="Listeavsnitt"/>
+              <w:pStyle w:val="ListParagraph"/>
               <w:ind w:left="0"/>
               <w:jc w:val="center"/>
             </w:pPr>
@@ -1227,7 +1245,7 @@
           </w:tcPr>
           <w:p>
             <w:pPr>
-              <w:pStyle w:val="Listeavsnitt"/>
+              <w:pStyle w:val="ListParagraph"/>
               <w:ind w:left="0"/>
               <w:jc w:val="center"/>
             </w:pPr>
@@ -1242,7 +1260,7 @@
           </w:tcPr>
           <w:p>
             <w:pPr>
-              <w:pStyle w:val="Listeavsnitt"/>
+              <w:pStyle w:val="ListParagraph"/>
               <w:ind w:left="0"/>
               <w:jc w:val="center"/>
             </w:pPr>
@@ -1257,7 +1275,7 @@
           </w:tcPr>
           <w:p>
             <w:pPr>
-              <w:pStyle w:val="Listeavsnitt"/>
+              <w:pStyle w:val="ListParagraph"/>
               <w:ind w:left="0"/>
               <w:jc w:val="center"/>
             </w:pPr>
@@ -1274,13 +1292,15 @@
           </w:tcPr>
           <w:p>
             <w:pPr>
-              <w:pStyle w:val="Listeavsnitt"/>
+              <w:pStyle w:val="ListParagraph"/>
               <w:ind w:left="0"/>
               <w:jc w:val="center"/>
             </w:pPr>
+            <w:proofErr w:type="gramStart"/>
             <w:r>
               <w:t>!true</w:t>
             </w:r>
+            <w:proofErr w:type="gramEnd"/>
           </w:p>
         </w:tc>
         <w:tc>
@@ -1289,7 +1309,7 @@
           </w:tcPr>
           <w:p>
             <w:pPr>
-              <w:pStyle w:val="Listeavsnitt"/>
+              <w:pStyle w:val="ListParagraph"/>
               <w:ind w:left="0"/>
               <w:jc w:val="center"/>
             </w:pPr>
@@ -1304,7 +1324,7 @@
           </w:tcPr>
           <w:p>
             <w:pPr>
-              <w:pStyle w:val="Listeavsnitt"/>
+              <w:pStyle w:val="ListParagraph"/>
               <w:ind w:left="0"/>
               <w:jc w:val="center"/>
             </w:pPr>
@@ -1319,7 +1339,7 @@
           </w:tcPr>
           <w:p>
             <w:pPr>
-              <w:pStyle w:val="Listeavsnitt"/>
+              <w:pStyle w:val="ListParagraph"/>
               <w:ind w:left="0"/>
               <w:jc w:val="center"/>
             </w:pPr>
@@ -1336,13 +1356,15 @@
           </w:tcPr>
           <w:p>
             <w:pPr>
-              <w:pStyle w:val="Listeavsnitt"/>
+              <w:pStyle w:val="ListParagraph"/>
               <w:ind w:left="0"/>
               <w:jc w:val="center"/>
             </w:pPr>
+            <w:proofErr w:type="gramStart"/>
             <w:r>
               <w:t>!false</w:t>
             </w:r>
+            <w:proofErr w:type="gramEnd"/>
           </w:p>
         </w:tc>
         <w:tc>
@@ -1351,7 +1373,7 @@
           </w:tcPr>
           <w:p>
             <w:pPr>
-              <w:pStyle w:val="Listeavsnitt"/>
+              <w:pStyle w:val="ListParagraph"/>
               <w:ind w:left="0"/>
               <w:jc w:val="center"/>
             </w:pPr>
@@ -1366,7 +1388,7 @@
           </w:tcPr>
           <w:p>
             <w:pPr>
-              <w:pStyle w:val="Listeavsnitt"/>
+              <w:pStyle w:val="ListParagraph"/>
               <w:ind w:left="0"/>
               <w:jc w:val="center"/>
             </w:pPr>
@@ -1381,7 +1403,7 @@
           </w:tcPr>
           <w:p>
             <w:pPr>
-              <w:pStyle w:val="Listeavsnitt"/>
+              <w:pStyle w:val="ListParagraph"/>
               <w:ind w:left="0"/>
               <w:jc w:val="center"/>
             </w:pPr>
@@ -1398,7 +1420,7 @@
           </w:tcPr>
           <w:p>
             <w:pPr>
-              <w:pStyle w:val="Listeavsnitt"/>
+              <w:pStyle w:val="ListParagraph"/>
               <w:ind w:left="0"/>
               <w:jc w:val="center"/>
             </w:pPr>
@@ -1413,7 +1435,7 @@
           </w:tcPr>
           <w:p>
             <w:pPr>
-              <w:pStyle w:val="Listeavsnitt"/>
+              <w:pStyle w:val="ListParagraph"/>
               <w:ind w:left="0"/>
               <w:jc w:val="center"/>
             </w:pPr>
@@ -1428,7 +1450,7 @@
           </w:tcPr>
           <w:p>
             <w:pPr>
-              <w:pStyle w:val="Listeavsnitt"/>
+              <w:pStyle w:val="ListParagraph"/>
               <w:ind w:left="0"/>
               <w:jc w:val="center"/>
             </w:pPr>
@@ -1443,7 +1465,7 @@
           </w:tcPr>
           <w:p>
             <w:pPr>
-              <w:pStyle w:val="Listeavsnitt"/>
+              <w:pStyle w:val="ListParagraph"/>
               <w:ind w:left="0"/>
               <w:jc w:val="center"/>
             </w:pPr>
@@ -1460,12 +1482,17 @@
           </w:tcPr>
           <w:p>
             <w:pPr>
-              <w:pStyle w:val="Listeavsnitt"/>
+              <w:pStyle w:val="ListParagraph"/>
               <w:ind w:left="0"/>
               <w:jc w:val="center"/>
             </w:pPr>
+            <w:proofErr w:type="gramStart"/>
             <w:r>
-              <w:t>!(23 == “23”)</w:t>
+              <w:t>!(</w:t>
+            </w:r>
+            <w:proofErr w:type="gramEnd"/>
+            <w:r>
+              <w:t>23 == “23”)</w:t>
             </w:r>
           </w:p>
         </w:tc>
@@ -1475,7 +1502,7 @@
           </w:tcPr>
           <w:p>
             <w:pPr>
-              <w:pStyle w:val="Listeavsnitt"/>
+              <w:pStyle w:val="ListParagraph"/>
               <w:ind w:left="0"/>
               <w:jc w:val="center"/>
             </w:pPr>
@@ -1490,7 +1517,7 @@
           </w:tcPr>
           <w:p>
             <w:pPr>
-              <w:pStyle w:val="Listeavsnitt"/>
+              <w:pStyle w:val="ListParagraph"/>
               <w:ind w:left="0"/>
               <w:jc w:val="center"/>
             </w:pPr>
@@ -1505,7 +1532,7 @@
           </w:tcPr>
           <w:p>
             <w:pPr>
-              <w:pStyle w:val="Listeavsnitt"/>
+              <w:pStyle w:val="ListParagraph"/>
               <w:ind w:left="0"/>
               <w:jc w:val="center"/>
             </w:pPr>
@@ -1522,7 +1549,7 @@
           </w:tcPr>
           <w:p>
             <w:pPr>
-              <w:pStyle w:val="Listeavsnitt"/>
+              <w:pStyle w:val="ListParagraph"/>
               <w:ind w:left="0"/>
               <w:jc w:val="center"/>
             </w:pPr>
@@ -1537,7 +1564,7 @@
           </w:tcPr>
           <w:p>
             <w:pPr>
-              <w:pStyle w:val="Listeavsnitt"/>
+              <w:pStyle w:val="ListParagraph"/>
               <w:ind w:left="0"/>
               <w:jc w:val="center"/>
             </w:pPr>
@@ -1552,7 +1579,7 @@
           </w:tcPr>
           <w:p>
             <w:pPr>
-              <w:pStyle w:val="Listeavsnitt"/>
+              <w:pStyle w:val="ListParagraph"/>
               <w:ind w:left="0"/>
               <w:jc w:val="center"/>
             </w:pPr>
@@ -1567,7 +1594,7 @@
           </w:tcPr>
           <w:p>
             <w:pPr>
-              <w:pStyle w:val="Listeavsnitt"/>
+              <w:pStyle w:val="ListParagraph"/>
               <w:ind w:left="0"/>
               <w:jc w:val="center"/>
             </w:pPr>
@@ -1584,12 +1611,17 @@
           </w:tcPr>
           <w:p>
             <w:pPr>
-              <w:pStyle w:val="Listeavsnitt"/>
+              <w:pStyle w:val="ListParagraph"/>
               <w:ind w:left="0"/>
               <w:jc w:val="center"/>
             </w:pPr>
+            <w:proofErr w:type="gramStart"/>
             <w:r>
-              <w:t>!null == true</w:t>
+              <w:t>!null</w:t>
+            </w:r>
+            <w:proofErr w:type="gramEnd"/>
+            <w:r>
+              <w:t xml:space="preserve"> == true</w:t>
             </w:r>
           </w:p>
         </w:tc>
@@ -1599,7 +1631,7 @@
           </w:tcPr>
           <w:p>
             <w:pPr>
-              <w:pStyle w:val="Listeavsnitt"/>
+              <w:pStyle w:val="ListParagraph"/>
               <w:ind w:left="0"/>
               <w:jc w:val="center"/>
             </w:pPr>
@@ -1614,7 +1646,7 @@
           </w:tcPr>
           <w:p>
             <w:pPr>
-              <w:pStyle w:val="Listeavsnitt"/>
+              <w:pStyle w:val="ListParagraph"/>
               <w:ind w:left="0"/>
               <w:jc w:val="center"/>
             </w:pPr>
@@ -1629,7 +1661,7 @@
           </w:tcPr>
           <w:p>
             <w:pPr>
-              <w:pStyle w:val="Listeavsnitt"/>
+              <w:pStyle w:val="ListParagraph"/>
               <w:ind w:left="0"/>
               <w:jc w:val="center"/>
             </w:pPr>
@@ -1646,13 +1678,18 @@
           </w:tcPr>
           <w:p>
             <w:pPr>
-              <w:pStyle w:val="Listeavsnitt"/>
+              <w:pStyle w:val="ListParagraph"/>
               <w:ind w:left="0"/>
               <w:jc w:val="center"/>
             </w:pPr>
             <w:r>
-              <w:t>12 &gt; 50 &amp;&amp; !true</w:t>
+              <w:t>12 &gt; 50 &amp;</w:t>
             </w:r>
+            <w:proofErr w:type="gramStart"/>
+            <w:r>
+              <w:t>&amp; !true</w:t>
+            </w:r>
+            <w:proofErr w:type="gramEnd"/>
           </w:p>
         </w:tc>
         <w:tc>
@@ -1661,7 +1698,7 @@
           </w:tcPr>
           <w:p>
             <w:pPr>
-              <w:pStyle w:val="Listeavsnitt"/>
+              <w:pStyle w:val="ListParagraph"/>
               <w:ind w:left="0"/>
               <w:jc w:val="center"/>
             </w:pPr>
@@ -1676,7 +1713,7 @@
           </w:tcPr>
           <w:p>
             <w:pPr>
-              <w:pStyle w:val="Listeavsnitt"/>
+              <w:pStyle w:val="ListParagraph"/>
               <w:ind w:left="0"/>
               <w:jc w:val="center"/>
             </w:pPr>
@@ -1697,7 +1734,7 @@
           </w:tcPr>
           <w:p>
             <w:pPr>
-              <w:pStyle w:val="Listeavsnitt"/>
+              <w:pStyle w:val="ListParagraph"/>
               <w:ind w:left="0"/>
               <w:jc w:val="center"/>
             </w:pPr>
@@ -1710,17 +1747,17 @@
     </w:tbl>
     <w:p>
       <w:pPr>
-        <w:pStyle w:val="Listeavsnitt"/>
-      </w:pPr>
-    </w:p>
-    <w:p>
-      <w:pPr>
-        <w:pStyle w:val="Listeavsnitt"/>
-      </w:pPr>
-    </w:p>
-    <w:p>
-      <w:pPr>
-        <w:pStyle w:val="Listeavsnitt"/>
+        <w:pStyle w:val="ListParagraph"/>
+      </w:pPr>
+    </w:p>
+    <w:p>
+      <w:pPr>
+        <w:pStyle w:val="ListParagraph"/>
+      </w:pPr>
+    </w:p>
+    <w:p>
+      <w:pPr>
+        <w:pStyle w:val="ListParagraph"/>
       </w:pPr>
       <w:r>
         <w:lastRenderedPageBreak/>
@@ -1729,7 +1766,7 @@
     </w:p>
     <w:p>
       <w:pPr>
-        <w:pStyle w:val="Listeavsnitt"/>
+        <w:pStyle w:val="ListParagraph"/>
         <w:numPr>
           <w:ilvl w:val="0"/>
           <w:numId w:val="9"/>
@@ -1741,7 +1778,7 @@
     </w:p>
     <w:p>
       <w:pPr>
-        <w:pStyle w:val="Listeavsnitt"/>
+        <w:pStyle w:val="ListParagraph"/>
         <w:numPr>
           <w:ilvl w:val="0"/>
           <w:numId w:val="9"/>
@@ -1753,7 +1790,7 @@
     </w:p>
     <w:p>
       <w:pPr>
-        <w:pStyle w:val="Listeavsnitt"/>
+        <w:pStyle w:val="ListParagraph"/>
         <w:numPr>
           <w:ilvl w:val="0"/>
           <w:numId w:val="9"/>
@@ -1765,7 +1802,7 @@
     </w:p>
     <w:p>
       <w:pPr>
-        <w:pStyle w:val="Listeavsnitt"/>
+        <w:pStyle w:val="ListParagraph"/>
         <w:numPr>
           <w:ilvl w:val="0"/>
           <w:numId w:val="9"/>
@@ -1777,7 +1814,7 @@
     </w:p>
     <w:p>
       <w:pPr>
-        <w:pStyle w:val="Listeavsnitt"/>
+        <w:pStyle w:val="ListParagraph"/>
         <w:numPr>
           <w:ilvl w:val="0"/>
           <w:numId w:val="9"/>
@@ -1789,7 +1826,7 @@
     </w:p>
     <w:p>
       <w:pPr>
-        <w:pStyle w:val="Listeavsnitt"/>
+        <w:pStyle w:val="ListParagraph"/>
         <w:numPr>
           <w:ilvl w:val="0"/>
           <w:numId w:val="9"/>
@@ -1801,7 +1838,7 @@
     </w:p>
     <w:p>
       <w:pPr>
-        <w:pStyle w:val="Listeavsnitt"/>
+        <w:pStyle w:val="ListParagraph"/>
         <w:numPr>
           <w:ilvl w:val="0"/>
           <w:numId w:val="9"/>
@@ -1813,7 +1850,7 @@
     </w:p>
     <w:p>
       <w:pPr>
-        <w:pStyle w:val="Listeavsnitt"/>
+        <w:pStyle w:val="ListParagraph"/>
         <w:numPr>
           <w:ilvl w:val="0"/>
           <w:numId w:val="9"/>
@@ -1828,7 +1865,7 @@
     </w:p>
     <w:p>
       <w:pPr>
-        <w:pStyle w:val="Listeavsnitt"/>
+        <w:pStyle w:val="ListParagraph"/>
         <w:numPr>
           <w:ilvl w:val="0"/>
           <w:numId w:val="9"/>
@@ -1840,19 +1877,24 @@
     </w:p>
     <w:p>
       <w:pPr>
-        <w:pStyle w:val="Listeavsnitt"/>
+        <w:pStyle w:val="ListParagraph"/>
         <w:numPr>
           <w:ilvl w:val="0"/>
           <w:numId w:val="9"/>
         </w:numPr>
       </w:pPr>
       <w:r>
-        <w:t>Write a loop to calculate 99!.</w:t>
-      </w:r>
-    </w:p>
-    <w:p>
-      <w:pPr>
-        <w:pStyle w:val="Listeavsnitt"/>
+        <w:t xml:space="preserve">Write a loop to calculate </w:t>
+      </w:r>
+      <w:proofErr w:type="gramStart"/>
+      <w:r>
+        <w:t>99!.</w:t>
+      </w:r>
+      <w:proofErr w:type="gramEnd"/>
+    </w:p>
+    <w:p>
+      <w:pPr>
+        <w:pStyle w:val="ListParagraph"/>
         <w:numPr>
           <w:ilvl w:val="0"/>
           <w:numId w:val="9"/>
@@ -1864,7 +1906,7 @@
     </w:p>
     <w:p>
       <w:pPr>
-        <w:pStyle w:val="Listeavsnitt"/>
+        <w:pStyle w:val="ListParagraph"/>
         <w:numPr>
           <w:ilvl w:val="0"/>
           <w:numId w:val="9"/>
@@ -1876,7 +1918,7 @@
     </w:p>
     <w:p>
       <w:pPr>
-        <w:pStyle w:val="Listeavsnitt"/>
+        <w:pStyle w:val="ListParagraph"/>
         <w:numPr>
           <w:ilvl w:val="1"/>
           <w:numId w:val="9"/>
@@ -1903,7 +1945,7 @@
     </w:p>
     <w:p>
       <w:pPr>
-        <w:pStyle w:val="Listeavsnitt"/>
+        <w:pStyle w:val="ListParagraph"/>
         <w:numPr>
           <w:ilvl w:val="1"/>
           <w:numId w:val="9"/>
@@ -1931,7 +1973,7 @@
     </w:p>
     <w:p>
       <w:pPr>
-        <w:pStyle w:val="Listeavsnitt"/>
+        <w:pStyle w:val="ListParagraph"/>
         <w:numPr>
           <w:ilvl w:val="1"/>
           <w:numId w:val="9"/>
@@ -1967,7 +2009,7 @@
     </w:p>
     <w:p>
       <w:pPr>
-        <w:pStyle w:val="Listeavsnitt"/>
+        <w:pStyle w:val="ListParagraph"/>
         <w:numPr>
           <w:ilvl w:val="0"/>
           <w:numId w:val="10"/>
@@ -1979,7 +2021,7 @@
     </w:p>
     <w:p>
       <w:pPr>
-        <w:pStyle w:val="Listeavsnitt"/>
+        <w:pStyle w:val="ListParagraph"/>
         <w:numPr>
           <w:ilvl w:val="0"/>
           <w:numId w:val="10"/>
@@ -1991,7 +2033,7 @@
     </w:p>
     <w:p>
       <w:pPr>
-        <w:pStyle w:val="Listeavsnitt"/>
+        <w:pStyle w:val="ListParagraph"/>
         <w:numPr>
           <w:ilvl w:val="0"/>
           <w:numId w:val="10"/>
@@ -2003,19 +2045,27 @@
     </w:p>
     <w:p>
       <w:pPr>
-        <w:pStyle w:val="Listeavsnitt"/>
+        <w:pStyle w:val="ListParagraph"/>
         <w:numPr>
           <w:ilvl w:val="0"/>
           <w:numId w:val="10"/>
         </w:numPr>
       </w:pPr>
       <w:r>
-        <w:t>Write a function that takes two integers X and Y as arguments and prints “&lt;X&gt; to the power of &lt;Y&gt; equals: &lt;result&gt;“.</w:t>
-      </w:r>
-    </w:p>
-    <w:p>
-      <w:pPr>
-        <w:pStyle w:val="Listeavsnitt"/>
+        <w:t>Write a function that takes two integers X and Y as arguments and prints “&lt;X&gt; to the power of &lt;Y&gt; equals: &lt;result</w:t>
+      </w:r>
+      <w:proofErr w:type="gramStart"/>
+      <w:r>
+        <w:t>&gt;“</w:t>
+      </w:r>
+      <w:proofErr w:type="gramEnd"/>
+      <w:r>
+        <w:t>.</w:t>
+      </w:r>
+    </w:p>
+    <w:p>
+      <w:pPr>
+        <w:pStyle w:val="ListParagraph"/>
         <w:numPr>
           <w:ilvl w:val="0"/>
           <w:numId w:val="10"/>
@@ -2027,19 +2077,27 @@
     </w:p>
     <w:p>
       <w:pPr>
-        <w:pStyle w:val="Listeavsnitt"/>
+        <w:pStyle w:val="ListParagraph"/>
         <w:numPr>
           <w:ilvl w:val="0"/>
           <w:numId w:val="10"/>
         </w:numPr>
       </w:pPr>
       <w:r>
-        <w:t>Write a program that takes a number N and prints the sum of all number from 0 to N.</w:t>
-      </w:r>
-    </w:p>
-    <w:p>
-      <w:pPr>
-        <w:pStyle w:val="Listeavsnitt"/>
+        <w:t xml:space="preserve">Write a program that takes a number N and prints the sum of all </w:t>
+      </w:r>
+      <w:proofErr w:type="gramStart"/>
+      <w:r>
+        <w:t>number</w:t>
+      </w:r>
+      <w:proofErr w:type="gramEnd"/>
+      <w:r>
+        <w:t xml:space="preserve"> from 0 to N.</w:t>
+      </w:r>
+    </w:p>
+    <w:p>
+      <w:pPr>
+        <w:pStyle w:val="ListParagraph"/>
         <w:numPr>
           <w:ilvl w:val="0"/>
           <w:numId w:val="10"/>
@@ -2051,7 +2109,7 @@
     </w:p>
     <w:p>
       <w:pPr>
-        <w:pStyle w:val="Listeavsnitt"/>
+        <w:pStyle w:val="ListParagraph"/>
         <w:numPr>
           <w:ilvl w:val="0"/>
           <w:numId w:val="10"/>
@@ -2063,7 +2121,7 @@
     </w:p>
     <w:p>
       <w:pPr>
-        <w:pStyle w:val="Listeavsnitt"/>
+        <w:pStyle w:val="ListParagraph"/>
         <w:numPr>
           <w:ilvl w:val="0"/>
           <w:numId w:val="10"/>
@@ -2082,7 +2140,7 @@
     </w:p>
     <w:p>
       <w:pPr>
-        <w:pStyle w:val="Listeavsnitt"/>
+        <w:pStyle w:val="ListParagraph"/>
         <w:numPr>
           <w:ilvl w:val="0"/>
           <w:numId w:val="10"/>
@@ -2102,7 +2160,7 @@
     </w:p>
     <w:p>
       <w:pPr>
-        <w:pStyle w:val="Listeavsnitt"/>
+        <w:pStyle w:val="ListParagraph"/>
         <w:numPr>
           <w:ilvl w:val="0"/>
           <w:numId w:val="10"/>
@@ -2118,24 +2176,48 @@
           <w:rFonts w:eastAsia="Times New Roman" w:cstheme="minorHAnsi"/>
           <w:color w:val="000000"/>
         </w:rPr>
-        <w:t>Write a function that computes the list of the first 100 Fibonacci numbers. The first two Fibonacci numbers are 1 and 1. The n+1-st Fibonacci number can be computed by adding the n-th and the n-1-th Fibonacci number. The first few are therefore 1, 1, 1+1=2, 1+2=3, 2+3=5, 3+5=8.</w:t>
-      </w:r>
-    </w:p>
-    <w:p>
-      <w:pPr>
-        <w:pStyle w:val="Listeavsnitt"/>
+        <w:t>Write a function that computes the list of the first 100 Fibonacci numbers. The first two Fibonacci numbers are 1 and 1. The n+1-st Fibonacci number can be computed by adding the n-</w:t>
+      </w:r>
+      <w:proofErr w:type="spellStart"/>
+      <w:r>
+        <w:rPr>
+          <w:rFonts w:eastAsia="Times New Roman" w:cstheme="minorHAnsi"/>
+          <w:color w:val="000000"/>
+        </w:rPr>
+        <w:t>th</w:t>
+      </w:r>
+      <w:proofErr w:type="spellEnd"/>
+      <w:r>
+        <w:rPr>
+          <w:rFonts w:eastAsia="Times New Roman" w:cstheme="minorHAnsi"/>
+          <w:color w:val="000000"/>
+        </w:rPr>
+        <w:t xml:space="preserve"> and the n-1-th Fibonacci number. The first few are therefore 1, 1, 1+1=2, 1+2=3, 2+3=5, 3+5=8.</w:t>
+      </w:r>
+    </w:p>
+    <w:p>
+      <w:pPr>
+        <w:pStyle w:val="ListParagraph"/>
         <w:numPr>
           <w:ilvl w:val="0"/>
           <w:numId w:val="10"/>
         </w:numPr>
       </w:pPr>
       <w:r>
-        <w:t>Write a function that changes the value of an array at index number i to a given value.</w:t>
-      </w:r>
-    </w:p>
-    <w:p>
-      <w:pPr>
-        <w:pStyle w:val="Listeavsnitt"/>
+        <w:t xml:space="preserve">Write a function that changes the value of an array at index number </w:t>
+      </w:r>
+      <w:proofErr w:type="spellStart"/>
+      <w:r>
+        <w:t>i</w:t>
+      </w:r>
+      <w:proofErr w:type="spellEnd"/>
+      <w:r>
+        <w:t xml:space="preserve"> to a given value.</w:t>
+      </w:r>
+    </w:p>
+    <w:p>
+      <w:pPr>
+        <w:pStyle w:val="ListParagraph"/>
         <w:numPr>
           <w:ilvl w:val="0"/>
           <w:numId w:val="10"/>
@@ -2158,7 +2240,7 @@
     </w:p>
     <w:p>
       <w:pPr>
-        <w:pStyle w:val="Listeavsnitt"/>
+        <w:pStyle w:val="ListParagraph"/>
         <w:numPr>
           <w:ilvl w:val="0"/>
           <w:numId w:val="13"/>
@@ -2176,7 +2258,7 @@
     </w:p>
     <w:p>
       <w:pPr>
-        <w:pStyle w:val="Listeavsnitt"/>
+        <w:pStyle w:val="ListParagraph"/>
         <w:numPr>
           <w:ilvl w:val="0"/>
           <w:numId w:val="13"/>
@@ -2188,13 +2270,18 @@
       <w:r>
         <w:t xml:space="preserve">given </w:t>
       </w:r>
-      <w:r>
-        <w:t>string is a palindrome. Return a Boolean value.</w:t>
-      </w:r>
-    </w:p>
-    <w:p>
-      <w:pPr>
-        <w:pStyle w:val="Listeavsnitt"/>
+      <w:proofErr w:type="gramStart"/>
+      <w:r>
+        <w:t>string</w:t>
+      </w:r>
+      <w:proofErr w:type="gramEnd"/>
+      <w:r>
+        <w:t xml:space="preserve"> is a palindrome. Return a Boolean value.</w:t>
+      </w:r>
+    </w:p>
+    <w:p>
+      <w:pPr>
+        <w:pStyle w:val="ListParagraph"/>
         <w:numPr>
           <w:ilvl w:val="0"/>
           <w:numId w:val="13"/>
@@ -2209,7 +2296,7 @@
     </w:p>
     <w:p>
       <w:pPr>
-        <w:pStyle w:val="Listeavsnitt"/>
+        <w:pStyle w:val="ListParagraph"/>
         <w:numPr>
           <w:ilvl w:val="0"/>
           <w:numId w:val="13"/>
@@ -2221,7 +2308,7 @@
     </w:p>
     <w:p>
       <w:pPr>
-        <w:pStyle w:val="Listeavsnitt"/>
+        <w:pStyle w:val="ListParagraph"/>
         <w:numPr>
           <w:ilvl w:val="0"/>
           <w:numId w:val="13"/>
@@ -2241,7 +2328,7 @@
     </w:p>
     <w:p>
       <w:pPr>
-        <w:pStyle w:val="Listeavsnitt"/>
+        <w:pStyle w:val="ListParagraph"/>
         <w:numPr>
           <w:ilvl w:val="0"/>
           <w:numId w:val="12"/>
@@ -2253,7 +2340,7 @@
     </w:p>
     <w:p>
       <w:pPr>
-        <w:pStyle w:val="Listeavsnitt"/>
+        <w:pStyle w:val="ListParagraph"/>
         <w:numPr>
           <w:ilvl w:val="1"/>
           <w:numId w:val="12"/>
@@ -2265,7 +2352,7 @@
     </w:p>
     <w:p>
       <w:pPr>
-        <w:pStyle w:val="Listeavsnitt"/>
+        <w:pStyle w:val="ListParagraph"/>
         <w:numPr>
           <w:ilvl w:val="1"/>
           <w:numId w:val="12"/>
@@ -2277,7 +2364,7 @@
     </w:p>
     <w:p>
       <w:pPr>
-        <w:pStyle w:val="Listeavsnitt"/>
+        <w:pStyle w:val="ListParagraph"/>
         <w:numPr>
           <w:ilvl w:val="1"/>
           <w:numId w:val="12"/>
@@ -2289,7 +2376,7 @@
     </w:p>
     <w:p>
       <w:pPr>
-        <w:pStyle w:val="Listeavsnitt"/>
+        <w:pStyle w:val="ListParagraph"/>
         <w:numPr>
           <w:ilvl w:val="0"/>
           <w:numId w:val="12"/>
@@ -2301,7 +2388,7 @@
     </w:p>
     <w:p>
       <w:pPr>
-        <w:pStyle w:val="Listeavsnitt"/>
+        <w:pStyle w:val="ListParagraph"/>
         <w:numPr>
           <w:ilvl w:val="1"/>
           <w:numId w:val="12"/>
@@ -2313,7 +2400,7 @@
     </w:p>
     <w:p>
       <w:pPr>
-        <w:pStyle w:val="Listeavsnitt"/>
+        <w:pStyle w:val="ListParagraph"/>
         <w:numPr>
           <w:ilvl w:val="1"/>
           <w:numId w:val="12"/>
@@ -2325,7 +2412,7 @@
     </w:p>
     <w:p>
       <w:pPr>
-        <w:pStyle w:val="Listeavsnitt"/>
+        <w:pStyle w:val="ListParagraph"/>
         <w:numPr>
           <w:ilvl w:val="1"/>
           <w:numId w:val="12"/>
@@ -2337,7 +2424,7 @@
     </w:p>
     <w:p>
       <w:pPr>
-        <w:pStyle w:val="Listeavsnitt"/>
+        <w:pStyle w:val="ListParagraph"/>
         <w:numPr>
           <w:ilvl w:val="1"/>
           <w:numId w:val="12"/>
@@ -2349,19 +2436,24 @@
     </w:p>
     <w:p>
       <w:pPr>
-        <w:pStyle w:val="Listeavsnitt"/>
+        <w:pStyle w:val="ListParagraph"/>
         <w:numPr>
           <w:ilvl w:val="1"/>
           <w:numId w:val="12"/>
         </w:numPr>
       </w:pPr>
-      <w:r>
-        <w:t>Squaring one number.</w:t>
-      </w:r>
-    </w:p>
-    <w:p>
-      <w:pPr>
-        <w:pStyle w:val="Listeavsnitt"/>
+      <w:proofErr w:type="gramStart"/>
+      <w:r>
+        <w:t>Squaring</w:t>
+      </w:r>
+      <w:proofErr w:type="gramEnd"/>
+      <w:r>
+        <w:t xml:space="preserve"> one number.</w:t>
+      </w:r>
+    </w:p>
+    <w:p>
+      <w:pPr>
+        <w:pStyle w:val="ListParagraph"/>
         <w:numPr>
           <w:ilvl w:val="1"/>
           <w:numId w:val="12"/>
@@ -2373,7 +2465,7 @@
     </w:p>
     <w:p>
       <w:pPr>
-        <w:pStyle w:val="Listeavsnitt"/>
+        <w:pStyle w:val="ListParagraph"/>
         <w:numPr>
           <w:ilvl w:val="0"/>
           <w:numId w:val="12"/>
@@ -2385,19 +2477,27 @@
     </w:p>
     <w:p>
       <w:pPr>
-        <w:pStyle w:val="Listeavsnitt"/>
+        <w:pStyle w:val="ListParagraph"/>
         <w:numPr>
           <w:ilvl w:val="1"/>
           <w:numId w:val="12"/>
         </w:numPr>
       </w:pPr>
       <w:r>
-        <w:t>Take a random string and prints it in morse code. Make sure the morse code is separated by spaces. E.g.: S O S -&gt; … --- …</w:t>
-      </w:r>
-    </w:p>
-    <w:p>
-      <w:pPr>
-        <w:pStyle w:val="Listeavsnitt"/>
+        <w:t xml:space="preserve">Take a random string and </w:t>
+      </w:r>
+      <w:proofErr w:type="gramStart"/>
+      <w:r>
+        <w:t>prints</w:t>
+      </w:r>
+      <w:proofErr w:type="gramEnd"/>
+      <w:r>
+        <w:t xml:space="preserve"> it in morse code. Make sure the morse code is separated by spaces. E.g.: S O S -&gt; … --- …</w:t>
+      </w:r>
+    </w:p>
+    <w:p>
+      <w:pPr>
+        <w:pStyle w:val="ListParagraph"/>
         <w:numPr>
           <w:ilvl w:val="1"/>
           <w:numId w:val="12"/>
@@ -2409,7 +2509,7 @@
     </w:p>
     <w:p>
       <w:pPr>
-        <w:pStyle w:val="Listeavsnitt"/>
+        <w:pStyle w:val="ListParagraph"/>
         <w:numPr>
           <w:ilvl w:val="1"/>
           <w:numId w:val="12"/>
@@ -2434,7 +2534,7 @@
     </w:p>
     <w:p>
       <w:pPr>
-        <w:pStyle w:val="Listeavsnitt"/>
+        <w:pStyle w:val="ListParagraph"/>
         <w:numPr>
           <w:ilvl w:val="0"/>
           <w:numId w:val="12"/>
@@ -2487,7 +2587,7 @@
     </w:p>
     <w:p>
       <w:pPr>
-        <w:pStyle w:val="Listeavsnitt"/>
+        <w:pStyle w:val="ListParagraph"/>
         <w:numPr>
           <w:ilvl w:val="0"/>
           <w:numId w:val="12"/>
@@ -2528,6 +2628,7 @@
         </w:rPr>
         <w:t xml:space="preserve"> </w:t>
       </w:r>
+      <w:proofErr w:type="gramStart"/>
       <w:r>
         <w:rPr>
           <w:rFonts w:ascii="Consolas" w:eastAsia="Times New Roman" w:hAnsi="Consolas" w:cs="Times New Roman"/>
@@ -2535,7 +2636,17 @@
           <w:sz w:val="21"/>
           <w:szCs w:val="21"/>
         </w:rPr>
-        <w:t>".-"</w:t>
+        <w:t>".-</w:t>
+      </w:r>
+      <w:proofErr w:type="gramEnd"/>
+      <w:r>
+        <w:rPr>
+          <w:rFonts w:ascii="Consolas" w:eastAsia="Times New Roman" w:hAnsi="Consolas" w:cs="Times New Roman"/>
+          <w:color w:val="CE9178"/>
+          <w:sz w:val="21"/>
+          <w:szCs w:val="21"/>
+        </w:rPr>
+        <w:t>"</w:t>
       </w:r>
       <w:r>
         <w:rPr>
@@ -2549,7 +2660,7 @@
     </w:p>
     <w:p>
       <w:pPr>
-        <w:pStyle w:val="Listeavsnitt"/>
+        <w:pStyle w:val="ListParagraph"/>
         <w:numPr>
           <w:ilvl w:val="0"/>
           <w:numId w:val="12"/>
@@ -2611,7 +2722,7 @@
     </w:p>
     <w:p>
       <w:pPr>
-        <w:pStyle w:val="Listeavsnitt"/>
+        <w:pStyle w:val="ListParagraph"/>
         <w:numPr>
           <w:ilvl w:val="0"/>
           <w:numId w:val="12"/>
@@ -2673,7 +2784,7 @@
     </w:p>
     <w:p>
       <w:pPr>
-        <w:pStyle w:val="Listeavsnitt"/>
+        <w:pStyle w:val="ListParagraph"/>
         <w:numPr>
           <w:ilvl w:val="0"/>
           <w:numId w:val="12"/>
@@ -2721,7 +2832,27 @@
           <w:sz w:val="21"/>
           <w:szCs w:val="21"/>
         </w:rPr>
-        <w:t>"-.."</w:t>
+        <w:t>"</w:t>
+      </w:r>
+      <w:proofErr w:type="gramStart"/>
+      <w:r>
+        <w:rPr>
+          <w:rFonts w:ascii="Consolas" w:eastAsia="Times New Roman" w:hAnsi="Consolas" w:cs="Times New Roman"/>
+          <w:color w:val="CE9178"/>
+          <w:sz w:val="21"/>
+          <w:szCs w:val="21"/>
+        </w:rPr>
+        <w:t>-..</w:t>
+      </w:r>
+      <w:proofErr w:type="gramEnd"/>
+      <w:r>
+        <w:rPr>
+          <w:rFonts w:ascii="Consolas" w:eastAsia="Times New Roman" w:hAnsi="Consolas" w:cs="Times New Roman"/>
+          <w:color w:val="CE9178"/>
+          <w:sz w:val="21"/>
+          <w:szCs w:val="21"/>
+        </w:rPr>
+        <w:t>"</w:t>
       </w:r>
       <w:r>
         <w:rPr>
@@ -2735,7 +2866,7 @@
     </w:p>
     <w:p>
       <w:pPr>
-        <w:pStyle w:val="Listeavsnitt"/>
+        <w:pStyle w:val="ListParagraph"/>
         <w:numPr>
           <w:ilvl w:val="0"/>
           <w:numId w:val="12"/>
@@ -2797,7 +2928,7 @@
     </w:p>
     <w:p>
       <w:pPr>
-        <w:pStyle w:val="Listeavsnitt"/>
+        <w:pStyle w:val="ListParagraph"/>
         <w:numPr>
           <w:ilvl w:val="0"/>
           <w:numId w:val="12"/>
@@ -2838,6 +2969,7 @@
         </w:rPr>
         <w:t xml:space="preserve"> </w:t>
       </w:r>
+      <w:proofErr w:type="gramStart"/>
       <w:r>
         <w:rPr>
           <w:rFonts w:ascii="Consolas" w:eastAsia="Times New Roman" w:hAnsi="Consolas" w:cs="Times New Roman"/>
@@ -2845,7 +2977,17 @@
           <w:sz w:val="21"/>
           <w:szCs w:val="21"/>
         </w:rPr>
-        <w:t>"..-."</w:t>
+        <w:t>"..</w:t>
+      </w:r>
+      <w:proofErr w:type="gramEnd"/>
+      <w:r>
+        <w:rPr>
+          <w:rFonts w:ascii="Consolas" w:eastAsia="Times New Roman" w:hAnsi="Consolas" w:cs="Times New Roman"/>
+          <w:color w:val="CE9178"/>
+          <w:sz w:val="21"/>
+          <w:szCs w:val="21"/>
+        </w:rPr>
+        <w:t>-."</w:t>
       </w:r>
       <w:r>
         <w:rPr>
@@ -2859,7 +3001,7 @@
     </w:p>
     <w:p>
       <w:pPr>
-        <w:pStyle w:val="Listeavsnitt"/>
+        <w:pStyle w:val="ListParagraph"/>
         <w:numPr>
           <w:ilvl w:val="0"/>
           <w:numId w:val="12"/>
@@ -2921,7 +3063,7 @@
     </w:p>
     <w:p>
       <w:pPr>
-        <w:pStyle w:val="Listeavsnitt"/>
+        <w:pStyle w:val="ListParagraph"/>
         <w:numPr>
           <w:ilvl w:val="0"/>
           <w:numId w:val="12"/>
@@ -2983,7 +3125,7 @@
     </w:p>
     <w:p>
       <w:pPr>
-        <w:pStyle w:val="Listeavsnitt"/>
+        <w:pStyle w:val="ListParagraph"/>
         <w:numPr>
           <w:ilvl w:val="0"/>
           <w:numId w:val="12"/>
@@ -3045,7 +3187,7 @@
     </w:p>
     <w:p>
       <w:pPr>
-        <w:pStyle w:val="Listeavsnitt"/>
+        <w:pStyle w:val="ListParagraph"/>
         <w:numPr>
           <w:ilvl w:val="0"/>
           <w:numId w:val="12"/>
@@ -3086,6 +3228,7 @@
         </w:rPr>
         <w:t xml:space="preserve"> </w:t>
       </w:r>
+      <w:proofErr w:type="gramStart"/>
       <w:r>
         <w:rPr>
           <w:rFonts w:ascii="Consolas" w:eastAsia="Times New Roman" w:hAnsi="Consolas" w:cs="Times New Roman"/>
@@ -3093,7 +3236,17 @@
           <w:sz w:val="21"/>
           <w:szCs w:val="21"/>
         </w:rPr>
-        <w:t>".---"</w:t>
+        <w:t>".---</w:t>
+      </w:r>
+      <w:proofErr w:type="gramEnd"/>
+      <w:r>
+        <w:rPr>
+          <w:rFonts w:ascii="Consolas" w:eastAsia="Times New Roman" w:hAnsi="Consolas" w:cs="Times New Roman"/>
+          <w:color w:val="CE9178"/>
+          <w:sz w:val="21"/>
+          <w:szCs w:val="21"/>
+        </w:rPr>
+        <w:t>"</w:t>
       </w:r>
       <w:r>
         <w:rPr>
@@ -3107,7 +3260,7 @@
     </w:p>
     <w:p>
       <w:pPr>
-        <w:pStyle w:val="Listeavsnitt"/>
+        <w:pStyle w:val="ListParagraph"/>
         <w:numPr>
           <w:ilvl w:val="0"/>
           <w:numId w:val="12"/>
@@ -3155,7 +3308,27 @@
           <w:sz w:val="21"/>
           <w:szCs w:val="21"/>
         </w:rPr>
-        <w:t>"-.-"</w:t>
+        <w:t>"</w:t>
+      </w:r>
+      <w:proofErr w:type="gramStart"/>
+      <w:r>
+        <w:rPr>
+          <w:rFonts w:ascii="Consolas" w:eastAsia="Times New Roman" w:hAnsi="Consolas" w:cs="Times New Roman"/>
+          <w:color w:val="CE9178"/>
+          <w:sz w:val="21"/>
+          <w:szCs w:val="21"/>
+        </w:rPr>
+        <w:t>-.-</w:t>
+      </w:r>
+      <w:proofErr w:type="gramEnd"/>
+      <w:r>
+        <w:rPr>
+          <w:rFonts w:ascii="Consolas" w:eastAsia="Times New Roman" w:hAnsi="Consolas" w:cs="Times New Roman"/>
+          <w:color w:val="CE9178"/>
+          <w:sz w:val="21"/>
+          <w:szCs w:val="21"/>
+        </w:rPr>
+        <w:t>"</w:t>
       </w:r>
       <w:r>
         <w:rPr>
@@ -3169,7 +3342,7 @@
     </w:p>
     <w:p>
       <w:pPr>
-        <w:pStyle w:val="Listeavsnitt"/>
+        <w:pStyle w:val="ListParagraph"/>
         <w:numPr>
           <w:ilvl w:val="0"/>
           <w:numId w:val="12"/>
@@ -3210,6 +3383,7 @@
         </w:rPr>
         <w:t xml:space="preserve"> </w:t>
       </w:r>
+      <w:proofErr w:type="gramStart"/>
       <w:r>
         <w:rPr>
           <w:rFonts w:ascii="Consolas" w:eastAsia="Times New Roman" w:hAnsi="Consolas" w:cs="Times New Roman"/>
@@ -3217,7 +3391,17 @@
           <w:sz w:val="21"/>
           <w:szCs w:val="21"/>
         </w:rPr>
-        <w:t>".-.."</w:t>
+        <w:t>".-..</w:t>
+      </w:r>
+      <w:proofErr w:type="gramEnd"/>
+      <w:r>
+        <w:rPr>
+          <w:rFonts w:ascii="Consolas" w:eastAsia="Times New Roman" w:hAnsi="Consolas" w:cs="Times New Roman"/>
+          <w:color w:val="CE9178"/>
+          <w:sz w:val="21"/>
+          <w:szCs w:val="21"/>
+        </w:rPr>
+        <w:t>"</w:t>
       </w:r>
       <w:r>
         <w:rPr>
@@ -3231,7 +3415,7 @@
     </w:p>
     <w:p>
       <w:pPr>
-        <w:pStyle w:val="Listeavsnitt"/>
+        <w:pStyle w:val="ListParagraph"/>
         <w:numPr>
           <w:ilvl w:val="0"/>
           <w:numId w:val="12"/>
@@ -3293,7 +3477,7 @@
     </w:p>
     <w:p>
       <w:pPr>
-        <w:pStyle w:val="Listeavsnitt"/>
+        <w:pStyle w:val="ListParagraph"/>
         <w:numPr>
           <w:ilvl w:val="0"/>
           <w:numId w:val="12"/>
@@ -3355,7 +3539,7 @@
     </w:p>
     <w:p>
       <w:pPr>
-        <w:pStyle w:val="Listeavsnitt"/>
+        <w:pStyle w:val="ListParagraph"/>
         <w:numPr>
           <w:ilvl w:val="0"/>
           <w:numId w:val="12"/>
@@ -3417,7 +3601,7 @@
     </w:p>
     <w:p>
       <w:pPr>
-        <w:pStyle w:val="Listeavsnitt"/>
+        <w:pStyle w:val="ListParagraph"/>
         <w:numPr>
           <w:ilvl w:val="0"/>
           <w:numId w:val="12"/>
@@ -3479,7 +3663,7 @@
     </w:p>
     <w:p>
       <w:pPr>
-        <w:pStyle w:val="Listeavsnitt"/>
+        <w:pStyle w:val="ListParagraph"/>
         <w:numPr>
           <w:ilvl w:val="0"/>
           <w:numId w:val="12"/>
@@ -3527,7 +3711,27 @@
           <w:sz w:val="21"/>
           <w:szCs w:val="21"/>
         </w:rPr>
-        <w:t>"--.-"</w:t>
+        <w:t>"</w:t>
+      </w:r>
+      <w:proofErr w:type="gramStart"/>
+      <w:r>
+        <w:rPr>
+          <w:rFonts w:ascii="Consolas" w:eastAsia="Times New Roman" w:hAnsi="Consolas" w:cs="Times New Roman"/>
+          <w:color w:val="CE9178"/>
+          <w:sz w:val="21"/>
+          <w:szCs w:val="21"/>
+        </w:rPr>
+        <w:t>--.-</w:t>
+      </w:r>
+      <w:proofErr w:type="gramEnd"/>
+      <w:r>
+        <w:rPr>
+          <w:rFonts w:ascii="Consolas" w:eastAsia="Times New Roman" w:hAnsi="Consolas" w:cs="Times New Roman"/>
+          <w:color w:val="CE9178"/>
+          <w:sz w:val="21"/>
+          <w:szCs w:val="21"/>
+        </w:rPr>
+        <w:t>"</w:t>
       </w:r>
       <w:r>
         <w:rPr>
@@ -3541,7 +3745,7 @@
     </w:p>
     <w:p>
       <w:pPr>
-        <w:pStyle w:val="Listeavsnitt"/>
+        <w:pStyle w:val="ListParagraph"/>
         <w:numPr>
           <w:ilvl w:val="0"/>
           <w:numId w:val="12"/>
@@ -3603,7 +3807,7 @@
     </w:p>
     <w:p>
       <w:pPr>
-        <w:pStyle w:val="Listeavsnitt"/>
+        <w:pStyle w:val="ListParagraph"/>
         <w:numPr>
           <w:ilvl w:val="0"/>
           <w:numId w:val="12"/>
@@ -3665,7 +3869,7 @@
     </w:p>
     <w:p>
       <w:pPr>
-        <w:pStyle w:val="Listeavsnitt"/>
+        <w:pStyle w:val="ListParagraph"/>
         <w:numPr>
           <w:ilvl w:val="0"/>
           <w:numId w:val="12"/>
@@ -3727,7 +3931,7 @@
     </w:p>
     <w:p>
       <w:pPr>
-        <w:pStyle w:val="Listeavsnitt"/>
+        <w:pStyle w:val="ListParagraph"/>
         <w:numPr>
           <w:ilvl w:val="0"/>
           <w:numId w:val="12"/>
@@ -3768,6 +3972,7 @@
         </w:rPr>
         <w:t xml:space="preserve"> </w:t>
       </w:r>
+      <w:proofErr w:type="gramStart"/>
       <w:r>
         <w:rPr>
           <w:rFonts w:ascii="Consolas" w:eastAsia="Times New Roman" w:hAnsi="Consolas" w:cs="Times New Roman"/>
@@ -3775,7 +3980,17 @@
           <w:sz w:val="21"/>
           <w:szCs w:val="21"/>
         </w:rPr>
-        <w:t>"..-"</w:t>
+        <w:t>"..</w:t>
+      </w:r>
+      <w:proofErr w:type="gramEnd"/>
+      <w:r>
+        <w:rPr>
+          <w:rFonts w:ascii="Consolas" w:eastAsia="Times New Roman" w:hAnsi="Consolas" w:cs="Times New Roman"/>
+          <w:color w:val="CE9178"/>
+          <w:sz w:val="21"/>
+          <w:szCs w:val="21"/>
+        </w:rPr>
+        <w:t>-"</w:t>
       </w:r>
       <w:r>
         <w:rPr>
@@ -3789,7 +4004,7 @@
     </w:p>
     <w:p>
       <w:pPr>
-        <w:pStyle w:val="Listeavsnitt"/>
+        <w:pStyle w:val="ListParagraph"/>
         <w:numPr>
           <w:ilvl w:val="0"/>
           <w:numId w:val="12"/>
@@ -3851,7 +4066,7 @@
     </w:p>
     <w:p>
       <w:pPr>
-        <w:pStyle w:val="Listeavsnitt"/>
+        <w:pStyle w:val="ListParagraph"/>
         <w:numPr>
           <w:ilvl w:val="0"/>
           <w:numId w:val="12"/>
@@ -3892,6 +4107,7 @@
         </w:rPr>
         <w:t xml:space="preserve"> </w:t>
       </w:r>
+      <w:proofErr w:type="gramStart"/>
       <w:r>
         <w:rPr>
           <w:rFonts w:ascii="Consolas" w:eastAsia="Times New Roman" w:hAnsi="Consolas" w:cs="Times New Roman"/>
@@ -3899,7 +4115,17 @@
           <w:sz w:val="21"/>
           <w:szCs w:val="21"/>
         </w:rPr>
-        <w:t>".--"</w:t>
+        <w:t>".--</w:t>
+      </w:r>
+      <w:proofErr w:type="gramEnd"/>
+      <w:r>
+        <w:rPr>
+          <w:rFonts w:ascii="Consolas" w:eastAsia="Times New Roman" w:hAnsi="Consolas" w:cs="Times New Roman"/>
+          <w:color w:val="CE9178"/>
+          <w:sz w:val="21"/>
+          <w:szCs w:val="21"/>
+        </w:rPr>
+        <w:t>"</w:t>
       </w:r>
       <w:r>
         <w:rPr>
@@ -3913,7 +4139,7 @@
     </w:p>
     <w:p>
       <w:pPr>
-        <w:pStyle w:val="Listeavsnitt"/>
+        <w:pStyle w:val="ListParagraph"/>
         <w:numPr>
           <w:ilvl w:val="0"/>
           <w:numId w:val="12"/>
@@ -3961,7 +4187,27 @@
           <w:sz w:val="21"/>
           <w:szCs w:val="21"/>
         </w:rPr>
-        <w:t>"-..-"</w:t>
+        <w:t>"</w:t>
+      </w:r>
+      <w:proofErr w:type="gramStart"/>
+      <w:r>
+        <w:rPr>
+          <w:rFonts w:ascii="Consolas" w:eastAsia="Times New Roman" w:hAnsi="Consolas" w:cs="Times New Roman"/>
+          <w:color w:val="CE9178"/>
+          <w:sz w:val="21"/>
+          <w:szCs w:val="21"/>
+        </w:rPr>
+        <w:t>-..</w:t>
+      </w:r>
+      <w:proofErr w:type="gramEnd"/>
+      <w:r>
+        <w:rPr>
+          <w:rFonts w:ascii="Consolas" w:eastAsia="Times New Roman" w:hAnsi="Consolas" w:cs="Times New Roman"/>
+          <w:color w:val="CE9178"/>
+          <w:sz w:val="21"/>
+          <w:szCs w:val="21"/>
+        </w:rPr>
+        <w:t>-"</w:t>
       </w:r>
       <w:r>
         <w:rPr>
@@ -3975,7 +4221,7 @@
     </w:p>
     <w:p>
       <w:pPr>
-        <w:pStyle w:val="Listeavsnitt"/>
+        <w:pStyle w:val="ListParagraph"/>
         <w:numPr>
           <w:ilvl w:val="0"/>
           <w:numId w:val="12"/>
@@ -4023,7 +4269,27 @@
           <w:sz w:val="21"/>
           <w:szCs w:val="21"/>
         </w:rPr>
-        <w:t>"-.--"</w:t>
+        <w:t>"</w:t>
+      </w:r>
+      <w:proofErr w:type="gramStart"/>
+      <w:r>
+        <w:rPr>
+          <w:rFonts w:ascii="Consolas" w:eastAsia="Times New Roman" w:hAnsi="Consolas" w:cs="Times New Roman"/>
+          <w:color w:val="CE9178"/>
+          <w:sz w:val="21"/>
+          <w:szCs w:val="21"/>
+        </w:rPr>
+        <w:t>-.--</w:t>
+      </w:r>
+      <w:proofErr w:type="gramEnd"/>
+      <w:r>
+        <w:rPr>
+          <w:rFonts w:ascii="Consolas" w:eastAsia="Times New Roman" w:hAnsi="Consolas" w:cs="Times New Roman"/>
+          <w:color w:val="CE9178"/>
+          <w:sz w:val="21"/>
+          <w:szCs w:val="21"/>
+        </w:rPr>
+        <w:t>"</w:t>
       </w:r>
       <w:r>
         <w:rPr>
@@ -4037,7 +4303,7 @@
     </w:p>
     <w:p>
       <w:pPr>
-        <w:pStyle w:val="Listeavsnitt"/>
+        <w:pStyle w:val="ListParagraph"/>
         <w:numPr>
           <w:ilvl w:val="0"/>
           <w:numId w:val="12"/>
@@ -4085,12 +4351,32 @@
           <w:sz w:val="21"/>
           <w:szCs w:val="21"/>
         </w:rPr>
-        <w:t>"--.."</w:t>
-      </w:r>
-    </w:p>
-    <w:p>
-      <w:pPr>
-        <w:pStyle w:val="Listeavsnitt"/>
+        <w:t>"</w:t>
+      </w:r>
+      <w:proofErr w:type="gramStart"/>
+      <w:r>
+        <w:rPr>
+          <w:rFonts w:ascii="Consolas" w:eastAsia="Times New Roman" w:hAnsi="Consolas" w:cs="Times New Roman"/>
+          <w:color w:val="CE9178"/>
+          <w:sz w:val="21"/>
+          <w:szCs w:val="21"/>
+        </w:rPr>
+        <w:t>--..</w:t>
+      </w:r>
+      <w:proofErr w:type="gramEnd"/>
+      <w:r>
+        <w:rPr>
+          <w:rFonts w:ascii="Consolas" w:eastAsia="Times New Roman" w:hAnsi="Consolas" w:cs="Times New Roman"/>
+          <w:color w:val="CE9178"/>
+          <w:sz w:val="21"/>
+          <w:szCs w:val="21"/>
+        </w:rPr>
+        <w:t>"</w:t>
+      </w:r>
+    </w:p>
+    <w:p>
+      <w:pPr>
+        <w:pStyle w:val="ListParagraph"/>
         <w:numPr>
           <w:ilvl w:val="0"/>
           <w:numId w:val="12"/>
@@ -4116,7 +4402,7 @@
     </w:p>
     <w:p>
       <w:pPr>
-        <w:pStyle w:val="Listeavsnitt"/>
+        <w:pStyle w:val="ListParagraph"/>
         <w:numPr>
           <w:ilvl w:val="0"/>
           <w:numId w:val="12"/>
@@ -4133,7 +4419,7 @@
     </w:p>
     <w:p>
       <w:pPr>
-        <w:pStyle w:val="Listeavsnitt"/>
+        <w:pStyle w:val="ListParagraph"/>
         <w:numPr>
           <w:ilvl w:val="0"/>
           <w:numId w:val="12"/>
@@ -4183,6 +4469,7 @@
         </w:rPr>
         <w:t xml:space="preserve"> </w:t>
       </w:r>
+      <w:proofErr w:type="gramStart"/>
       <w:r>
         <w:rPr>
           <w:rFonts w:ascii="Consolas" w:eastAsia="Times New Roman" w:hAnsi="Consolas" w:cs="Times New Roman"/>
@@ -4201,16 +4488,17 @@
         </w:rPr>
         <w:t>;</w:t>
       </w:r>
-    </w:p>
-    <w:p>
-      <w:pPr>
-        <w:pStyle w:val="Listeavsnitt"/>
+      <w:proofErr w:type="gramEnd"/>
+    </w:p>
+    <w:p>
+      <w:pPr>
+        <w:pStyle w:val="ListParagraph"/>
         <w:ind w:left="1440"/>
       </w:pPr>
     </w:p>
     <w:p>
       <w:pPr>
-        <w:pStyle w:val="Listeavsnitt"/>
+        <w:pStyle w:val="ListParagraph"/>
         <w:numPr>
           <w:ilvl w:val="1"/>
           <w:numId w:val="12"/>
@@ -4244,6 +4532,7 @@
           <w:szCs w:val="21"/>
         </w:rPr>
       </w:pPr>
+      <w:proofErr w:type="spellStart"/>
       <w:r>
         <w:rPr>
           <w:rFonts w:ascii="Consolas" w:eastAsia="Times New Roman" w:hAnsi="Consolas" w:cs="Times New Roman"/>
@@ -4253,6 +4542,7 @@
         </w:rPr>
         <w:t>getKeyByValue</w:t>
       </w:r>
+      <w:proofErr w:type="spellEnd"/>
       <w:r>
         <w:rPr>
           <w:rFonts w:ascii="Consolas" w:eastAsia="Times New Roman" w:hAnsi="Consolas" w:cs="Times New Roman"/>
@@ -4269,7 +4559,7 @@
           <w:sz w:val="21"/>
           <w:szCs w:val="21"/>
         </w:rPr>
-        <w:t>obj</w:t>
+        <w:t>value</w:t>
       </w:r>
       <w:r>
         <w:rPr>
@@ -4283,7 +4573,7 @@
     </w:p>
     <w:p>
       <w:pPr>
-        <w:pStyle w:val="Listeavsnitt"/>
+        <w:pStyle w:val="ListParagraph"/>
         <w:shd w:val="clear" w:color="auto" w:fill="1E1E1E"/>
         <w:spacing w:after="0" w:line="285" w:lineRule="atLeast"/>
         <w:rPr>
@@ -4329,6 +4619,7 @@
         </w:rPr>
         <w:t xml:space="preserve"> </w:t>
       </w:r>
+      <w:proofErr w:type="spellStart"/>
       <w:r>
         <w:rPr>
           <w:rFonts w:ascii="Consolas" w:eastAsia="Times New Roman" w:hAnsi="Consolas" w:cs="Times New Roman"/>
@@ -4356,6 +4647,7 @@
         </w:rPr>
         <w:t>keys</w:t>
       </w:r>
+      <w:proofErr w:type="spellEnd"/>
       <w:r>
         <w:rPr>
           <w:rFonts w:ascii="Consolas" w:eastAsia="Times New Roman" w:hAnsi="Consolas" w:cs="Times New Roman"/>
@@ -4374,6 +4666,7 @@
         </w:rPr>
         <w:t>obj</w:t>
       </w:r>
+      <w:proofErr w:type="gramStart"/>
       <w:r>
         <w:rPr>
           <w:rFonts w:ascii="Consolas" w:eastAsia="Times New Roman" w:hAnsi="Consolas" w:cs="Times New Roman"/>
@@ -4392,6 +4685,7 @@
         </w:rPr>
         <w:t>find</w:t>
       </w:r>
+      <w:proofErr w:type="gramEnd"/>
       <w:r>
         <w:rPr>
           <w:rFonts w:ascii="Consolas" w:eastAsia="Times New Roman" w:hAnsi="Consolas" w:cs="Times New Roman"/>
@@ -4516,43 +4810,43 @@
     </w:p>
     <w:p>
       <w:pPr>
-        <w:pStyle w:val="Listeavsnitt"/>
+        <w:pStyle w:val="ListParagraph"/>
         <w:ind w:left="1080"/>
       </w:pPr>
     </w:p>
     <w:p>
       <w:pPr>
-        <w:pStyle w:val="Listeavsnitt"/>
-      </w:pPr>
-    </w:p>
-    <w:p>
-      <w:pPr>
-        <w:pStyle w:val="Listeavsnitt"/>
-      </w:pPr>
-    </w:p>
-    <w:p>
-      <w:pPr>
-        <w:pStyle w:val="Listeavsnitt"/>
-      </w:pPr>
-    </w:p>
-    <w:p>
-      <w:pPr>
-        <w:pStyle w:val="Listeavsnitt"/>
-      </w:pPr>
-    </w:p>
-    <w:p>
-      <w:pPr>
-        <w:pStyle w:val="Listeavsnitt"/>
-      </w:pPr>
-    </w:p>
-    <w:p>
-      <w:pPr>
-        <w:pStyle w:val="Listeavsnitt"/>
-      </w:pPr>
-    </w:p>
-    <w:p>
-      <w:pPr>
-        <w:pStyle w:val="Listeavsnitt"/>
+        <w:pStyle w:val="ListParagraph"/>
+      </w:pPr>
+    </w:p>
+    <w:p>
+      <w:pPr>
+        <w:pStyle w:val="ListParagraph"/>
+      </w:pPr>
+    </w:p>
+    <w:p>
+      <w:pPr>
+        <w:pStyle w:val="ListParagraph"/>
+      </w:pPr>
+    </w:p>
+    <w:p>
+      <w:pPr>
+        <w:pStyle w:val="ListParagraph"/>
+      </w:pPr>
+    </w:p>
+    <w:p>
+      <w:pPr>
+        <w:pStyle w:val="ListParagraph"/>
+      </w:pPr>
+    </w:p>
+    <w:p>
+      <w:pPr>
+        <w:pStyle w:val="ListParagraph"/>
+      </w:pPr>
+    </w:p>
+    <w:p>
+      <w:pPr>
+        <w:pStyle w:val="ListParagraph"/>
       </w:pPr>
       <w:r>
         <w:lastRenderedPageBreak/>
@@ -4561,7 +4855,7 @@
     </w:p>
     <w:p>
       <w:pPr>
-        <w:pStyle w:val="Listeavsnitt"/>
+        <w:pStyle w:val="ListParagraph"/>
         <w:numPr>
           <w:ilvl w:val="0"/>
           <w:numId w:val="14"/>
@@ -4573,7 +4867,7 @@
     </w:p>
     <w:p>
       <w:pPr>
-        <w:pStyle w:val="Listeavsnitt"/>
+        <w:pStyle w:val="ListParagraph"/>
         <w:numPr>
           <w:ilvl w:val="1"/>
           <w:numId w:val="14"/>
@@ -4585,7 +4879,7 @@
     </w:p>
     <w:p>
       <w:pPr>
-        <w:pStyle w:val="Listeavsnitt"/>
+        <w:pStyle w:val="ListParagraph"/>
         <w:numPr>
           <w:ilvl w:val="1"/>
           <w:numId w:val="14"/>
@@ -4597,7 +4891,7 @@
     </w:p>
     <w:p>
       <w:pPr>
-        <w:pStyle w:val="Listeavsnitt"/>
+        <w:pStyle w:val="ListParagraph"/>
         <w:numPr>
           <w:ilvl w:val="1"/>
           <w:numId w:val="14"/>
@@ -4609,7 +4903,7 @@
     </w:p>
     <w:p>
       <w:pPr>
-        <w:pStyle w:val="Listeavsnitt"/>
+        <w:pStyle w:val="ListParagraph"/>
         <w:numPr>
           <w:ilvl w:val="1"/>
           <w:numId w:val="14"/>
@@ -4621,7 +4915,7 @@
     </w:p>
     <w:p>
       <w:pPr>
-        <w:pStyle w:val="Listeavsnitt"/>
+        <w:pStyle w:val="ListParagraph"/>
         <w:numPr>
           <w:ilvl w:val="0"/>
           <w:numId w:val="14"/>
@@ -4633,7 +4927,7 @@
     </w:p>
     <w:p>
       <w:pPr>
-        <w:pStyle w:val="Listeavsnitt"/>
+        <w:pStyle w:val="ListParagraph"/>
         <w:numPr>
           <w:ilvl w:val="1"/>
           <w:numId w:val="14"/>
@@ -4645,7 +4939,7 @@
     </w:p>
     <w:p>
       <w:pPr>
-        <w:pStyle w:val="Listeavsnitt"/>
+        <w:pStyle w:val="ListParagraph"/>
         <w:numPr>
           <w:ilvl w:val="0"/>
           <w:numId w:val="14"/>
@@ -4657,7 +4951,7 @@
     </w:p>
     <w:p>
       <w:pPr>
-        <w:pStyle w:val="Listeavsnitt"/>
+        <w:pStyle w:val="ListParagraph"/>
         <w:numPr>
           <w:ilvl w:val="1"/>
           <w:numId w:val="14"/>
@@ -4669,7 +4963,7 @@
     </w:p>
     <w:p>
       <w:pPr>
-        <w:pStyle w:val="Listeavsnitt"/>
+        <w:pStyle w:val="ListParagraph"/>
         <w:numPr>
           <w:ilvl w:val="1"/>
           <w:numId w:val="14"/>
@@ -4681,7 +4975,7 @@
     </w:p>
     <w:p>
       <w:pPr>
-        <w:pStyle w:val="Listeavsnitt"/>
+        <w:pStyle w:val="ListParagraph"/>
         <w:numPr>
           <w:ilvl w:val="0"/>
           <w:numId w:val="14"/>
@@ -4696,7 +4990,7 @@
     </w:p>
     <w:p>
       <w:pPr>
-        <w:pStyle w:val="Listeavsnitt"/>
+        <w:pStyle w:val="ListParagraph"/>
         <w:numPr>
           <w:ilvl w:val="1"/>
           <w:numId w:val="14"/>
@@ -4708,7 +5002,7 @@
     </w:p>
     <w:p>
       <w:pPr>
-        <w:pStyle w:val="Listeavsnitt"/>
+        <w:pStyle w:val="ListParagraph"/>
         <w:numPr>
           <w:ilvl w:val="0"/>
           <w:numId w:val="14"/>
@@ -4720,7 +5014,7 @@
     </w:p>
     <w:p>
       <w:pPr>
-        <w:pStyle w:val="Listeavsnitt"/>
+        <w:pStyle w:val="ListParagraph"/>
         <w:numPr>
           <w:ilvl w:val="1"/>
           <w:numId w:val="14"/>
@@ -4732,7 +5026,7 @@
     </w:p>
     <w:p>
       <w:pPr>
-        <w:pStyle w:val="Listeavsnitt"/>
+        <w:pStyle w:val="ListParagraph"/>
         <w:numPr>
           <w:ilvl w:val="1"/>
           <w:numId w:val="14"/>
@@ -4744,7 +5038,7 @@
     </w:p>
     <w:p>
       <w:pPr>
-        <w:pStyle w:val="Listeavsnitt"/>
+        <w:pStyle w:val="ListParagraph"/>
         <w:numPr>
           <w:ilvl w:val="1"/>
           <w:numId w:val="14"/>
@@ -4756,19 +5050,27 @@
     </w:p>
     <w:p>
       <w:pPr>
-        <w:pStyle w:val="Listeavsnitt"/>
+        <w:pStyle w:val="ListParagraph"/>
         <w:numPr>
           <w:ilvl w:val="0"/>
           <w:numId w:val="14"/>
         </w:numPr>
       </w:pPr>
       <w:r>
-        <w:t>Create a subclass TicketOffice with the parameter of:</w:t>
-      </w:r>
-    </w:p>
-    <w:p>
-      <w:pPr>
-        <w:pStyle w:val="Listeavsnitt"/>
+        <w:t xml:space="preserve">Create a subclass </w:t>
+      </w:r>
+      <w:proofErr w:type="spellStart"/>
+      <w:r>
+        <w:t>TicketOffice</w:t>
+      </w:r>
+      <w:proofErr w:type="spellEnd"/>
+      <w:r>
+        <w:t xml:space="preserve"> with the parameter of:</w:t>
+      </w:r>
+    </w:p>
+    <w:p>
+      <w:pPr>
+        <w:pStyle w:val="ListParagraph"/>
         <w:numPr>
           <w:ilvl w:val="1"/>
           <w:numId w:val="14"/>
@@ -4786,19 +5088,27 @@
     </w:p>
     <w:p>
       <w:pPr>
-        <w:pStyle w:val="Listeavsnitt"/>
+        <w:pStyle w:val="ListParagraph"/>
         <w:numPr>
           <w:ilvl w:val="1"/>
           <w:numId w:val="14"/>
         </w:numPr>
       </w:pPr>
       <w:r>
-        <w:t>A list of bird-house only tickets to be sold.</w:t>
-      </w:r>
-    </w:p>
-    <w:p>
-      <w:pPr>
-        <w:pStyle w:val="Listeavsnitt"/>
+        <w:t xml:space="preserve">A list of </w:t>
+      </w:r>
+      <w:proofErr w:type="gramStart"/>
+      <w:r>
+        <w:t>bird-house</w:t>
+      </w:r>
+      <w:proofErr w:type="gramEnd"/>
+      <w:r>
+        <w:t xml:space="preserve"> only tickets to be sold.</w:t>
+      </w:r>
+    </w:p>
+    <w:p>
+      <w:pPr>
+        <w:pStyle w:val="ListParagraph"/>
         <w:ind w:left="1440"/>
       </w:pPr>
       <w:r>
@@ -4807,7 +5117,7 @@
     </w:p>
     <w:p>
       <w:pPr>
-        <w:pStyle w:val="Listeavsnitt"/>
+        <w:pStyle w:val="ListParagraph"/>
         <w:numPr>
           <w:ilvl w:val="0"/>
           <w:numId w:val="15"/>
@@ -4819,7 +5129,7 @@
     </w:p>
     <w:p>
       <w:pPr>
-        <w:pStyle w:val="Listeavsnitt"/>
+        <w:pStyle w:val="ListParagraph"/>
         <w:numPr>
           <w:ilvl w:val="1"/>
           <w:numId w:val="15"/>
@@ -4831,7 +5141,7 @@
     </w:p>
     <w:p>
       <w:pPr>
-        <w:pStyle w:val="Listeavsnitt"/>
+        <w:pStyle w:val="ListParagraph"/>
         <w:numPr>
           <w:ilvl w:val="0"/>
           <w:numId w:val="15"/>
@@ -4841,7 +5151,15 @@
         <w:t xml:space="preserve">Sell a ticket and warn if tickets are sold out. </w:t>
       </w:r>
       <w:r>
-        <w:t xml:space="preserve">The buyer should be able to buy a ticket to entire Zoo, or just to the bird house. </w:t>
+        <w:t xml:space="preserve">The buyer should be able to buy a ticket to </w:t>
+      </w:r>
+      <w:proofErr w:type="gramStart"/>
+      <w:r>
+        <w:t>entire</w:t>
+      </w:r>
+      <w:proofErr w:type="gramEnd"/>
+      <w:r>
+        <w:t xml:space="preserve"> Zoo, or just to the bird house. </w:t>
       </w:r>
       <w:r>
         <w:t>Return the ticket object.</w:t>
@@ -4849,7 +5167,7 @@
     </w:p>
     <w:p>
       <w:pPr>
-        <w:pStyle w:val="Listeavsnitt"/>
+        <w:pStyle w:val="ListParagraph"/>
         <w:numPr>
           <w:ilvl w:val="0"/>
           <w:numId w:val="15"/>
@@ -4861,7 +5179,7 @@
     </w:p>
     <w:p>
       <w:pPr>
-        <w:pStyle w:val="Listeavsnitt"/>
+        <w:pStyle w:val="ListParagraph"/>
         <w:numPr>
           <w:ilvl w:val="0"/>
           <w:numId w:val="14"/>
@@ -4879,7 +5197,7 @@
     </w:p>
     <w:p>
       <w:pPr>
-        <w:pStyle w:val="Listeavsnitt"/>
+        <w:pStyle w:val="ListParagraph"/>
         <w:numPr>
           <w:ilvl w:val="1"/>
           <w:numId w:val="14"/>
@@ -4891,7 +5209,7 @@
     </w:p>
     <w:p>
       <w:pPr>
-        <w:pStyle w:val="Listeavsnitt"/>
+        <w:pStyle w:val="ListParagraph"/>
         <w:numPr>
           <w:ilvl w:val="1"/>
           <w:numId w:val="14"/>
@@ -4903,7 +5221,7 @@
     </w:p>
     <w:p>
       <w:pPr>
-        <w:pStyle w:val="Listeavsnitt"/>
+        <w:pStyle w:val="ListParagraph"/>
         <w:numPr>
           <w:ilvl w:val="1"/>
           <w:numId w:val="14"/>
@@ -4915,14 +5233,22 @@
     </w:p>
     <w:p>
       <w:pPr>
-        <w:pStyle w:val="Listeavsnitt"/>
+        <w:pStyle w:val="ListParagraph"/>
         <w:numPr>
           <w:ilvl w:val="1"/>
           <w:numId w:val="14"/>
         </w:numPr>
       </w:pPr>
       <w:r>
-        <w:t>Write a function to admit a visitor to the Zoo. Checks if the visitor has a ticket at all.</w:t>
+        <w:t xml:space="preserve">Write a function to admit a visitor to the Zoo. </w:t>
+      </w:r>
+      <w:proofErr w:type="gramStart"/>
+      <w:r>
+        <w:t>Checks</w:t>
+      </w:r>
+      <w:proofErr w:type="gramEnd"/>
+      <w:r>
+        <w:t xml:space="preserve"> if the visitor has a ticket at all.</w:t>
       </w:r>
       <w:r>
         <w:t xml:space="preserve"> Add the visitor to the list of visitors, but not more than the maximum capacity of the Zoo.</w:t>
@@ -4930,7 +5256,7 @@
     </w:p>
     <w:p>
       <w:pPr>
-        <w:pStyle w:val="Listeavsnitt"/>
+        <w:pStyle w:val="ListParagraph"/>
         <w:numPr>
           <w:ilvl w:val="1"/>
           <w:numId w:val="14"/>
@@ -4942,7 +5268,7 @@
     </w:p>
     <w:p>
       <w:pPr>
-        <w:pStyle w:val="Listeavsnitt"/>
+        <w:pStyle w:val="ListParagraph"/>
         <w:numPr>
           <w:ilvl w:val="0"/>
           <w:numId w:val="14"/>
@@ -4954,7 +5280,7 @@
     </w:p>
     <w:p>
       <w:pPr>
-        <w:pStyle w:val="Listeavsnitt"/>
+        <w:pStyle w:val="ListParagraph"/>
         <w:numPr>
           <w:ilvl w:val="1"/>
           <w:numId w:val="14"/>
@@ -4966,7 +5292,7 @@
     </w:p>
     <w:p>
       <w:pPr>
-        <w:pStyle w:val="Listeavsnitt"/>
+        <w:pStyle w:val="ListParagraph"/>
         <w:numPr>
           <w:ilvl w:val="1"/>
           <w:numId w:val="14"/>
@@ -4978,7 +5304,7 @@
     </w:p>
     <w:p>
       <w:pPr>
-        <w:pStyle w:val="Listeavsnitt"/>
+        <w:pStyle w:val="ListParagraph"/>
         <w:numPr>
           <w:ilvl w:val="0"/>
           <w:numId w:val="14"/>
@@ -4991,14 +5317,22 @@
     </w:p>
     <w:p>
       <w:pPr>
-        <w:pStyle w:val="Listeavsnitt"/>
+        <w:pStyle w:val="ListParagraph"/>
         <w:numPr>
           <w:ilvl w:val="1"/>
           <w:numId w:val="14"/>
         </w:numPr>
       </w:pPr>
       <w:r>
-        <w:t>Write a function to show the type of the ticket.</w:t>
+        <w:t xml:space="preserve">Write a function to show the type of </w:t>
+      </w:r>
+      <w:proofErr w:type="gramStart"/>
+      <w:r>
+        <w:t>the ticket</w:t>
+      </w:r>
+      <w:proofErr w:type="gramEnd"/>
+      <w:r>
+        <w:t>.</w:t>
       </w:r>
     </w:p>
     <w:sectPr>
@@ -5012,7 +5346,7 @@
 </file>
 
 <file path=word/numbering.xml><?xml version="1.0" encoding="utf-8"?>
-<w:numbering xmlns:wpc="http://schemas.microsoft.com/office/word/2010/wordprocessingCanvas" xmlns:cx="http://schemas.microsoft.com/office/drawing/2014/chartex" xmlns:cx1="http://schemas.microsoft.com/office/drawing/2015/9/8/chartex" xmlns:cx2="http://schemas.microsoft.com/office/drawing/2015/10/21/chartex" xmlns:cx3="http://schemas.microsoft.com/office/drawing/2016/5/9/chartex" xmlns:cx4="http://schemas.microsoft.com/office/drawing/2016/5/10/chartex" xmlns:cx5="http://schemas.microsoft.com/office/drawing/2016/5/11/chartex" xmlns:cx6="http://schemas.microsoft.com/office/drawing/2016/5/12/chartex" xmlns:cx7="http://schemas.microsoft.com/office/drawing/2016/5/13/chartex" xmlns:cx8="http://schemas.microsoft.com/office/drawing/2016/5/14/chartex" xmlns:mc="http://schemas.openxmlformats.org/markup-compatibility/2006" xmlns:aink="http://schemas.microsoft.com/office/drawing/2016/ink" xmlns:am3d="http://schemas.microsoft.com/office/drawing/2017/model3d" xmlns:o="urn:schemas-microsoft-com:office:office" xmlns:r="http://schemas.openxmlformats.org/officeDocument/2006/relationships" xmlns:m="http://schemas.openxmlformats.org/officeDocument/2006/math" xmlns:v="urn:schemas-microsoft-com:vml" xmlns:wp14="http://schemas.microsoft.com/office/word/2010/wordprocessingDrawing" xmlns:wp="http://schemas.openxmlformats.org/drawingml/2006/wordprocessingDrawing" xmlns:w10="urn:schemas-microsoft-com:office:word" xmlns:w="http://schemas.openxmlformats.org/wordprocessingml/2006/main" xmlns:w14="http://schemas.microsoft.com/office/word/2010/wordml" xmlns:w15="http://schemas.microsoft.com/office/word/2012/wordml" xmlns:w16cex="http://schemas.microsoft.com/office/word/2018/wordml/cex" xmlns:w16cid="http://schemas.microsoft.com/office/word/2016/wordml/cid" xmlns:w16="http://schemas.microsoft.com/office/word/2018/wordml" xmlns:w16sdtdh="http://schemas.microsoft.com/office/word/2020/wordml/sdtdatahash" xmlns:w16se="http://schemas.microsoft.com/office/word/2015/wordml/symex" xmlns:wpg="http://schemas.microsoft.com/office/word/2010/wordprocessingGroup" xmlns:wpi="http://schemas.microsoft.com/office/word/2010/wordprocessingInk" xmlns:wne="http://schemas.microsoft.com/office/word/2006/wordml" xmlns:wps="http://schemas.microsoft.com/office/word/2010/wordprocessingShape" mc:Ignorable="w14 w15 w16se w16cid w16 w16cex w16sdtdh wp14">
+<w:numbering xmlns:wpc="http://schemas.microsoft.com/office/word/2010/wordprocessingCanvas" xmlns:cx="http://schemas.microsoft.com/office/drawing/2014/chartex" xmlns:cx1="http://schemas.microsoft.com/office/drawing/2015/9/8/chartex" xmlns:cx2="http://schemas.microsoft.com/office/drawing/2015/10/21/chartex" xmlns:cx3="http://schemas.microsoft.com/office/drawing/2016/5/9/chartex" xmlns:cx4="http://schemas.microsoft.com/office/drawing/2016/5/10/chartex" xmlns:cx5="http://schemas.microsoft.com/office/drawing/2016/5/11/chartex" xmlns:cx6="http://schemas.microsoft.com/office/drawing/2016/5/12/chartex" xmlns:cx7="http://schemas.microsoft.com/office/drawing/2016/5/13/chartex" xmlns:cx8="http://schemas.microsoft.com/office/drawing/2016/5/14/chartex" xmlns:mc="http://schemas.openxmlformats.org/markup-compatibility/2006" xmlns:aink="http://schemas.microsoft.com/office/drawing/2016/ink" xmlns:am3d="http://schemas.microsoft.com/office/drawing/2017/model3d" xmlns:o="urn:schemas-microsoft-com:office:office" xmlns:oel="http://schemas.microsoft.com/office/2019/extlst" xmlns:r="http://schemas.openxmlformats.org/officeDocument/2006/relationships" xmlns:m="http://schemas.openxmlformats.org/officeDocument/2006/math" xmlns:v="urn:schemas-microsoft-com:vml" xmlns:wp14="http://schemas.microsoft.com/office/word/2010/wordprocessingDrawing" xmlns:wp="http://schemas.openxmlformats.org/drawingml/2006/wordprocessingDrawing" xmlns:w10="urn:schemas-microsoft-com:office:word" xmlns:w="http://schemas.openxmlformats.org/wordprocessingml/2006/main" xmlns:w14="http://schemas.microsoft.com/office/word/2010/wordml" xmlns:w15="http://schemas.microsoft.com/office/word/2012/wordml" xmlns:w16cex="http://schemas.microsoft.com/office/word/2018/wordml/cex" xmlns:w16cid="http://schemas.microsoft.com/office/word/2016/wordml/cid" xmlns:w16="http://schemas.microsoft.com/office/word/2018/wordml" xmlns:w16sdtdh="http://schemas.microsoft.com/office/word/2020/wordml/sdtdatahash" xmlns:w16se="http://schemas.microsoft.com/office/word/2015/wordml/symex" xmlns:wpg="http://schemas.microsoft.com/office/word/2010/wordprocessingGroup" xmlns:wpi="http://schemas.microsoft.com/office/word/2010/wordprocessingInk" xmlns:wne="http://schemas.microsoft.com/office/word/2006/wordml" xmlns:wps="http://schemas.microsoft.com/office/word/2010/wordprocessingShape" mc:Ignorable="w14 w15 w16se w16cid w16 w16cex w16sdtdh wp14">
   <w:abstractNum w:abstractNumId="0" w15:restartNumberingAfterBreak="0">
     <w:nsid w:val="06B04909"/>
     <w:multiLevelType w:val="hybridMultilevel"/>
@@ -6684,49 +7018,49 @@
       </w:rPr>
     </w:lvl>
   </w:abstractNum>
-  <w:num w:numId="1">
+  <w:num w:numId="1" w16cid:durableId="1655521459">
     <w:abstractNumId w:val="5"/>
   </w:num>
-  <w:num w:numId="2">
+  <w:num w:numId="2" w16cid:durableId="1352537671">
     <w:abstractNumId w:val="13"/>
   </w:num>
-  <w:num w:numId="3">
+  <w:num w:numId="3" w16cid:durableId="1967617162">
     <w:abstractNumId w:val="10"/>
   </w:num>
-  <w:num w:numId="4">
+  <w:num w:numId="4" w16cid:durableId="1526599551">
     <w:abstractNumId w:val="8"/>
   </w:num>
-  <w:num w:numId="5">
+  <w:num w:numId="5" w16cid:durableId="51276474">
     <w:abstractNumId w:val="7"/>
   </w:num>
-  <w:num w:numId="6">
+  <w:num w:numId="6" w16cid:durableId="1043872695">
     <w:abstractNumId w:val="14"/>
   </w:num>
-  <w:num w:numId="7">
+  <w:num w:numId="7" w16cid:durableId="694890079">
     <w:abstractNumId w:val="11"/>
   </w:num>
-  <w:num w:numId="8">
+  <w:num w:numId="8" w16cid:durableId="1308243752">
     <w:abstractNumId w:val="3"/>
   </w:num>
-  <w:num w:numId="9">
+  <w:num w:numId="9" w16cid:durableId="1499346165">
     <w:abstractNumId w:val="0"/>
   </w:num>
-  <w:num w:numId="10">
+  <w:num w:numId="10" w16cid:durableId="850264836">
     <w:abstractNumId w:val="12"/>
   </w:num>
-  <w:num w:numId="11">
+  <w:num w:numId="11" w16cid:durableId="1463036619">
     <w:abstractNumId w:val="6"/>
   </w:num>
-  <w:num w:numId="12">
+  <w:num w:numId="12" w16cid:durableId="1712995393">
     <w:abstractNumId w:val="9"/>
   </w:num>
-  <w:num w:numId="13">
+  <w:num w:numId="13" w16cid:durableId="557983800">
     <w:abstractNumId w:val="4"/>
   </w:num>
-  <w:num w:numId="14">
+  <w:num w:numId="14" w16cid:durableId="2029716589">
     <w:abstractNumId w:val="1"/>
   </w:num>
-  <w:num w:numId="15">
+  <w:num w:numId="15" w16cid:durableId="1963414259">
     <w:abstractNumId w:val="2"/>
   </w:num>
 </w:numbering>
@@ -7131,13 +7465,13 @@
     <w:name w:val="Normal"/>
     <w:qFormat/>
   </w:style>
-  <w:style w:type="character" w:default="1" w:styleId="Standardskriftforavsnitt">
+  <w:style w:type="character" w:default="1" w:styleId="DefaultParagraphFont">
     <w:name w:val="Default Paragraph Font"/>
     <w:uiPriority w:val="1"/>
     <w:semiHidden/>
     <w:unhideWhenUsed/>
   </w:style>
-  <w:style w:type="table" w:default="1" w:styleId="Vanligtabell">
+  <w:style w:type="table" w:default="1" w:styleId="TableNormal">
     <w:name w:val="Normal Table"/>
     <w:uiPriority w:val="99"/>
     <w:semiHidden/>
@@ -7152,13 +7486,13 @@
       </w:tblCellMar>
     </w:tblPr>
   </w:style>
-  <w:style w:type="numbering" w:default="1" w:styleId="Ingenliste">
+  <w:style w:type="numbering" w:default="1" w:styleId="NoList">
     <w:name w:val="No List"/>
     <w:uiPriority w:val="99"/>
     <w:semiHidden/>
     <w:unhideWhenUsed/>
   </w:style>
-  <w:style w:type="paragraph" w:styleId="Listeavsnitt">
+  <w:style w:type="paragraph" w:styleId="ListParagraph">
     <w:name w:val="List Paragraph"/>
     <w:basedOn w:val="Normal"/>
     <w:uiPriority w:val="34"/>
@@ -7169,10 +7503,10 @@
       <w:contextualSpacing/>
     </w:pPr>
   </w:style>
-  <w:style w:type="paragraph" w:styleId="Brdtekst">
+  <w:style w:type="paragraph" w:styleId="BodyText">
     <w:name w:val="Body Text"/>
     <w:basedOn w:val="Normal"/>
-    <w:link w:val="BrdtekstTegn"/>
+    <w:link w:val="BodyTextChar"/>
     <w:uiPriority w:val="99"/>
     <w:unhideWhenUsed/>
     <w:rsid w:val="00F22826"/>
@@ -7180,16 +7514,16 @@
       <w:spacing w:after="120"/>
     </w:pPr>
   </w:style>
-  <w:style w:type="character" w:customStyle="1" w:styleId="BrdtekstTegn">
-    <w:name w:val="Brødtekst Tegn"/>
-    <w:basedOn w:val="Standardskriftforavsnitt"/>
-    <w:link w:val="Brdtekst"/>
+  <w:style w:type="character" w:customStyle="1" w:styleId="BodyTextChar">
+    <w:name w:val="Body Text Char"/>
+    <w:basedOn w:val="DefaultParagraphFont"/>
+    <w:link w:val="BodyText"/>
     <w:uiPriority w:val="99"/>
     <w:rsid w:val="00F22826"/>
   </w:style>
-  <w:style w:type="table" w:styleId="Tabellrutenett">
+  <w:style w:type="table" w:styleId="TableGrid">
     <w:name w:val="Table Grid"/>
-    <w:basedOn w:val="Vanligtabell"/>
+    <w:basedOn w:val="TableNormal"/>
     <w:uiPriority w:val="39"/>
     <w:rsid w:val="0000399A"/>
     <w:pPr>
@@ -7206,9 +7540,9 @@
       </w:tblBorders>
     </w:tblPr>
   </w:style>
-  <w:style w:type="character" w:styleId="HTML-kode">
+  <w:style w:type="character" w:styleId="HTMLCode">
     <w:name w:val="HTML Code"/>
-    <w:basedOn w:val="Standardskriftforavsnitt"/>
+    <w:basedOn w:val="DefaultParagraphFont"/>
     <w:uiPriority w:val="99"/>
     <w:semiHidden/>
     <w:unhideWhenUsed/>

</xml_diff>

<commit_message>
Changed readme for test purposes
</commit_message>
<xml_diff>
--- a/docs/practice.docx
+++ b/docs/practice.docx
@@ -127,13 +127,8 @@
         </w:numPr>
       </w:pPr>
       <w:r>
-        <w:t xml:space="preserve">Print the data type of this const into the </w:t>
-      </w:r>
-      <w:proofErr w:type="gramStart"/>
-      <w:r>
-        <w:t>terminal</w:t>
-      </w:r>
-      <w:proofErr w:type="gramEnd"/>
+        <w:t>Print the data type of this const into the terminal</w:t>
+      </w:r>
     </w:p>
     <w:p>
       <w:pPr>
@@ -489,20 +484,7 @@
         </w:numPr>
       </w:pPr>
       <w:r>
-        <w:t>Create a const day = new Date(</w:t>
-      </w:r>
-      <w:proofErr w:type="gramStart"/>
-      <w:r>
-        <w:t>).</w:t>
-      </w:r>
-      <w:proofErr w:type="spellStart"/>
-      <w:r>
-        <w:t>getDay</w:t>
-      </w:r>
-      <w:proofErr w:type="spellEnd"/>
-      <w:proofErr w:type="gramEnd"/>
-      <w:r>
-        <w:t>() that yields a 0 if the current day is Sunday, 1 if Monday … and 6 if the current day is Saturday. Create a program that prints the current day in a proper text format. E.g.: “Today is Monday.”</w:t>
+        <w:t>Create a const day = new Date().getDay() that yields a 0 if the current day is Sunday, 1 if Monday … and 6 if the current day is Saturday. Create a program that prints the current day in a proper text format. E.g.: “Today is Monday.”</w:t>
       </w:r>
     </w:p>
     <w:p>
@@ -1296,11 +1278,9 @@
               <w:ind w:left="0"/>
               <w:jc w:val="center"/>
             </w:pPr>
-            <w:proofErr w:type="gramStart"/>
             <w:r>
               <w:t>!true</w:t>
             </w:r>
-            <w:proofErr w:type="gramEnd"/>
           </w:p>
         </w:tc>
         <w:tc>
@@ -1360,11 +1340,9 @@
               <w:ind w:left="0"/>
               <w:jc w:val="center"/>
             </w:pPr>
-            <w:proofErr w:type="gramStart"/>
             <w:r>
               <w:t>!false</w:t>
             </w:r>
-            <w:proofErr w:type="gramEnd"/>
           </w:p>
         </w:tc>
         <w:tc>
@@ -1486,13 +1464,8 @@
               <w:ind w:left="0"/>
               <w:jc w:val="center"/>
             </w:pPr>
-            <w:proofErr w:type="gramStart"/>
             <w:r>
-              <w:t>!(</w:t>
-            </w:r>
-            <w:proofErr w:type="gramEnd"/>
-            <w:r>
-              <w:t>23 == “23”)</w:t>
+              <w:t>!(23 == “23”)</w:t>
             </w:r>
           </w:p>
         </w:tc>
@@ -1615,13 +1588,8 @@
               <w:ind w:left="0"/>
               <w:jc w:val="center"/>
             </w:pPr>
-            <w:proofErr w:type="gramStart"/>
             <w:r>
-              <w:t>!null</w:t>
-            </w:r>
-            <w:proofErr w:type="gramEnd"/>
-            <w:r>
-              <w:t xml:space="preserve"> == true</w:t>
+              <w:t>!null == true</w:t>
             </w:r>
           </w:p>
         </w:tc>
@@ -1683,13 +1651,8 @@
               <w:jc w:val="center"/>
             </w:pPr>
             <w:r>
-              <w:t>12 &gt; 50 &amp;</w:t>
+              <w:t>12 &gt; 50 &amp;&amp; !true</w:t>
             </w:r>
-            <w:proofErr w:type="gramStart"/>
-            <w:r>
-              <w:t>&amp; !true</w:t>
-            </w:r>
-            <w:proofErr w:type="gramEnd"/>
           </w:p>
         </w:tc>
         <w:tc>
@@ -1884,13 +1847,8 @@
         </w:numPr>
       </w:pPr>
       <w:r>
-        <w:t xml:space="preserve">Write a loop to calculate </w:t>
-      </w:r>
-      <w:proofErr w:type="gramStart"/>
-      <w:r>
-        <w:t>99!.</w:t>
-      </w:r>
-      <w:proofErr w:type="gramEnd"/>
+        <w:t>Write a loop to calculate 99!.</w:t>
+      </w:r>
     </w:p>
     <w:p>
       <w:pPr>
@@ -2052,15 +2010,7 @@
         </w:numPr>
       </w:pPr>
       <w:r>
-        <w:t>Write a function that takes two integers X and Y as arguments and prints “&lt;X&gt; to the power of &lt;Y&gt; equals: &lt;result</w:t>
-      </w:r>
-      <w:proofErr w:type="gramStart"/>
-      <w:r>
-        <w:t>&gt;“</w:t>
-      </w:r>
-      <w:proofErr w:type="gramEnd"/>
-      <w:r>
-        <w:t>.</w:t>
+        <w:t>Write a function that takes two integers X and Y as arguments and prints “&lt;X&gt; to the power of &lt;Y&gt; equals: &lt;result&gt;“.</w:t>
       </w:r>
     </w:p>
     <w:p>
@@ -2084,15 +2034,7 @@
         </w:numPr>
       </w:pPr>
       <w:r>
-        <w:t xml:space="preserve">Write a program that takes a number N and prints the sum of all </w:t>
-      </w:r>
-      <w:proofErr w:type="gramStart"/>
-      <w:r>
-        <w:t>number</w:t>
-      </w:r>
-      <w:proofErr w:type="gramEnd"/>
-      <w:r>
-        <w:t xml:space="preserve"> from 0 to N.</w:t>
+        <w:t>Write a program that takes a number N and prints the sum of all number from 0 to N.</w:t>
       </w:r>
     </w:p>
     <w:p>
@@ -2176,23 +2118,7 @@
           <w:rFonts w:eastAsia="Times New Roman" w:cstheme="minorHAnsi"/>
           <w:color w:val="000000"/>
         </w:rPr>
-        <w:t>Write a function that computes the list of the first 100 Fibonacci numbers. The first two Fibonacci numbers are 1 and 1. The n+1-st Fibonacci number can be computed by adding the n-</w:t>
-      </w:r>
-      <w:proofErr w:type="spellStart"/>
-      <w:r>
-        <w:rPr>
-          <w:rFonts w:eastAsia="Times New Roman" w:cstheme="minorHAnsi"/>
-          <w:color w:val="000000"/>
-        </w:rPr>
-        <w:t>th</w:t>
-      </w:r>
-      <w:proofErr w:type="spellEnd"/>
-      <w:r>
-        <w:rPr>
-          <w:rFonts w:eastAsia="Times New Roman" w:cstheme="minorHAnsi"/>
-          <w:color w:val="000000"/>
-        </w:rPr>
-        <w:t xml:space="preserve"> and the n-1-th Fibonacci number. The first few are therefore 1, 1, 1+1=2, 1+2=3, 2+3=5, 3+5=8.</w:t>
+        <w:t>Write a function that computes the list of the first 100 Fibonacci numbers. The first two Fibonacci numbers are 1 and 1. The n+1-st Fibonacci number can be computed by adding the n-th and the n-1-th Fibonacci number. The first few are therefore 1, 1, 1+1=2, 1+2=3, 2+3=5, 3+5=8.</w:t>
       </w:r>
     </w:p>
     <w:p>
@@ -2204,15 +2130,7 @@
         </w:numPr>
       </w:pPr>
       <w:r>
-        <w:t xml:space="preserve">Write a function that changes the value of an array at index number </w:t>
-      </w:r>
-      <w:proofErr w:type="spellStart"/>
-      <w:r>
-        <w:t>i</w:t>
-      </w:r>
-      <w:proofErr w:type="spellEnd"/>
-      <w:r>
-        <w:t xml:space="preserve"> to a given value.</w:t>
+        <w:t>Write a function that changes the value of an array at index number i to a given value.</w:t>
       </w:r>
     </w:p>
     <w:p>
@@ -2270,13 +2188,8 @@
       <w:r>
         <w:t xml:space="preserve">given </w:t>
       </w:r>
-      <w:proofErr w:type="gramStart"/>
-      <w:r>
-        <w:t>string</w:t>
-      </w:r>
-      <w:proofErr w:type="gramEnd"/>
-      <w:r>
-        <w:t xml:space="preserve"> is a palindrome. Return a Boolean value.</w:t>
+      <w:r>
+        <w:t>string is a palindrome. Return a Boolean value.</w:t>
       </w:r>
     </w:p>
     <w:p>
@@ -2442,13 +2355,8 @@
           <w:numId w:val="12"/>
         </w:numPr>
       </w:pPr>
-      <w:proofErr w:type="gramStart"/>
-      <w:r>
-        <w:t>Squaring</w:t>
-      </w:r>
-      <w:proofErr w:type="gramEnd"/>
-      <w:r>
-        <w:t xml:space="preserve"> one number.</w:t>
+      <w:r>
+        <w:t>Squaring one number.</w:t>
       </w:r>
     </w:p>
     <w:p>
@@ -2484,15 +2392,7 @@
         </w:numPr>
       </w:pPr>
       <w:r>
-        <w:t xml:space="preserve">Take a random string and </w:t>
-      </w:r>
-      <w:proofErr w:type="gramStart"/>
-      <w:r>
-        <w:t>prints</w:t>
-      </w:r>
-      <w:proofErr w:type="gramEnd"/>
-      <w:r>
-        <w:t xml:space="preserve"> it in morse code. Make sure the morse code is separated by spaces. E.g.: S O S -&gt; … --- …</w:t>
+        <w:t>Take a random string and prints it in morse code. Make sure the morse code is separated by spaces. E.g.: S O S -&gt; … --- …</w:t>
       </w:r>
     </w:p>
     <w:p>
@@ -2628,7 +2528,6 @@
         </w:rPr>
         <w:t xml:space="preserve"> </w:t>
       </w:r>
-      <w:proofErr w:type="gramStart"/>
       <w:r>
         <w:rPr>
           <w:rFonts w:ascii="Consolas" w:eastAsia="Times New Roman" w:hAnsi="Consolas" w:cs="Times New Roman"/>
@@ -2636,17 +2535,7 @@
           <w:sz w:val="21"/>
           <w:szCs w:val="21"/>
         </w:rPr>
-        <w:t>".-</w:t>
-      </w:r>
-      <w:proofErr w:type="gramEnd"/>
-      <w:r>
-        <w:rPr>
-          <w:rFonts w:ascii="Consolas" w:eastAsia="Times New Roman" w:hAnsi="Consolas" w:cs="Times New Roman"/>
-          <w:color w:val="CE9178"/>
-          <w:sz w:val="21"/>
-          <w:szCs w:val="21"/>
-        </w:rPr>
-        <w:t>"</w:t>
+        <w:t>".-"</w:t>
       </w:r>
       <w:r>
         <w:rPr>
@@ -2832,27 +2721,7 @@
           <w:sz w:val="21"/>
           <w:szCs w:val="21"/>
         </w:rPr>
-        <w:t>"</w:t>
-      </w:r>
-      <w:proofErr w:type="gramStart"/>
-      <w:r>
-        <w:rPr>
-          <w:rFonts w:ascii="Consolas" w:eastAsia="Times New Roman" w:hAnsi="Consolas" w:cs="Times New Roman"/>
-          <w:color w:val="CE9178"/>
-          <w:sz w:val="21"/>
-          <w:szCs w:val="21"/>
-        </w:rPr>
-        <w:t>-..</w:t>
-      </w:r>
-      <w:proofErr w:type="gramEnd"/>
-      <w:r>
-        <w:rPr>
-          <w:rFonts w:ascii="Consolas" w:eastAsia="Times New Roman" w:hAnsi="Consolas" w:cs="Times New Roman"/>
-          <w:color w:val="CE9178"/>
-          <w:sz w:val="21"/>
-          <w:szCs w:val="21"/>
-        </w:rPr>
-        <w:t>"</w:t>
+        <w:t>"-.."</w:t>
       </w:r>
       <w:r>
         <w:rPr>
@@ -2969,7 +2838,6 @@
         </w:rPr>
         <w:t xml:space="preserve"> </w:t>
       </w:r>
-      <w:proofErr w:type="gramStart"/>
       <w:r>
         <w:rPr>
           <w:rFonts w:ascii="Consolas" w:eastAsia="Times New Roman" w:hAnsi="Consolas" w:cs="Times New Roman"/>
@@ -2977,17 +2845,7 @@
           <w:sz w:val="21"/>
           <w:szCs w:val="21"/>
         </w:rPr>
-        <w:t>"..</w:t>
-      </w:r>
-      <w:proofErr w:type="gramEnd"/>
-      <w:r>
-        <w:rPr>
-          <w:rFonts w:ascii="Consolas" w:eastAsia="Times New Roman" w:hAnsi="Consolas" w:cs="Times New Roman"/>
-          <w:color w:val="CE9178"/>
-          <w:sz w:val="21"/>
-          <w:szCs w:val="21"/>
-        </w:rPr>
-        <w:t>-."</w:t>
+        <w:t>"..-."</w:t>
       </w:r>
       <w:r>
         <w:rPr>
@@ -3228,7 +3086,6 @@
         </w:rPr>
         <w:t xml:space="preserve"> </w:t>
       </w:r>
-      <w:proofErr w:type="gramStart"/>
       <w:r>
         <w:rPr>
           <w:rFonts w:ascii="Consolas" w:eastAsia="Times New Roman" w:hAnsi="Consolas" w:cs="Times New Roman"/>
@@ -3236,17 +3093,7 @@
           <w:sz w:val="21"/>
           <w:szCs w:val="21"/>
         </w:rPr>
-        <w:t>".---</w:t>
-      </w:r>
-      <w:proofErr w:type="gramEnd"/>
-      <w:r>
-        <w:rPr>
-          <w:rFonts w:ascii="Consolas" w:eastAsia="Times New Roman" w:hAnsi="Consolas" w:cs="Times New Roman"/>
-          <w:color w:val="CE9178"/>
-          <w:sz w:val="21"/>
-          <w:szCs w:val="21"/>
-        </w:rPr>
-        <w:t>"</w:t>
+        <w:t>".---"</w:t>
       </w:r>
       <w:r>
         <w:rPr>
@@ -3308,27 +3155,7 @@
           <w:sz w:val="21"/>
           <w:szCs w:val="21"/>
         </w:rPr>
-        <w:t>"</w:t>
-      </w:r>
-      <w:proofErr w:type="gramStart"/>
-      <w:r>
-        <w:rPr>
-          <w:rFonts w:ascii="Consolas" w:eastAsia="Times New Roman" w:hAnsi="Consolas" w:cs="Times New Roman"/>
-          <w:color w:val="CE9178"/>
-          <w:sz w:val="21"/>
-          <w:szCs w:val="21"/>
-        </w:rPr>
-        <w:t>-.-</w:t>
-      </w:r>
-      <w:proofErr w:type="gramEnd"/>
-      <w:r>
-        <w:rPr>
-          <w:rFonts w:ascii="Consolas" w:eastAsia="Times New Roman" w:hAnsi="Consolas" w:cs="Times New Roman"/>
-          <w:color w:val="CE9178"/>
-          <w:sz w:val="21"/>
-          <w:szCs w:val="21"/>
-        </w:rPr>
-        <w:t>"</w:t>
+        <w:t>"-.-"</w:t>
       </w:r>
       <w:r>
         <w:rPr>
@@ -3383,7 +3210,6 @@
         </w:rPr>
         <w:t xml:space="preserve"> </w:t>
       </w:r>
-      <w:proofErr w:type="gramStart"/>
       <w:r>
         <w:rPr>
           <w:rFonts w:ascii="Consolas" w:eastAsia="Times New Roman" w:hAnsi="Consolas" w:cs="Times New Roman"/>
@@ -3391,17 +3217,7 @@
           <w:sz w:val="21"/>
           <w:szCs w:val="21"/>
         </w:rPr>
-        <w:t>".-..</w:t>
-      </w:r>
-      <w:proofErr w:type="gramEnd"/>
-      <w:r>
-        <w:rPr>
-          <w:rFonts w:ascii="Consolas" w:eastAsia="Times New Roman" w:hAnsi="Consolas" w:cs="Times New Roman"/>
-          <w:color w:val="CE9178"/>
-          <w:sz w:val="21"/>
-          <w:szCs w:val="21"/>
-        </w:rPr>
-        <w:t>"</w:t>
+        <w:t>".-.."</w:t>
       </w:r>
       <w:r>
         <w:rPr>
@@ -3711,27 +3527,7 @@
           <w:sz w:val="21"/>
           <w:szCs w:val="21"/>
         </w:rPr>
-        <w:t>"</w:t>
-      </w:r>
-      <w:proofErr w:type="gramStart"/>
-      <w:r>
-        <w:rPr>
-          <w:rFonts w:ascii="Consolas" w:eastAsia="Times New Roman" w:hAnsi="Consolas" w:cs="Times New Roman"/>
-          <w:color w:val="CE9178"/>
-          <w:sz w:val="21"/>
-          <w:szCs w:val="21"/>
-        </w:rPr>
-        <w:t>--.-</w:t>
-      </w:r>
-      <w:proofErr w:type="gramEnd"/>
-      <w:r>
-        <w:rPr>
-          <w:rFonts w:ascii="Consolas" w:eastAsia="Times New Roman" w:hAnsi="Consolas" w:cs="Times New Roman"/>
-          <w:color w:val="CE9178"/>
-          <w:sz w:val="21"/>
-          <w:szCs w:val="21"/>
-        </w:rPr>
-        <w:t>"</w:t>
+        <w:t>"--.-"</w:t>
       </w:r>
       <w:r>
         <w:rPr>
@@ -3972,7 +3768,6 @@
         </w:rPr>
         <w:t xml:space="preserve"> </w:t>
       </w:r>
-      <w:proofErr w:type="gramStart"/>
       <w:r>
         <w:rPr>
           <w:rFonts w:ascii="Consolas" w:eastAsia="Times New Roman" w:hAnsi="Consolas" w:cs="Times New Roman"/>
@@ -3980,17 +3775,7 @@
           <w:sz w:val="21"/>
           <w:szCs w:val="21"/>
         </w:rPr>
-        <w:t>"..</w:t>
-      </w:r>
-      <w:proofErr w:type="gramEnd"/>
-      <w:r>
-        <w:rPr>
-          <w:rFonts w:ascii="Consolas" w:eastAsia="Times New Roman" w:hAnsi="Consolas" w:cs="Times New Roman"/>
-          <w:color w:val="CE9178"/>
-          <w:sz w:val="21"/>
-          <w:szCs w:val="21"/>
-        </w:rPr>
-        <w:t>-"</w:t>
+        <w:t>"..-"</w:t>
       </w:r>
       <w:r>
         <w:rPr>
@@ -4107,7 +3892,6 @@
         </w:rPr>
         <w:t xml:space="preserve"> </w:t>
       </w:r>
-      <w:proofErr w:type="gramStart"/>
       <w:r>
         <w:rPr>
           <w:rFonts w:ascii="Consolas" w:eastAsia="Times New Roman" w:hAnsi="Consolas" w:cs="Times New Roman"/>
@@ -4115,17 +3899,7 @@
           <w:sz w:val="21"/>
           <w:szCs w:val="21"/>
         </w:rPr>
-        <w:t>".--</w:t>
-      </w:r>
-      <w:proofErr w:type="gramEnd"/>
-      <w:r>
-        <w:rPr>
-          <w:rFonts w:ascii="Consolas" w:eastAsia="Times New Roman" w:hAnsi="Consolas" w:cs="Times New Roman"/>
-          <w:color w:val="CE9178"/>
-          <w:sz w:val="21"/>
-          <w:szCs w:val="21"/>
-        </w:rPr>
-        <w:t>"</w:t>
+        <w:t>".--"</w:t>
       </w:r>
       <w:r>
         <w:rPr>
@@ -4187,27 +3961,7 @@
           <w:sz w:val="21"/>
           <w:szCs w:val="21"/>
         </w:rPr>
-        <w:t>"</w:t>
-      </w:r>
-      <w:proofErr w:type="gramStart"/>
-      <w:r>
-        <w:rPr>
-          <w:rFonts w:ascii="Consolas" w:eastAsia="Times New Roman" w:hAnsi="Consolas" w:cs="Times New Roman"/>
-          <w:color w:val="CE9178"/>
-          <w:sz w:val="21"/>
-          <w:szCs w:val="21"/>
-        </w:rPr>
-        <w:t>-..</w:t>
-      </w:r>
-      <w:proofErr w:type="gramEnd"/>
-      <w:r>
-        <w:rPr>
-          <w:rFonts w:ascii="Consolas" w:eastAsia="Times New Roman" w:hAnsi="Consolas" w:cs="Times New Roman"/>
-          <w:color w:val="CE9178"/>
-          <w:sz w:val="21"/>
-          <w:szCs w:val="21"/>
-        </w:rPr>
-        <w:t>-"</w:t>
+        <w:t>"-..-"</w:t>
       </w:r>
       <w:r>
         <w:rPr>
@@ -4269,27 +4023,7 @@
           <w:sz w:val="21"/>
           <w:szCs w:val="21"/>
         </w:rPr>
-        <w:t>"</w:t>
-      </w:r>
-      <w:proofErr w:type="gramStart"/>
-      <w:r>
-        <w:rPr>
-          <w:rFonts w:ascii="Consolas" w:eastAsia="Times New Roman" w:hAnsi="Consolas" w:cs="Times New Roman"/>
-          <w:color w:val="CE9178"/>
-          <w:sz w:val="21"/>
-          <w:szCs w:val="21"/>
-        </w:rPr>
-        <w:t>-.--</w:t>
-      </w:r>
-      <w:proofErr w:type="gramEnd"/>
-      <w:r>
-        <w:rPr>
-          <w:rFonts w:ascii="Consolas" w:eastAsia="Times New Roman" w:hAnsi="Consolas" w:cs="Times New Roman"/>
-          <w:color w:val="CE9178"/>
-          <w:sz w:val="21"/>
-          <w:szCs w:val="21"/>
-        </w:rPr>
-        <w:t>"</w:t>
+        <w:t>"-.--"</w:t>
       </w:r>
       <w:r>
         <w:rPr>
@@ -4351,27 +4085,7 @@
           <w:sz w:val="21"/>
           <w:szCs w:val="21"/>
         </w:rPr>
-        <w:t>"</w:t>
-      </w:r>
-      <w:proofErr w:type="gramStart"/>
-      <w:r>
-        <w:rPr>
-          <w:rFonts w:ascii="Consolas" w:eastAsia="Times New Roman" w:hAnsi="Consolas" w:cs="Times New Roman"/>
-          <w:color w:val="CE9178"/>
-          <w:sz w:val="21"/>
-          <w:szCs w:val="21"/>
-        </w:rPr>
-        <w:t>--..</w:t>
-      </w:r>
-      <w:proofErr w:type="gramEnd"/>
-      <w:r>
-        <w:rPr>
-          <w:rFonts w:ascii="Consolas" w:eastAsia="Times New Roman" w:hAnsi="Consolas" w:cs="Times New Roman"/>
-          <w:color w:val="CE9178"/>
-          <w:sz w:val="21"/>
-          <w:szCs w:val="21"/>
-        </w:rPr>
-        <w:t>"</w:t>
+        <w:t>"--.."</w:t>
       </w:r>
     </w:p>
     <w:p>
@@ -4469,7 +4183,6 @@
         </w:rPr>
         <w:t xml:space="preserve"> </w:t>
       </w:r>
-      <w:proofErr w:type="gramStart"/>
       <w:r>
         <w:rPr>
           <w:rFonts w:ascii="Consolas" w:eastAsia="Times New Roman" w:hAnsi="Consolas" w:cs="Times New Roman"/>
@@ -4488,7 +4201,6 @@
         </w:rPr>
         <w:t>;</w:t>
       </w:r>
-      <w:proofErr w:type="gramEnd"/>
     </w:p>
     <w:p>
       <w:pPr>
@@ -4532,7 +4244,6 @@
           <w:szCs w:val="21"/>
         </w:rPr>
       </w:pPr>
-      <w:proofErr w:type="spellStart"/>
       <w:r>
         <w:rPr>
           <w:rFonts w:ascii="Consolas" w:eastAsia="Times New Roman" w:hAnsi="Consolas" w:cs="Times New Roman"/>
@@ -4542,7 +4253,6 @@
         </w:rPr>
         <w:t>getKeyByValue</w:t>
       </w:r>
-      <w:proofErr w:type="spellEnd"/>
       <w:r>
         <w:rPr>
           <w:rFonts w:ascii="Consolas" w:eastAsia="Times New Roman" w:hAnsi="Consolas" w:cs="Times New Roman"/>
@@ -4619,7 +4329,6 @@
         </w:rPr>
         <w:t xml:space="preserve"> </w:t>
       </w:r>
-      <w:proofErr w:type="spellStart"/>
       <w:r>
         <w:rPr>
           <w:rFonts w:ascii="Consolas" w:eastAsia="Times New Roman" w:hAnsi="Consolas" w:cs="Times New Roman"/>
@@ -4647,7 +4356,6 @@
         </w:rPr>
         <w:t>keys</w:t>
       </w:r>
-      <w:proofErr w:type="spellEnd"/>
       <w:r>
         <w:rPr>
           <w:rFonts w:ascii="Consolas" w:eastAsia="Times New Roman" w:hAnsi="Consolas" w:cs="Times New Roman"/>
@@ -4666,7 +4374,6 @@
         </w:rPr>
         <w:t>obj</w:t>
       </w:r>
-      <w:proofErr w:type="gramStart"/>
       <w:r>
         <w:rPr>
           <w:rFonts w:ascii="Consolas" w:eastAsia="Times New Roman" w:hAnsi="Consolas" w:cs="Times New Roman"/>
@@ -4685,7 +4392,6 @@
         </w:rPr>
         <w:t>find</w:t>
       </w:r>
-      <w:proofErr w:type="gramEnd"/>
       <w:r>
         <w:rPr>
           <w:rFonts w:ascii="Consolas" w:eastAsia="Times New Roman" w:hAnsi="Consolas" w:cs="Times New Roman"/>
@@ -5057,15 +4763,7 @@
         </w:numPr>
       </w:pPr>
       <w:r>
-        <w:t xml:space="preserve">Create a subclass </w:t>
-      </w:r>
-      <w:proofErr w:type="spellStart"/>
-      <w:r>
-        <w:t>TicketOffice</w:t>
-      </w:r>
-      <w:proofErr w:type="spellEnd"/>
-      <w:r>
-        <w:t xml:space="preserve"> with the parameter of:</w:t>
+        <w:t>Create a subclass TicketOffice with the parameter of:</w:t>
       </w:r>
     </w:p>
     <w:p>
@@ -5095,15 +4793,7 @@
         </w:numPr>
       </w:pPr>
       <w:r>
-        <w:t xml:space="preserve">A list of </w:t>
-      </w:r>
-      <w:proofErr w:type="gramStart"/>
-      <w:r>
-        <w:t>bird-house</w:t>
-      </w:r>
-      <w:proofErr w:type="gramEnd"/>
-      <w:r>
-        <w:t xml:space="preserve"> only tickets to be sold.</w:t>
+        <w:t>A list of bird-house only tickets to be sold.</w:t>
       </w:r>
     </w:p>
     <w:p>
@@ -5151,15 +4841,7 @@
         <w:t xml:space="preserve">Sell a ticket and warn if tickets are sold out. </w:t>
       </w:r>
       <w:r>
-        <w:t xml:space="preserve">The buyer should be able to buy a ticket to </w:t>
-      </w:r>
-      <w:proofErr w:type="gramStart"/>
-      <w:r>
-        <w:t>entire</w:t>
-      </w:r>
-      <w:proofErr w:type="gramEnd"/>
-      <w:r>
-        <w:t xml:space="preserve"> Zoo, or just to the bird house. </w:t>
+        <w:t xml:space="preserve">The buyer should be able to buy a ticket to entire Zoo, or just to the bird house. </w:t>
       </w:r>
       <w:r>
         <w:t>Return the ticket object.</w:t>
@@ -5240,15 +4922,7 @@
         </w:numPr>
       </w:pPr>
       <w:r>
-        <w:t xml:space="preserve">Write a function to admit a visitor to the Zoo. </w:t>
-      </w:r>
-      <w:proofErr w:type="gramStart"/>
-      <w:r>
-        <w:t>Checks</w:t>
-      </w:r>
-      <w:proofErr w:type="gramEnd"/>
-      <w:r>
-        <w:t xml:space="preserve"> if the visitor has a ticket at all.</w:t>
+        <w:t>Write a function to admit a visitor to the Zoo. Checks if the visitor has a ticket at all.</w:t>
       </w:r>
       <w:r>
         <w:t xml:space="preserve"> Add the visitor to the list of visitors, but not more than the maximum capacity of the Zoo.</w:t>
@@ -5324,15 +4998,7 @@
         </w:numPr>
       </w:pPr>
       <w:r>
-        <w:t xml:space="preserve">Write a function to show the type of </w:t>
-      </w:r>
-      <w:proofErr w:type="gramStart"/>
-      <w:r>
-        <w:t>the ticket</w:t>
-      </w:r>
-      <w:proofErr w:type="gramEnd"/>
-      <w:r>
-        <w:t>.</w:t>
+        <w:t>Write a function to show the type of the ticket.</w:t>
       </w:r>
     </w:p>
     <w:sectPr>

</xml_diff>